<commit_message>
Req 4,5,6 and doc
</commit_message>
<xml_diff>
--- a/TDD.docx
+++ b/TDD.docx
@@ -166,7 +166,6 @@
     <w:p>
       <w:pPr>
         <w:pStyle w:val="Default"/>
-        <w:ind w:left="720"/>
         <w:rPr>
           <w:b/>
           <w:bCs/>
@@ -174,44 +173,36 @@
           <w:szCs w:val="28"/>
         </w:rPr>
       </w:pPr>
-    </w:p>
-    <w:p>
-      <w:pPr>
-        <w:pStyle w:val="Default"/>
-        <w:ind w:left="720"/>
+      <w:r>
         <w:rPr>
           <w:b/>
           <w:bCs/>
           <w:sz w:val="28"/>
           <w:szCs w:val="28"/>
         </w:rPr>
-      </w:pPr>
-      <w:r>
+        <w:t>Answer</w:t>
+      </w:r>
+    </w:p>
+    <w:p>
+      <w:pPr>
+        <w:pStyle w:val="Default"/>
+        <w:ind w:left="720"/>
         <w:rPr>
           <w:b/>
           <w:bCs/>
           <w:sz w:val="28"/>
           <w:szCs w:val="28"/>
         </w:rPr>
-        <w:t>Answer</w:t>
-      </w:r>
-    </w:p>
-    <w:p>
-      <w:pPr>
-        <w:pStyle w:val="Default"/>
-        <w:ind w:left="720"/>
-        <w:rPr>
-          <w:b/>
-          <w:bCs/>
-          <w:sz w:val="28"/>
-          <w:szCs w:val="28"/>
-        </w:rPr>
-      </w:pPr>
-    </w:p>
-    <w:p>
-      <w:pPr>
-        <w:pStyle w:val="Default"/>
-        <w:ind w:left="720"/>
+      </w:pPr>
+    </w:p>
+    <w:p>
+      <w:pPr>
+        <w:pStyle w:val="Default"/>
+        <w:numPr>
+          <w:ilvl w:val="0"/>
+          <w:numId w:val="12"/>
+        </w:numPr>
+        <w:ind w:left="-90" w:firstLine="90"/>
         <w:rPr>
           <w:sz w:val="22"/>
           <w:szCs w:val="22"/>
@@ -236,18 +227,78 @@
           <w:sz w:val="22"/>
           <w:szCs w:val="22"/>
         </w:rPr>
-        <w:t>Input validation – Here I written 4 test cases to check the user’s input is valid or not.</w:t>
-      </w:r>
-    </w:p>
-    <w:p>
-      <w:pPr>
-        <w:pStyle w:val="Default"/>
-        <w:ind w:left="792"/>
-        <w:rPr>
-          <w:sz w:val="22"/>
-          <w:szCs w:val="22"/>
-        </w:rPr>
-      </w:pPr>
+        <w:t>Input validation</w:t>
+      </w:r>
+    </w:p>
+    <w:p>
+      <w:pPr>
+        <w:pStyle w:val="Default"/>
+        <w:numPr>
+          <w:ilvl w:val="0"/>
+          <w:numId w:val="12"/>
+        </w:numPr>
+        <w:ind w:left="-90" w:firstLine="90"/>
+        <w:rPr>
+          <w:sz w:val="22"/>
+          <w:szCs w:val="22"/>
+        </w:rPr>
+      </w:pPr>
+      <w:r>
+        <w:rPr>
+          <w:sz w:val="22"/>
+          <w:szCs w:val="22"/>
+        </w:rPr>
+        <w:t xml:space="preserve">Description - </w:t>
+      </w:r>
+      <w:r>
+        <w:rPr>
+          <w:sz w:val="22"/>
+          <w:szCs w:val="22"/>
+        </w:rPr>
+        <w:t xml:space="preserve">Here I </w:t>
+      </w:r>
+      <w:r>
+        <w:rPr>
+          <w:sz w:val="22"/>
+          <w:szCs w:val="22"/>
+        </w:rPr>
+        <w:t xml:space="preserve">have </w:t>
+      </w:r>
+      <w:r>
+        <w:rPr>
+          <w:sz w:val="22"/>
+          <w:szCs w:val="22"/>
+        </w:rPr>
+        <w:t>written 4 test cases to check the user’s input is valid or not.</w:t>
+      </w:r>
+    </w:p>
+    <w:p>
+      <w:pPr>
+        <w:pStyle w:val="Default"/>
+        <w:numPr>
+          <w:ilvl w:val="0"/>
+          <w:numId w:val="12"/>
+        </w:numPr>
+        <w:ind w:left="-90" w:firstLine="90"/>
+        <w:rPr>
+          <w:sz w:val="22"/>
+          <w:szCs w:val="22"/>
+        </w:rPr>
+      </w:pPr>
+      <w:r>
+        <w:rPr>
+          <w:sz w:val="22"/>
+          <w:szCs w:val="22"/>
+        </w:rPr>
+        <w:t>Test cases</w:t>
+      </w:r>
+      <w:r>
+        <w:rPr>
+          <w:sz w:val="22"/>
+          <w:szCs w:val="22"/>
+        </w:rPr>
+        <w:t xml:space="preserve"> - </w:t>
+      </w:r>
     </w:p>
     <w:p>
       <w:pPr>
@@ -256,6 +307,7 @@
           <w:ilvl w:val="1"/>
           <w:numId w:val="3"/>
         </w:numPr>
+        <w:ind w:left="2160" w:hanging="720"/>
         <w:rPr>
           <w:sz w:val="22"/>
           <w:szCs w:val="22"/>
@@ -276,6 +328,7 @@
           <w:ilvl w:val="1"/>
           <w:numId w:val="3"/>
         </w:numPr>
+        <w:ind w:left="2160" w:hanging="720"/>
         <w:rPr>
           <w:sz w:val="22"/>
           <w:szCs w:val="22"/>
@@ -296,6 +349,7 @@
           <w:ilvl w:val="1"/>
           <w:numId w:val="3"/>
         </w:numPr>
+        <w:ind w:left="2160" w:hanging="720"/>
         <w:rPr>
           <w:sz w:val="22"/>
           <w:szCs w:val="22"/>
@@ -316,6 +370,7 @@
           <w:ilvl w:val="1"/>
           <w:numId w:val="3"/>
         </w:numPr>
+        <w:ind w:left="2160" w:hanging="720"/>
         <w:rPr>
           <w:sz w:val="22"/>
           <w:szCs w:val="22"/>
@@ -342,6 +397,51 @@
     <w:p>
       <w:pPr>
         <w:pStyle w:val="Default"/>
+        <w:numPr>
+          <w:ilvl w:val="0"/>
+          <w:numId w:val="11"/>
+        </w:numPr>
+        <w:ind w:left="720" w:hanging="720"/>
+        <w:rPr>
+          <w:sz w:val="22"/>
+          <w:szCs w:val="22"/>
+        </w:rPr>
+      </w:pPr>
+      <w:r>
+        <w:rPr>
+          <w:sz w:val="22"/>
+          <w:szCs w:val="22"/>
+        </w:rPr>
+        <w:t>Refactoring</w:t>
+      </w:r>
+      <w:r>
+        <w:rPr>
+          <w:sz w:val="22"/>
+          <w:szCs w:val="22"/>
+        </w:rPr>
+        <w:t xml:space="preserve"> - </w:t>
+      </w:r>
+      <w:r>
+        <w:rPr>
+          <w:sz w:val="22"/>
+          <w:szCs w:val="22"/>
+        </w:rPr>
+        <w:t>The requirement integrates to Main activity. And set to display the toast message “Please enter a number between 0-100”, If the input is invalid. Here I initialized variables and UI components in Main activity.</w:t>
+      </w:r>
+    </w:p>
+    <w:p>
+      <w:pPr>
+        <w:pStyle w:val="Default"/>
+        <w:ind w:left="360"/>
+        <w:rPr>
+          <w:sz w:val="22"/>
+          <w:szCs w:val="22"/>
+        </w:rPr>
+      </w:pPr>
+    </w:p>
+    <w:p>
+      <w:pPr>
+        <w:pStyle w:val="Default"/>
         <w:ind w:left="360"/>
         <w:rPr>
           <w:sz w:val="22"/>
@@ -355,10 +455,10 @@
           <w:szCs w:val="22"/>
         </w:rPr>
         <w:drawing>
-          <wp:inline distT="0" distB="0" distL="0" distR="0" wp14:anchorId="130D93ED" wp14:editId="46A473D5">
-            <wp:extent cx="5776595" cy="3858895"/>
+          <wp:inline distT="0" distB="0" distL="0" distR="0" wp14:anchorId="7A86A2E7" wp14:editId="675C24C0">
+            <wp:extent cx="5776595" cy="3364865"/>
             <wp:effectExtent l="0" t="0" r="0" b="0"/>
-            <wp:docPr id="9" name="Picture 9" descr="A screenshot of a cell phone&#10;&#10;Description automatically generated"/>
+            <wp:docPr id="12" name="Picture 12" descr="A screenshot of a cell phone&#10;&#10;Description automatically generated"/>
             <wp:cNvGraphicFramePr>
               <a:graphicFrameLocks xmlns:a="http://schemas.openxmlformats.org/drawingml/2006/main" noChangeAspect="1"/>
             </wp:cNvGraphicFramePr>
@@ -366,7 +466,7 @@
               <a:graphicData uri="http://schemas.openxmlformats.org/drawingml/2006/picture">
                 <pic:pic xmlns:pic="http://schemas.openxmlformats.org/drawingml/2006/picture">
                   <pic:nvPicPr>
-                    <pic:cNvPr id="9" name="test 1.PNG"/>
+                    <pic:cNvPr id="12" name="test 1.PNG"/>
                     <pic:cNvPicPr/>
                   </pic:nvPicPr>
                   <pic:blipFill>
@@ -384,7 +484,7 @@
                   <pic:spPr>
                     <a:xfrm>
                       <a:off x="0" y="0"/>
-                      <a:ext cx="5776595" cy="3858895"/>
+                      <a:ext cx="5776595" cy="3364865"/>
                     </a:xfrm>
                     <a:prstGeom prst="rect">
                       <a:avLst/>
@@ -512,10 +612,10 @@
           <w:szCs w:val="22"/>
         </w:rPr>
         <w:drawing>
-          <wp:inline distT="0" distB="0" distL="0" distR="0" wp14:anchorId="08115314" wp14:editId="56E63A02">
-            <wp:extent cx="5776595" cy="1745615"/>
+          <wp:inline distT="0" distB="0" distL="0" distR="0" wp14:anchorId="57139539" wp14:editId="5E1781DB">
+            <wp:extent cx="5525271" cy="3753374"/>
             <wp:effectExtent l="0" t="0" r="0" b="0"/>
-            <wp:docPr id="7" name="Picture 7" descr="A screenshot of a cell phone&#10;&#10;Description automatically generated"/>
+            <wp:docPr id="11" name="Picture 11" descr="A screenshot of a cell phone&#10;&#10;Description automatically generated"/>
             <wp:cNvGraphicFramePr>
               <a:graphicFrameLocks xmlns:a="http://schemas.openxmlformats.org/drawingml/2006/main" noChangeAspect="1"/>
             </wp:cNvGraphicFramePr>
@@ -523,7 +623,7 @@
               <a:graphicData uri="http://schemas.openxmlformats.org/drawingml/2006/picture">
                 <pic:pic xmlns:pic="http://schemas.openxmlformats.org/drawingml/2006/picture">
                   <pic:nvPicPr>
-                    <pic:cNvPr id="7" name="dev 1.PNG"/>
+                    <pic:cNvPr id="11" name="dev 1.PNG"/>
                     <pic:cNvPicPr/>
                   </pic:nvPicPr>
                   <pic:blipFill>
@@ -541,7 +641,7 @@
                   <pic:spPr>
                     <a:xfrm>
                       <a:off x="0" y="0"/>
-                      <a:ext cx="5776595" cy="1745615"/>
+                      <a:ext cx="5525271" cy="3753374"/>
                     </a:xfrm>
                     <a:prstGeom prst="rect">
                       <a:avLst/>
@@ -645,87 +745,1391 @@
     <w:p>
       <w:pPr>
         <w:pStyle w:val="Default"/>
-        <w:ind w:left="360"/>
-        <w:rPr>
-          <w:sz w:val="22"/>
-          <w:szCs w:val="22"/>
-        </w:rPr>
-      </w:pPr>
-    </w:p>
-    <w:p>
-      <w:pPr>
-        <w:pStyle w:val="Default"/>
-        <w:ind w:left="360"/>
-        <w:rPr>
-          <w:sz w:val="22"/>
-          <w:szCs w:val="22"/>
-        </w:rPr>
-      </w:pPr>
-      <w:r>
-        <w:rPr>
-          <w:sz w:val="22"/>
-          <w:szCs w:val="22"/>
-        </w:rPr>
-        <w:t>Refactoring</w:t>
-      </w:r>
-    </w:p>
-    <w:p>
-      <w:pPr>
-        <w:pStyle w:val="Default"/>
-        <w:ind w:left="360"/>
-        <w:rPr>
-          <w:sz w:val="22"/>
-          <w:szCs w:val="22"/>
-        </w:rPr>
-      </w:pPr>
-    </w:p>
-    <w:p>
-      <w:pPr>
-        <w:pStyle w:val="Default"/>
-        <w:ind w:left="360"/>
-        <w:rPr>
-          <w:sz w:val="22"/>
-          <w:szCs w:val="22"/>
-        </w:rPr>
-      </w:pPr>
+        <w:rPr>
+          <w:sz w:val="22"/>
+          <w:szCs w:val="22"/>
+        </w:rPr>
+      </w:pPr>
+    </w:p>
+    <w:p>
+      <w:pPr>
+        <w:pStyle w:val="Default"/>
+        <w:ind w:left="360"/>
+        <w:rPr>
+          <w:sz w:val="22"/>
+          <w:szCs w:val="22"/>
+        </w:rPr>
+      </w:pPr>
+    </w:p>
+    <w:p>
+      <w:pPr>
+        <w:pStyle w:val="Default"/>
+        <w:ind w:left="360"/>
+        <w:rPr>
+          <w:sz w:val="22"/>
+          <w:szCs w:val="22"/>
+        </w:rPr>
+      </w:pPr>
+    </w:p>
+    <w:p>
+      <w:pPr>
+        <w:pStyle w:val="Default"/>
+        <w:ind w:left="360"/>
+        <w:rPr>
+          <w:sz w:val="22"/>
+          <w:szCs w:val="22"/>
+        </w:rPr>
+      </w:pPr>
+    </w:p>
+    <w:p>
+      <w:pPr>
+        <w:pStyle w:val="Default"/>
+        <w:ind w:left="360"/>
+        <w:rPr>
+          <w:sz w:val="22"/>
+          <w:szCs w:val="22"/>
+        </w:rPr>
+      </w:pPr>
+    </w:p>
+    <w:p>
+      <w:pPr>
+        <w:pStyle w:val="Default"/>
+        <w:ind w:left="360"/>
+        <w:rPr>
+          <w:sz w:val="22"/>
+          <w:szCs w:val="22"/>
+        </w:rPr>
+      </w:pPr>
+    </w:p>
+    <w:p>
+      <w:pPr>
+        <w:pStyle w:val="Default"/>
+        <w:ind w:left="360"/>
+        <w:rPr>
+          <w:sz w:val="22"/>
+          <w:szCs w:val="22"/>
+        </w:rPr>
+      </w:pPr>
+    </w:p>
+    <w:p>
+      <w:pPr>
+        <w:pStyle w:val="Default"/>
+        <w:ind w:left="360"/>
+        <w:rPr>
+          <w:sz w:val="22"/>
+          <w:szCs w:val="22"/>
+        </w:rPr>
+      </w:pPr>
+    </w:p>
+    <w:p>
+      <w:pPr>
+        <w:pStyle w:val="Default"/>
+        <w:ind w:left="360"/>
+        <w:rPr>
+          <w:sz w:val="22"/>
+          <w:szCs w:val="22"/>
+        </w:rPr>
+      </w:pPr>
+    </w:p>
+    <w:p>
+      <w:pPr>
+        <w:pStyle w:val="Default"/>
+        <w:ind w:left="360"/>
+        <w:rPr>
+          <w:sz w:val="22"/>
+          <w:szCs w:val="22"/>
+        </w:rPr>
+      </w:pPr>
+    </w:p>
+    <w:p>
+      <w:pPr>
+        <w:pStyle w:val="Default"/>
+        <w:jc w:val="both"/>
+        <w:rPr>
+          <w:sz w:val="22"/>
+          <w:szCs w:val="22"/>
+        </w:rPr>
+      </w:pPr>
+    </w:p>
+    <w:p>
+      <w:pPr>
+        <w:pStyle w:val="Default"/>
+        <w:numPr>
+          <w:ilvl w:val="0"/>
+          <w:numId w:val="12"/>
+        </w:numPr>
+        <w:ind w:left="-90" w:firstLine="90"/>
+        <w:rPr>
+          <w:sz w:val="22"/>
+          <w:szCs w:val="22"/>
+        </w:rPr>
+      </w:pPr>
+      <w:r>
+        <w:rPr>
+          <w:sz w:val="22"/>
+          <w:szCs w:val="22"/>
+        </w:rPr>
+        <w:lastRenderedPageBreak/>
+        <w:t>Requirement 0</w:t>
+      </w:r>
+      <w:r>
+        <w:rPr>
+          <w:sz w:val="22"/>
+          <w:szCs w:val="22"/>
+        </w:rPr>
+        <w:t>2</w:t>
+      </w:r>
+      <w:r>
+        <w:rPr>
+          <w:sz w:val="22"/>
+          <w:szCs w:val="22"/>
+        </w:rPr>
+        <w:t xml:space="preserve"> - Input evaluation.  </w:t>
+      </w:r>
+    </w:p>
+    <w:p>
+      <w:pPr>
+        <w:pStyle w:val="Default"/>
+        <w:numPr>
+          <w:ilvl w:val="0"/>
+          <w:numId w:val="12"/>
+        </w:numPr>
+        <w:ind w:left="-90" w:firstLine="90"/>
+        <w:rPr>
+          <w:sz w:val="22"/>
+          <w:szCs w:val="22"/>
+        </w:rPr>
+      </w:pPr>
+      <w:r>
+        <w:rPr>
+          <w:sz w:val="22"/>
+          <w:szCs w:val="22"/>
+        </w:rPr>
+        <w:t xml:space="preserve">Description - </w:t>
+      </w:r>
+      <w:r>
+        <w:rPr>
+          <w:sz w:val="22"/>
+          <w:szCs w:val="22"/>
+        </w:rPr>
+        <w:t>Check whether the inpu</w:t>
+      </w:r>
       <w:bookmarkStart w:id="0" w:name="_GoBack"/>
       <w:bookmarkEnd w:id="0"/>
-    </w:p>
-    <w:p>
-      <w:pPr>
-        <w:pStyle w:val="Default"/>
-        <w:ind w:left="360"/>
-        <w:rPr>
-          <w:sz w:val="22"/>
-          <w:szCs w:val="22"/>
-        </w:rPr>
-      </w:pPr>
-    </w:p>
-    <w:p>
-      <w:pPr>
-        <w:pStyle w:val="Default"/>
-        <w:ind w:left="360"/>
-        <w:rPr>
-          <w:sz w:val="22"/>
-          <w:szCs w:val="22"/>
-        </w:rPr>
-      </w:pPr>
-    </w:p>
-    <w:p>
-      <w:pPr>
-        <w:pStyle w:val="Default"/>
-        <w:jc w:val="both"/>
-        <w:rPr>
-          <w:sz w:val="22"/>
-          <w:szCs w:val="22"/>
-        </w:rPr>
-      </w:pPr>
-      <w:r>
-        <w:rPr>
-          <w:sz w:val="22"/>
-          <w:szCs w:val="22"/>
-        </w:rPr>
-        <w:t xml:space="preserve">Requirement 02 </w:t>
+      <w:r>
+        <w:rPr>
+          <w:sz w:val="22"/>
+          <w:szCs w:val="22"/>
+        </w:rPr>
+        <w:t>t is correct or not.</w:t>
+      </w:r>
+    </w:p>
+    <w:p>
+      <w:pPr>
+        <w:pStyle w:val="Default"/>
+        <w:numPr>
+          <w:ilvl w:val="0"/>
+          <w:numId w:val="12"/>
+        </w:numPr>
+        <w:ind w:hanging="720"/>
+        <w:jc w:val="both"/>
+        <w:rPr>
+          <w:sz w:val="22"/>
+          <w:szCs w:val="22"/>
+        </w:rPr>
+      </w:pPr>
+      <w:r>
+        <w:rPr>
+          <w:sz w:val="22"/>
+          <w:szCs w:val="22"/>
+        </w:rPr>
+        <w:t>Pre requests – Input is a valid input.</w:t>
+      </w:r>
+    </w:p>
+    <w:p>
+      <w:pPr>
+        <w:pStyle w:val="Default"/>
+        <w:numPr>
+          <w:ilvl w:val="0"/>
+          <w:numId w:val="12"/>
+        </w:numPr>
+        <w:ind w:left="-90" w:firstLine="90"/>
+        <w:rPr>
+          <w:sz w:val="22"/>
+          <w:szCs w:val="22"/>
+        </w:rPr>
+      </w:pPr>
+      <w:r>
+        <w:rPr>
+          <w:sz w:val="22"/>
+          <w:szCs w:val="22"/>
+        </w:rPr>
+        <w:t xml:space="preserve">Test cases - </w:t>
+      </w:r>
+    </w:p>
+    <w:p>
+      <w:pPr>
+        <w:pStyle w:val="Default"/>
+        <w:ind w:left="1440"/>
+        <w:jc w:val="both"/>
+        <w:rPr>
+          <w:sz w:val="22"/>
+          <w:szCs w:val="22"/>
+        </w:rPr>
+      </w:pPr>
+      <w:r>
+        <w:rPr>
+          <w:sz w:val="22"/>
+          <w:szCs w:val="22"/>
+        </w:rPr>
+        <w:t>2.1</w:t>
+      </w:r>
+      <w:r>
+        <w:rPr>
+          <w:sz w:val="22"/>
+          <w:szCs w:val="22"/>
+        </w:rPr>
+        <w:tab/>
+        <w:t>Check for wrong guess</w:t>
+      </w:r>
+    </w:p>
+    <w:p>
+      <w:pPr>
+        <w:pStyle w:val="Default"/>
+        <w:ind w:left="1440"/>
+        <w:jc w:val="both"/>
+        <w:rPr>
+          <w:sz w:val="22"/>
+          <w:szCs w:val="22"/>
+        </w:rPr>
+      </w:pPr>
+      <w:r>
+        <w:rPr>
+          <w:sz w:val="22"/>
+          <w:szCs w:val="22"/>
+        </w:rPr>
+        <w:t>2.2</w:t>
+      </w:r>
+      <w:r>
+        <w:rPr>
+          <w:sz w:val="22"/>
+          <w:szCs w:val="22"/>
+        </w:rPr>
+        <w:tab/>
+        <w:t>Check for correct gue</w:t>
+      </w:r>
+      <w:r>
+        <w:rPr>
+          <w:sz w:val="22"/>
+          <w:szCs w:val="22"/>
+        </w:rPr>
+        <w:t>ss</w:t>
+      </w:r>
+    </w:p>
+    <w:p>
+      <w:pPr>
+        <w:pStyle w:val="Default"/>
+        <w:jc w:val="both"/>
+        <w:rPr>
+          <w:sz w:val="22"/>
+          <w:szCs w:val="22"/>
+        </w:rPr>
+      </w:pPr>
+    </w:p>
+    <w:p>
+      <w:pPr>
+        <w:pStyle w:val="Default"/>
+        <w:jc w:val="both"/>
+        <w:rPr>
+          <w:sz w:val="22"/>
+          <w:szCs w:val="22"/>
+        </w:rPr>
+      </w:pPr>
+    </w:p>
+    <w:p>
+      <w:pPr>
+        <w:pStyle w:val="Default"/>
+        <w:rPr>
+          <w:sz w:val="22"/>
+          <w:szCs w:val="22"/>
+        </w:rPr>
+      </w:pPr>
+      <w:r>
+        <w:rPr>
+          <w:noProof/>
+          <w:sz w:val="22"/>
+          <w:szCs w:val="22"/>
+        </w:rPr>
+        <w:drawing>
+          <wp:inline distT="0" distB="0" distL="0" distR="0" wp14:anchorId="6C94956F" wp14:editId="6D1161D8">
+            <wp:extent cx="5776595" cy="2331720"/>
+            <wp:effectExtent l="0" t="0" r="0" b="0"/>
+            <wp:docPr id="1" name="Picture 1"/>
+            <wp:cNvGraphicFramePr>
+              <a:graphicFrameLocks xmlns:a="http://schemas.openxmlformats.org/drawingml/2006/main" noChangeAspect="1"/>
+            </wp:cNvGraphicFramePr>
+            <a:graphic xmlns:a="http://schemas.openxmlformats.org/drawingml/2006/main">
+              <a:graphicData uri="http://schemas.openxmlformats.org/drawingml/2006/picture">
+                <pic:pic xmlns:pic="http://schemas.openxmlformats.org/drawingml/2006/picture">
+                  <pic:nvPicPr>
+                    <pic:cNvPr id="1" name="test 2.PNG"/>
+                    <pic:cNvPicPr/>
+                  </pic:nvPicPr>
+                  <pic:blipFill>
+                    <a:blip r:embed="rId9">
+                      <a:extLst>
+                        <a:ext uri="{28A0092B-C50C-407E-A947-70E740481C1C}">
+                          <a14:useLocalDpi xmlns:a14="http://schemas.microsoft.com/office/drawing/2010/main" val="0"/>
+                        </a:ext>
+                      </a:extLst>
+                    </a:blip>
+                    <a:stretch>
+                      <a:fillRect/>
+                    </a:stretch>
+                  </pic:blipFill>
+                  <pic:spPr>
+                    <a:xfrm>
+                      <a:off x="0" y="0"/>
+                      <a:ext cx="5776595" cy="2331720"/>
+                    </a:xfrm>
+                    <a:prstGeom prst="rect">
+                      <a:avLst/>
+                    </a:prstGeom>
+                  </pic:spPr>
+                </pic:pic>
+              </a:graphicData>
+            </a:graphic>
+          </wp:inline>
+        </w:drawing>
+      </w:r>
+    </w:p>
+    <w:p>
+      <w:pPr>
+        <w:pStyle w:val="Default"/>
+        <w:ind w:left="360" w:firstLine="360"/>
+        <w:rPr>
+          <w:sz w:val="22"/>
+          <w:szCs w:val="22"/>
+        </w:rPr>
+      </w:pPr>
+    </w:p>
+    <w:p>
+      <w:pPr>
+        <w:pStyle w:val="Default"/>
+        <w:ind w:left="360" w:firstLine="360"/>
+        <w:rPr>
+          <w:sz w:val="22"/>
+          <w:szCs w:val="22"/>
+        </w:rPr>
+      </w:pPr>
+    </w:p>
+    <w:p>
+      <w:pPr>
+        <w:pStyle w:val="Default"/>
+        <w:ind w:left="360" w:firstLine="360"/>
+        <w:rPr>
+          <w:sz w:val="22"/>
+          <w:szCs w:val="22"/>
+        </w:rPr>
+      </w:pPr>
+    </w:p>
+    <w:p>
+      <w:pPr>
+        <w:pStyle w:val="Default"/>
+        <w:ind w:left="360" w:firstLine="360"/>
+        <w:rPr>
+          <w:sz w:val="22"/>
+          <w:szCs w:val="22"/>
+        </w:rPr>
+      </w:pPr>
+    </w:p>
+    <w:p>
+      <w:pPr>
+        <w:pStyle w:val="Default"/>
+        <w:rPr>
+          <w:sz w:val="22"/>
+          <w:szCs w:val="22"/>
+        </w:rPr>
+      </w:pPr>
+      <w:r>
+        <w:rPr>
+          <w:noProof/>
+          <w:sz w:val="22"/>
+          <w:szCs w:val="22"/>
+        </w:rPr>
+        <w:drawing>
+          <wp:inline distT="0" distB="0" distL="0" distR="0" wp14:anchorId="1B1853B9" wp14:editId="23551A32">
+            <wp:extent cx="5439534" cy="1457528"/>
+            <wp:effectExtent l="0" t="0" r="0" b="0"/>
+            <wp:docPr id="2" name="Picture 2"/>
+            <wp:cNvGraphicFramePr>
+              <a:graphicFrameLocks xmlns:a="http://schemas.openxmlformats.org/drawingml/2006/main" noChangeAspect="1"/>
+            </wp:cNvGraphicFramePr>
+            <a:graphic xmlns:a="http://schemas.openxmlformats.org/drawingml/2006/main">
+              <a:graphicData uri="http://schemas.openxmlformats.org/drawingml/2006/picture">
+                <pic:pic xmlns:pic="http://schemas.openxmlformats.org/drawingml/2006/picture">
+                  <pic:nvPicPr>
+                    <pic:cNvPr id="2" name="fail 2.PNG"/>
+                    <pic:cNvPicPr/>
+                  </pic:nvPicPr>
+                  <pic:blipFill>
+                    <a:blip r:embed="rId10">
+                      <a:extLst>
+                        <a:ext uri="{28A0092B-C50C-407E-A947-70E740481C1C}">
+                          <a14:useLocalDpi xmlns:a14="http://schemas.microsoft.com/office/drawing/2010/main" val="0"/>
+                        </a:ext>
+                      </a:extLst>
+                    </a:blip>
+                    <a:stretch>
+                      <a:fillRect/>
+                    </a:stretch>
+                  </pic:blipFill>
+                  <pic:spPr>
+                    <a:xfrm>
+                      <a:off x="0" y="0"/>
+                      <a:ext cx="5439534" cy="1457528"/>
+                    </a:xfrm>
+                    <a:prstGeom prst="rect">
+                      <a:avLst/>
+                    </a:prstGeom>
+                  </pic:spPr>
+                </pic:pic>
+              </a:graphicData>
+            </a:graphic>
+          </wp:inline>
+        </w:drawing>
+      </w:r>
+    </w:p>
+    <w:p>
+      <w:pPr>
+        <w:pStyle w:val="Default"/>
+        <w:rPr>
+          <w:sz w:val="22"/>
+          <w:szCs w:val="22"/>
+        </w:rPr>
+      </w:pPr>
+    </w:p>
+    <w:p>
+      <w:pPr>
+        <w:pStyle w:val="Default"/>
+        <w:rPr>
+          <w:sz w:val="22"/>
+          <w:szCs w:val="22"/>
+        </w:rPr>
+      </w:pPr>
+    </w:p>
+    <w:p>
+      <w:pPr>
+        <w:pStyle w:val="Default"/>
+        <w:rPr>
+          <w:sz w:val="22"/>
+          <w:szCs w:val="22"/>
+        </w:rPr>
+      </w:pPr>
+      <w:r>
+        <w:rPr>
+          <w:noProof/>
+          <w:sz w:val="22"/>
+          <w:szCs w:val="22"/>
+        </w:rPr>
+        <w:drawing>
+          <wp:inline distT="0" distB="0" distL="0" distR="0" wp14:anchorId="48A943E1" wp14:editId="0A84CDA9">
+            <wp:extent cx="5776595" cy="1308100"/>
+            <wp:effectExtent l="0" t="0" r="0" b="0"/>
+            <wp:docPr id="3" name="Picture 3"/>
+            <wp:cNvGraphicFramePr>
+              <a:graphicFrameLocks xmlns:a="http://schemas.openxmlformats.org/drawingml/2006/main" noChangeAspect="1"/>
+            </wp:cNvGraphicFramePr>
+            <a:graphic xmlns:a="http://schemas.openxmlformats.org/drawingml/2006/main">
+              <a:graphicData uri="http://schemas.openxmlformats.org/drawingml/2006/picture">
+                <pic:pic xmlns:pic="http://schemas.openxmlformats.org/drawingml/2006/picture">
+                  <pic:nvPicPr>
+                    <pic:cNvPr id="3" name="dev 2.PNG"/>
+                    <pic:cNvPicPr/>
+                  </pic:nvPicPr>
+                  <pic:blipFill>
+                    <a:blip r:embed="rId11">
+                      <a:extLst>
+                        <a:ext uri="{28A0092B-C50C-407E-A947-70E740481C1C}">
+                          <a14:useLocalDpi xmlns:a14="http://schemas.microsoft.com/office/drawing/2010/main" val="0"/>
+                        </a:ext>
+                      </a:extLst>
+                    </a:blip>
+                    <a:stretch>
+                      <a:fillRect/>
+                    </a:stretch>
+                  </pic:blipFill>
+                  <pic:spPr>
+                    <a:xfrm>
+                      <a:off x="0" y="0"/>
+                      <a:ext cx="5776595" cy="1308100"/>
+                    </a:xfrm>
+                    <a:prstGeom prst="rect">
+                      <a:avLst/>
+                    </a:prstGeom>
+                  </pic:spPr>
+                </pic:pic>
+              </a:graphicData>
+            </a:graphic>
+          </wp:inline>
+        </w:drawing>
+      </w:r>
+    </w:p>
+    <w:p>
+      <w:pPr>
+        <w:pStyle w:val="Default"/>
+        <w:rPr>
+          <w:sz w:val="22"/>
+          <w:szCs w:val="22"/>
+        </w:rPr>
+      </w:pPr>
+    </w:p>
+    <w:p>
+      <w:pPr>
+        <w:pStyle w:val="Default"/>
+        <w:rPr>
+          <w:sz w:val="22"/>
+          <w:szCs w:val="22"/>
+        </w:rPr>
+      </w:pPr>
+      <w:r>
+        <w:rPr>
+          <w:noProof/>
+          <w:sz w:val="22"/>
+          <w:szCs w:val="22"/>
+        </w:rPr>
+        <w:drawing>
+          <wp:inline distT="0" distB="0" distL="0" distR="0" wp14:anchorId="196249C8" wp14:editId="45052D32">
+            <wp:extent cx="5458587" cy="1400370"/>
+            <wp:effectExtent l="0" t="0" r="0" b="0"/>
+            <wp:docPr id="4" name="Picture 4"/>
+            <wp:cNvGraphicFramePr>
+              <a:graphicFrameLocks xmlns:a="http://schemas.openxmlformats.org/drawingml/2006/main" noChangeAspect="1"/>
+            </wp:cNvGraphicFramePr>
+            <a:graphic xmlns:a="http://schemas.openxmlformats.org/drawingml/2006/main">
+              <a:graphicData uri="http://schemas.openxmlformats.org/drawingml/2006/picture">
+                <pic:pic xmlns:pic="http://schemas.openxmlformats.org/drawingml/2006/picture">
+                  <pic:nvPicPr>
+                    <pic:cNvPr id="4" name="pass 2.PNG"/>
+                    <pic:cNvPicPr/>
+                  </pic:nvPicPr>
+                  <pic:blipFill>
+                    <a:blip r:embed="rId12">
+                      <a:extLst>
+                        <a:ext uri="{28A0092B-C50C-407E-A947-70E740481C1C}">
+                          <a14:useLocalDpi xmlns:a14="http://schemas.microsoft.com/office/drawing/2010/main" val="0"/>
+                        </a:ext>
+                      </a:extLst>
+                    </a:blip>
+                    <a:stretch>
+                      <a:fillRect/>
+                    </a:stretch>
+                  </pic:blipFill>
+                  <pic:spPr>
+                    <a:xfrm>
+                      <a:off x="0" y="0"/>
+                      <a:ext cx="5458587" cy="1400370"/>
+                    </a:xfrm>
+                    <a:prstGeom prst="rect">
+                      <a:avLst/>
+                    </a:prstGeom>
+                  </pic:spPr>
+                </pic:pic>
+              </a:graphicData>
+            </a:graphic>
+          </wp:inline>
+        </w:drawing>
+      </w:r>
+    </w:p>
+    <w:p>
+      <w:pPr>
+        <w:pStyle w:val="Default"/>
+        <w:rPr>
+          <w:sz w:val="22"/>
+          <w:szCs w:val="22"/>
+        </w:rPr>
+      </w:pPr>
+    </w:p>
+    <w:p>
+      <w:pPr>
+        <w:pStyle w:val="Default"/>
+        <w:rPr>
+          <w:sz w:val="22"/>
+          <w:szCs w:val="22"/>
+        </w:rPr>
+      </w:pPr>
+    </w:p>
+    <w:p>
+      <w:pPr>
+        <w:pStyle w:val="Default"/>
+        <w:rPr>
+          <w:sz w:val="22"/>
+          <w:szCs w:val="22"/>
+        </w:rPr>
+      </w:pPr>
+    </w:p>
+    <w:p>
+      <w:pPr>
+        <w:pStyle w:val="Default"/>
+        <w:jc w:val="both"/>
+        <w:rPr>
+          <w:sz w:val="22"/>
+          <w:szCs w:val="22"/>
+        </w:rPr>
+      </w:pPr>
+      <w:r>
+        <w:rPr>
+          <w:sz w:val="22"/>
+          <w:szCs w:val="22"/>
+        </w:rPr>
+        <w:t>Requirement 0</w:t>
+      </w:r>
+      <w:r>
+        <w:rPr>
+          <w:sz w:val="22"/>
+          <w:szCs w:val="22"/>
+        </w:rPr>
+        <w:t>3</w:t>
+      </w:r>
+      <w:r>
+        <w:rPr>
+          <w:sz w:val="22"/>
+          <w:szCs w:val="22"/>
+        </w:rPr>
+        <w:t xml:space="preserve"> – </w:t>
+      </w:r>
+      <w:r>
+        <w:rPr>
+          <w:sz w:val="22"/>
+          <w:szCs w:val="22"/>
+        </w:rPr>
+        <w:t>Display results</w:t>
+      </w:r>
+      <w:r>
+        <w:rPr>
+          <w:sz w:val="22"/>
+          <w:szCs w:val="22"/>
+        </w:rPr>
+        <w:t xml:space="preserve">  </w:t>
+      </w:r>
+    </w:p>
+    <w:p>
+      <w:pPr>
+        <w:pStyle w:val="Default"/>
+        <w:jc w:val="both"/>
+        <w:rPr>
+          <w:sz w:val="22"/>
+          <w:szCs w:val="22"/>
+        </w:rPr>
+      </w:pPr>
+    </w:p>
+    <w:p>
+      <w:pPr>
+        <w:pStyle w:val="Default"/>
+        <w:jc w:val="both"/>
+        <w:rPr>
+          <w:sz w:val="22"/>
+          <w:szCs w:val="22"/>
+        </w:rPr>
+      </w:pPr>
+      <w:r>
+        <w:rPr>
+          <w:sz w:val="22"/>
+          <w:szCs w:val="22"/>
+        </w:rPr>
+        <w:t xml:space="preserve">Description - Check whether the </w:t>
+      </w:r>
+      <w:r>
+        <w:rPr>
+          <w:sz w:val="22"/>
+          <w:szCs w:val="22"/>
+        </w:rPr>
+        <w:t>application correctly display results</w:t>
+      </w:r>
+      <w:r>
+        <w:rPr>
+          <w:sz w:val="22"/>
+          <w:szCs w:val="22"/>
+        </w:rPr>
+        <w:t>.</w:t>
+      </w:r>
+    </w:p>
+    <w:p>
+      <w:pPr>
+        <w:pStyle w:val="Default"/>
+        <w:jc w:val="both"/>
+        <w:rPr>
+          <w:sz w:val="22"/>
+          <w:szCs w:val="22"/>
+        </w:rPr>
+      </w:pPr>
+    </w:p>
+    <w:p>
+      <w:pPr>
+        <w:pStyle w:val="Default"/>
+        <w:jc w:val="both"/>
+        <w:rPr>
+          <w:sz w:val="22"/>
+          <w:szCs w:val="22"/>
+        </w:rPr>
+      </w:pPr>
+      <w:r>
+        <w:rPr>
+          <w:sz w:val="22"/>
+          <w:szCs w:val="22"/>
+        </w:rPr>
+        <w:t>Pre</w:t>
+      </w:r>
+      <w:r>
+        <w:rPr>
+          <w:sz w:val="22"/>
+          <w:szCs w:val="22"/>
+        </w:rPr>
+        <w:t>-</w:t>
+      </w:r>
+      <w:r>
+        <w:rPr>
+          <w:sz w:val="22"/>
+          <w:szCs w:val="22"/>
+        </w:rPr>
+        <w:t xml:space="preserve">requests </w:t>
+      </w:r>
+      <w:r>
+        <w:rPr>
+          <w:sz w:val="22"/>
+          <w:szCs w:val="22"/>
+        </w:rPr>
+        <w:t>-</w:t>
+      </w:r>
+    </w:p>
+    <w:p>
+      <w:pPr>
+        <w:pStyle w:val="Default"/>
+        <w:numPr>
+          <w:ilvl w:val="1"/>
+          <w:numId w:val="8"/>
+        </w:numPr>
+        <w:jc w:val="both"/>
+        <w:rPr>
+          <w:sz w:val="22"/>
+          <w:szCs w:val="22"/>
+        </w:rPr>
+      </w:pPr>
+      <w:r>
+        <w:rPr>
+          <w:sz w:val="22"/>
+          <w:szCs w:val="22"/>
+        </w:rPr>
+        <w:t>Input is a valid input.</w:t>
+      </w:r>
+    </w:p>
+    <w:p>
+      <w:pPr>
+        <w:pStyle w:val="Default"/>
+        <w:numPr>
+          <w:ilvl w:val="1"/>
+          <w:numId w:val="8"/>
+        </w:numPr>
+        <w:jc w:val="both"/>
+        <w:rPr>
+          <w:sz w:val="22"/>
+          <w:szCs w:val="22"/>
+        </w:rPr>
+      </w:pPr>
+      <w:r>
+        <w:rPr>
+          <w:sz w:val="22"/>
+          <w:szCs w:val="22"/>
+        </w:rPr>
+        <w:t>Input evaluation was done.</w:t>
+      </w:r>
+      <w:r>
+        <w:rPr>
+          <w:sz w:val="22"/>
+          <w:szCs w:val="22"/>
+        </w:rPr>
+        <w:tab/>
+      </w:r>
+    </w:p>
+    <w:p>
+      <w:pPr>
+        <w:pStyle w:val="Default"/>
+        <w:ind w:left="1440"/>
+        <w:jc w:val="both"/>
+        <w:rPr>
+          <w:sz w:val="22"/>
+          <w:szCs w:val="22"/>
+        </w:rPr>
+      </w:pPr>
+    </w:p>
+    <w:p>
+      <w:pPr>
+        <w:pStyle w:val="Default"/>
+        <w:jc w:val="both"/>
+        <w:rPr>
+          <w:sz w:val="22"/>
+          <w:szCs w:val="22"/>
+        </w:rPr>
+      </w:pPr>
+      <w:r>
+        <w:rPr>
+          <w:sz w:val="22"/>
+          <w:szCs w:val="22"/>
+        </w:rPr>
+        <w:t>Test cases</w:t>
+      </w:r>
+    </w:p>
+    <w:p>
+      <w:pPr>
+        <w:pStyle w:val="Default"/>
+        <w:ind w:left="360"/>
+        <w:jc w:val="both"/>
+        <w:rPr>
+          <w:sz w:val="22"/>
+          <w:szCs w:val="22"/>
+        </w:rPr>
+      </w:pPr>
+    </w:p>
+    <w:p>
+      <w:pPr>
+        <w:pStyle w:val="Default"/>
+        <w:ind w:left="360"/>
+        <w:jc w:val="both"/>
+        <w:rPr>
+          <w:sz w:val="22"/>
+          <w:szCs w:val="22"/>
+        </w:rPr>
+      </w:pPr>
+      <w:r>
+        <w:rPr>
+          <w:sz w:val="22"/>
+          <w:szCs w:val="22"/>
+        </w:rPr>
+        <w:t>3</w:t>
+      </w:r>
+      <w:r>
+        <w:rPr>
+          <w:sz w:val="22"/>
+          <w:szCs w:val="22"/>
+        </w:rPr>
+        <w:t>.1</w:t>
+      </w:r>
+      <w:r>
+        <w:rPr>
+          <w:sz w:val="22"/>
+          <w:szCs w:val="22"/>
+        </w:rPr>
+        <w:tab/>
+        <w:t>Check for wrong guess</w:t>
+      </w:r>
+    </w:p>
+    <w:p>
+      <w:pPr>
+        <w:pStyle w:val="Default"/>
+        <w:ind w:left="360"/>
+        <w:jc w:val="both"/>
+        <w:rPr>
+          <w:sz w:val="22"/>
+          <w:szCs w:val="22"/>
+        </w:rPr>
+      </w:pPr>
+      <w:r>
+        <w:rPr>
+          <w:sz w:val="22"/>
+          <w:szCs w:val="22"/>
+        </w:rPr>
+        <w:t>3</w:t>
+      </w:r>
+      <w:r>
+        <w:rPr>
+          <w:sz w:val="22"/>
+          <w:szCs w:val="22"/>
+        </w:rPr>
+        <w:t>.2</w:t>
+      </w:r>
+      <w:r>
+        <w:rPr>
+          <w:sz w:val="22"/>
+          <w:szCs w:val="22"/>
+        </w:rPr>
+        <w:tab/>
+        <w:t>Check for correct guess</w:t>
+      </w:r>
+    </w:p>
+    <w:p>
+      <w:pPr>
+        <w:pStyle w:val="Default"/>
+        <w:rPr>
+          <w:sz w:val="22"/>
+          <w:szCs w:val="22"/>
+        </w:rPr>
+      </w:pPr>
+    </w:p>
+    <w:p>
+      <w:pPr>
+        <w:pStyle w:val="Default"/>
+        <w:rPr>
+          <w:sz w:val="22"/>
+          <w:szCs w:val="22"/>
+        </w:rPr>
+      </w:pPr>
+      <w:r>
+        <w:rPr>
+          <w:noProof/>
+          <w:sz w:val="22"/>
+          <w:szCs w:val="22"/>
+        </w:rPr>
+        <w:drawing>
+          <wp:inline distT="0" distB="0" distL="0" distR="0" wp14:anchorId="2AAA67E4" wp14:editId="2DE68987">
+            <wp:extent cx="5776595" cy="3912870"/>
+            <wp:effectExtent l="0" t="0" r="0" b="0"/>
+            <wp:docPr id="5" name="Picture 5"/>
+            <wp:cNvGraphicFramePr>
+              <a:graphicFrameLocks xmlns:a="http://schemas.openxmlformats.org/drawingml/2006/main" noChangeAspect="1"/>
+            </wp:cNvGraphicFramePr>
+            <a:graphic xmlns:a="http://schemas.openxmlformats.org/drawingml/2006/main">
+              <a:graphicData uri="http://schemas.openxmlformats.org/drawingml/2006/picture">
+                <pic:pic xmlns:pic="http://schemas.openxmlformats.org/drawingml/2006/picture">
+                  <pic:nvPicPr>
+                    <pic:cNvPr id="5" name="test 3.PNG"/>
+                    <pic:cNvPicPr/>
+                  </pic:nvPicPr>
+                  <pic:blipFill>
+                    <a:blip r:embed="rId13">
+                      <a:extLst>
+                        <a:ext uri="{28A0092B-C50C-407E-A947-70E740481C1C}">
+                          <a14:useLocalDpi xmlns:a14="http://schemas.microsoft.com/office/drawing/2010/main" val="0"/>
+                        </a:ext>
+                      </a:extLst>
+                    </a:blip>
+                    <a:stretch>
+                      <a:fillRect/>
+                    </a:stretch>
+                  </pic:blipFill>
+                  <pic:spPr>
+                    <a:xfrm>
+                      <a:off x="0" y="0"/>
+                      <a:ext cx="5776595" cy="3912870"/>
+                    </a:xfrm>
+                    <a:prstGeom prst="rect">
+                      <a:avLst/>
+                    </a:prstGeom>
+                  </pic:spPr>
+                </pic:pic>
+              </a:graphicData>
+            </a:graphic>
+          </wp:inline>
+        </w:drawing>
+      </w:r>
+    </w:p>
+    <w:p>
+      <w:pPr>
+        <w:pStyle w:val="Default"/>
+        <w:rPr>
+          <w:sz w:val="22"/>
+          <w:szCs w:val="22"/>
+        </w:rPr>
+      </w:pPr>
+    </w:p>
+    <w:p>
+      <w:pPr>
+        <w:pStyle w:val="Default"/>
+        <w:rPr>
+          <w:sz w:val="22"/>
+          <w:szCs w:val="22"/>
+        </w:rPr>
+      </w:pPr>
+    </w:p>
+    <w:p>
+      <w:pPr>
+        <w:pStyle w:val="Default"/>
+        <w:rPr>
+          <w:sz w:val="22"/>
+          <w:szCs w:val="22"/>
+        </w:rPr>
+      </w:pPr>
+      <w:r>
+        <w:rPr>
+          <w:noProof/>
+          <w:sz w:val="22"/>
+          <w:szCs w:val="22"/>
+        </w:rPr>
+        <w:drawing>
+          <wp:inline distT="0" distB="0" distL="0" distR="0" wp14:anchorId="6A9AB5DB" wp14:editId="38F4ADCE">
+            <wp:extent cx="5430008" cy="2295845"/>
+            <wp:effectExtent l="0" t="0" r="0" b="0"/>
+            <wp:docPr id="6" name="Picture 6"/>
+            <wp:cNvGraphicFramePr>
+              <a:graphicFrameLocks xmlns:a="http://schemas.openxmlformats.org/drawingml/2006/main" noChangeAspect="1"/>
+            </wp:cNvGraphicFramePr>
+            <a:graphic xmlns:a="http://schemas.openxmlformats.org/drawingml/2006/main">
+              <a:graphicData uri="http://schemas.openxmlformats.org/drawingml/2006/picture">
+                <pic:pic xmlns:pic="http://schemas.openxmlformats.org/drawingml/2006/picture">
+                  <pic:nvPicPr>
+                    <pic:cNvPr id="6" name="fail 3.PNG"/>
+                    <pic:cNvPicPr/>
+                  </pic:nvPicPr>
+                  <pic:blipFill>
+                    <a:blip r:embed="rId14">
+                      <a:extLst>
+                        <a:ext uri="{28A0092B-C50C-407E-A947-70E740481C1C}">
+                          <a14:useLocalDpi xmlns:a14="http://schemas.microsoft.com/office/drawing/2010/main" val="0"/>
+                        </a:ext>
+                      </a:extLst>
+                    </a:blip>
+                    <a:stretch>
+                      <a:fillRect/>
+                    </a:stretch>
+                  </pic:blipFill>
+                  <pic:spPr>
+                    <a:xfrm>
+                      <a:off x="0" y="0"/>
+                      <a:ext cx="5430008" cy="2295845"/>
+                    </a:xfrm>
+                    <a:prstGeom prst="rect">
+                      <a:avLst/>
+                    </a:prstGeom>
+                  </pic:spPr>
+                </pic:pic>
+              </a:graphicData>
+            </a:graphic>
+          </wp:inline>
+        </w:drawing>
+      </w:r>
+    </w:p>
+    <w:p>
+      <w:pPr>
+        <w:pStyle w:val="Default"/>
+        <w:rPr>
+          <w:sz w:val="22"/>
+          <w:szCs w:val="22"/>
+        </w:rPr>
+      </w:pPr>
+    </w:p>
+    <w:p>
+      <w:pPr>
+        <w:pStyle w:val="Default"/>
+        <w:rPr>
+          <w:sz w:val="22"/>
+          <w:szCs w:val="22"/>
+        </w:rPr>
+      </w:pPr>
+    </w:p>
+    <w:p>
+      <w:pPr>
+        <w:pStyle w:val="Default"/>
+        <w:rPr>
+          <w:sz w:val="22"/>
+          <w:szCs w:val="22"/>
+        </w:rPr>
+      </w:pPr>
+      <w:r>
+        <w:rPr>
+          <w:noProof/>
+          <w:sz w:val="22"/>
+          <w:szCs w:val="22"/>
+        </w:rPr>
+        <w:drawing>
+          <wp:inline distT="0" distB="0" distL="0" distR="0" wp14:anchorId="51D11A1E" wp14:editId="37482E8B">
+            <wp:extent cx="5776595" cy="2623820"/>
+            <wp:effectExtent l="0" t="0" r="0" b="0"/>
+            <wp:docPr id="7" name="Picture 7"/>
+            <wp:cNvGraphicFramePr>
+              <a:graphicFrameLocks xmlns:a="http://schemas.openxmlformats.org/drawingml/2006/main" noChangeAspect="1"/>
+            </wp:cNvGraphicFramePr>
+            <a:graphic xmlns:a="http://schemas.openxmlformats.org/drawingml/2006/main">
+              <a:graphicData uri="http://schemas.openxmlformats.org/drawingml/2006/picture">
+                <pic:pic xmlns:pic="http://schemas.openxmlformats.org/drawingml/2006/picture">
+                  <pic:nvPicPr>
+                    <pic:cNvPr id="7" name="dev 3.PNG"/>
+                    <pic:cNvPicPr/>
+                  </pic:nvPicPr>
+                  <pic:blipFill>
+                    <a:blip r:embed="rId15">
+                      <a:extLst>
+                        <a:ext uri="{28A0092B-C50C-407E-A947-70E740481C1C}">
+                          <a14:useLocalDpi xmlns:a14="http://schemas.microsoft.com/office/drawing/2010/main" val="0"/>
+                        </a:ext>
+                      </a:extLst>
+                    </a:blip>
+                    <a:stretch>
+                      <a:fillRect/>
+                    </a:stretch>
+                  </pic:blipFill>
+                  <pic:spPr>
+                    <a:xfrm>
+                      <a:off x="0" y="0"/>
+                      <a:ext cx="5776595" cy="2623820"/>
+                    </a:xfrm>
+                    <a:prstGeom prst="rect">
+                      <a:avLst/>
+                    </a:prstGeom>
+                  </pic:spPr>
+                </pic:pic>
+              </a:graphicData>
+            </a:graphic>
+          </wp:inline>
+        </w:drawing>
+      </w:r>
+    </w:p>
+    <w:p>
+      <w:pPr>
+        <w:pStyle w:val="Default"/>
+        <w:rPr>
+          <w:sz w:val="22"/>
+          <w:szCs w:val="22"/>
+        </w:rPr>
+      </w:pPr>
+    </w:p>
+    <w:p>
+      <w:pPr>
+        <w:pStyle w:val="Default"/>
+        <w:rPr>
+          <w:sz w:val="22"/>
+          <w:szCs w:val="22"/>
+        </w:rPr>
+      </w:pPr>
+    </w:p>
+    <w:p>
+      <w:pPr>
+        <w:pStyle w:val="Default"/>
+        <w:rPr>
+          <w:sz w:val="22"/>
+          <w:szCs w:val="22"/>
+        </w:rPr>
+      </w:pPr>
+      <w:r>
+        <w:rPr>
+          <w:noProof/>
+          <w:sz w:val="22"/>
+          <w:szCs w:val="22"/>
+        </w:rPr>
+        <w:drawing>
+          <wp:inline distT="0" distB="0" distL="0" distR="0" wp14:anchorId="0F8FB890" wp14:editId="27206255">
+            <wp:extent cx="5420481" cy="2048161"/>
+            <wp:effectExtent l="0" t="0" r="0" b="0"/>
+            <wp:docPr id="9" name="Picture 9"/>
+            <wp:cNvGraphicFramePr>
+              <a:graphicFrameLocks xmlns:a="http://schemas.openxmlformats.org/drawingml/2006/main" noChangeAspect="1"/>
+            </wp:cNvGraphicFramePr>
+            <a:graphic xmlns:a="http://schemas.openxmlformats.org/drawingml/2006/main">
+              <a:graphicData uri="http://schemas.openxmlformats.org/drawingml/2006/picture">
+                <pic:pic xmlns:pic="http://schemas.openxmlformats.org/drawingml/2006/picture">
+                  <pic:nvPicPr>
+                    <pic:cNvPr id="9" name="pass 3.PNG"/>
+                    <pic:cNvPicPr/>
+                  </pic:nvPicPr>
+                  <pic:blipFill>
+                    <a:blip r:embed="rId16">
+                      <a:extLst>
+                        <a:ext uri="{28A0092B-C50C-407E-A947-70E740481C1C}">
+                          <a14:useLocalDpi xmlns:a14="http://schemas.microsoft.com/office/drawing/2010/main" val="0"/>
+                        </a:ext>
+                      </a:extLst>
+                    </a:blip>
+                    <a:stretch>
+                      <a:fillRect/>
+                    </a:stretch>
+                  </pic:blipFill>
+                  <pic:spPr>
+                    <a:xfrm>
+                      <a:off x="0" y="0"/>
+                      <a:ext cx="5420481" cy="2048161"/>
+                    </a:xfrm>
+                    <a:prstGeom prst="rect">
+                      <a:avLst/>
+                    </a:prstGeom>
+                  </pic:spPr>
+                </pic:pic>
+              </a:graphicData>
+            </a:graphic>
+          </wp:inline>
+        </w:drawing>
+      </w:r>
+    </w:p>
+    <w:p>
+      <w:pPr>
+        <w:pStyle w:val="Default"/>
+        <w:rPr>
+          <w:sz w:val="22"/>
+          <w:szCs w:val="22"/>
+        </w:rPr>
+      </w:pPr>
+    </w:p>
+    <w:p>
+      <w:pPr>
+        <w:pStyle w:val="Default"/>
+        <w:rPr>
+          <w:sz w:val="22"/>
+          <w:szCs w:val="22"/>
+        </w:rPr>
+      </w:pPr>
+    </w:p>
+    <w:p>
+      <w:pPr>
+        <w:pStyle w:val="Default"/>
+        <w:rPr>
+          <w:sz w:val="22"/>
+          <w:szCs w:val="22"/>
+        </w:rPr>
+      </w:pPr>
+      <w:r>
+        <w:rPr>
+          <w:noProof/>
+          <w:sz w:val="22"/>
+          <w:szCs w:val="22"/>
+        </w:rPr>
+        <w:lastRenderedPageBreak/>
+        <w:drawing>
+          <wp:inline distT="0" distB="0" distL="0" distR="0" wp14:anchorId="4DF82F88" wp14:editId="2D8210BF">
+            <wp:extent cx="2390775" cy="4250201"/>
+            <wp:effectExtent l="0" t="0" r="0" b="0"/>
+            <wp:docPr id="13" name="Picture 13"/>
+            <wp:cNvGraphicFramePr>
+              <a:graphicFrameLocks xmlns:a="http://schemas.openxmlformats.org/drawingml/2006/main" noChangeAspect="1"/>
+            </wp:cNvGraphicFramePr>
+            <a:graphic xmlns:a="http://schemas.openxmlformats.org/drawingml/2006/main">
+              <a:graphicData uri="http://schemas.openxmlformats.org/drawingml/2006/picture">
+                <pic:pic xmlns:pic="http://schemas.openxmlformats.org/drawingml/2006/picture">
+                  <pic:nvPicPr>
+                    <pic:cNvPr id="13" name="Screenshot_20190830-003259_Guessing Game.jpg"/>
+                    <pic:cNvPicPr/>
+                  </pic:nvPicPr>
+                  <pic:blipFill>
+                    <a:blip r:embed="rId17" cstate="print">
+                      <a:extLst>
+                        <a:ext uri="{28A0092B-C50C-407E-A947-70E740481C1C}">
+                          <a14:useLocalDpi xmlns:a14="http://schemas.microsoft.com/office/drawing/2010/main" val="0"/>
+                        </a:ext>
+                      </a:extLst>
+                    </a:blip>
+                    <a:stretch>
+                      <a:fillRect/>
+                    </a:stretch>
+                  </pic:blipFill>
+                  <pic:spPr>
+                    <a:xfrm>
+                      <a:off x="0" y="0"/>
+                      <a:ext cx="2396924" cy="4261132"/>
+                    </a:xfrm>
+                    <a:prstGeom prst="rect">
+                      <a:avLst/>
+                    </a:prstGeom>
+                  </pic:spPr>
+                </pic:pic>
+              </a:graphicData>
+            </a:graphic>
+          </wp:inline>
+        </w:drawing>
+      </w:r>
+    </w:p>
+    <w:p>
+      <w:pPr>
+        <w:pStyle w:val="Default"/>
+        <w:rPr>
+          <w:sz w:val="22"/>
+          <w:szCs w:val="22"/>
+        </w:rPr>
+      </w:pPr>
+    </w:p>
+    <w:p>
+      <w:pPr>
+        <w:pStyle w:val="Default"/>
+        <w:rPr>
+          <w:sz w:val="22"/>
+          <w:szCs w:val="22"/>
+        </w:rPr>
+      </w:pPr>
+    </w:p>
+    <w:p>
+      <w:pPr>
+        <w:pStyle w:val="Default"/>
+        <w:rPr>
+          <w:sz w:val="22"/>
+          <w:szCs w:val="22"/>
+        </w:rPr>
+      </w:pPr>
+    </w:p>
+    <w:p>
+      <w:pPr>
+        <w:pStyle w:val="Default"/>
+        <w:jc w:val="both"/>
+        <w:rPr>
+          <w:sz w:val="22"/>
+          <w:szCs w:val="22"/>
+        </w:rPr>
+      </w:pPr>
+      <w:r>
+        <w:rPr>
+          <w:sz w:val="22"/>
+          <w:szCs w:val="22"/>
+        </w:rPr>
+        <w:t>Requirement 0</w:t>
+      </w:r>
+      <w:r>
+        <w:rPr>
+          <w:sz w:val="22"/>
+          <w:szCs w:val="22"/>
+        </w:rPr>
+        <w:t>4</w:t>
+      </w:r>
+      <w:r>
+        <w:rPr>
+          <w:sz w:val="22"/>
+          <w:szCs w:val="22"/>
+        </w:rPr>
+        <w:t xml:space="preserve"> – Display </w:t>
+      </w:r>
+      <w:r>
+        <w:rPr>
+          <w:sz w:val="22"/>
+          <w:szCs w:val="22"/>
+        </w:rPr>
+        <w:t>the no of attempts</w:t>
+      </w:r>
+    </w:p>
+    <w:p>
+      <w:pPr>
+        <w:pStyle w:val="Default"/>
+        <w:jc w:val="both"/>
+        <w:rPr>
+          <w:sz w:val="22"/>
+          <w:szCs w:val="22"/>
+        </w:rPr>
+      </w:pPr>
+      <w:r>
+        <w:rPr>
+          <w:sz w:val="22"/>
+          <w:szCs w:val="22"/>
+        </w:rPr>
+        <w:t xml:space="preserve"> </w:t>
+      </w:r>
+    </w:p>
+    <w:p>
+      <w:pPr>
+        <w:pStyle w:val="Default"/>
+        <w:jc w:val="both"/>
+        <w:rPr>
+          <w:sz w:val="22"/>
+          <w:szCs w:val="22"/>
+        </w:rPr>
+      </w:pPr>
+    </w:p>
+    <w:p>
+      <w:pPr>
+        <w:pStyle w:val="Default"/>
+        <w:jc w:val="both"/>
+        <w:rPr>
+          <w:sz w:val="22"/>
+          <w:szCs w:val="22"/>
+        </w:rPr>
+      </w:pPr>
+      <w:r>
+        <w:rPr>
+          <w:sz w:val="22"/>
+          <w:szCs w:val="22"/>
+        </w:rPr>
+        <w:t xml:space="preserve">Description </w:t>
       </w:r>
       <w:r>
         <w:rPr>
@@ -741,115 +2145,1688 @@
         </w:rPr>
         <w:t xml:space="preserve"> </w:t>
       </w:r>
-    </w:p>
-    <w:p>
-      <w:pPr>
-        <w:pStyle w:val="Default"/>
-        <w:jc w:val="both"/>
-        <w:rPr>
-          <w:sz w:val="22"/>
-          <w:szCs w:val="22"/>
-        </w:rPr>
-      </w:pPr>
-    </w:p>
-    <w:p>
-      <w:pPr>
-        <w:pStyle w:val="Default"/>
-        <w:jc w:val="both"/>
-        <w:rPr>
-          <w:sz w:val="22"/>
-          <w:szCs w:val="22"/>
-        </w:rPr>
-      </w:pPr>
-      <w:r>
-        <w:rPr>
-          <w:sz w:val="22"/>
-          <w:szCs w:val="22"/>
-        </w:rPr>
-        <w:t>When input is empty</w:t>
-      </w:r>
-      <w:r>
-        <w:rPr>
-          <w:sz w:val="22"/>
-          <w:szCs w:val="22"/>
-        </w:rPr>
-        <w:t>, Application should display “Please enter a number between 0-100”</w:t>
-      </w:r>
-      <w:r>
-        <w:rPr>
-          <w:sz w:val="22"/>
-          <w:szCs w:val="22"/>
-        </w:rPr>
-        <w:t>.</w:t>
-      </w:r>
-    </w:p>
-    <w:p>
-      <w:pPr>
-        <w:pStyle w:val="Default"/>
-        <w:ind w:left="360" w:firstLine="360"/>
-        <w:rPr>
-          <w:sz w:val="22"/>
-          <w:szCs w:val="22"/>
-        </w:rPr>
-      </w:pPr>
-    </w:p>
-    <w:p>
-      <w:pPr>
-        <w:pStyle w:val="Default"/>
-        <w:ind w:left="360" w:firstLine="360"/>
-        <w:rPr>
-          <w:sz w:val="22"/>
-          <w:szCs w:val="22"/>
-        </w:rPr>
-      </w:pPr>
-    </w:p>
-    <w:p>
-      <w:pPr>
-        <w:pStyle w:val="Default"/>
-        <w:ind w:left="360" w:firstLine="360"/>
-        <w:rPr>
-          <w:sz w:val="22"/>
-          <w:szCs w:val="22"/>
-        </w:rPr>
-      </w:pPr>
-    </w:p>
-    <w:p>
-      <w:pPr>
-        <w:pStyle w:val="Default"/>
-        <w:ind w:left="360" w:firstLine="360"/>
-        <w:rPr>
-          <w:sz w:val="22"/>
-          <w:szCs w:val="22"/>
-        </w:rPr>
-      </w:pPr>
-    </w:p>
-    <w:p>
-      <w:pPr>
-        <w:pStyle w:val="Default"/>
-        <w:ind w:left="360" w:firstLine="360"/>
-        <w:rPr>
-          <w:sz w:val="22"/>
-          <w:szCs w:val="22"/>
-        </w:rPr>
-      </w:pPr>
-    </w:p>
-    <w:p>
-      <w:pPr>
-        <w:pStyle w:val="Default"/>
-        <w:rPr>
-          <w:sz w:val="22"/>
-          <w:szCs w:val="22"/>
-        </w:rPr>
-      </w:pPr>
-    </w:p>
-    <w:p>
-      <w:pPr>
-        <w:pStyle w:val="Default"/>
-        <w:rPr>
-          <w:sz w:val="22"/>
-          <w:szCs w:val="22"/>
-        </w:rPr>
-      </w:pPr>
+      <w:r>
+        <w:rPr>
+          <w:sz w:val="22"/>
+          <w:szCs w:val="22"/>
+        </w:rPr>
+        <w:t xml:space="preserve">The no </w:t>
+      </w:r>
+      <w:r>
+        <w:rPr>
+          <w:sz w:val="22"/>
+          <w:szCs w:val="22"/>
+        </w:rPr>
+        <w:t xml:space="preserve">of attempts should display after the correct guess or after </w:t>
+      </w:r>
+      <w:proofErr w:type="gramStart"/>
+      <w:r>
+        <w:rPr>
+          <w:sz w:val="22"/>
+          <w:szCs w:val="22"/>
+        </w:rPr>
+        <w:t>quit</w:t>
+      </w:r>
+      <w:proofErr w:type="gramEnd"/>
+      <w:r>
+        <w:rPr>
+          <w:sz w:val="22"/>
+          <w:szCs w:val="22"/>
+        </w:rPr>
+        <w:t xml:space="preserve"> the game.</w:t>
+      </w:r>
+    </w:p>
+    <w:p>
+      <w:pPr>
+        <w:pStyle w:val="Default"/>
+        <w:jc w:val="both"/>
+        <w:rPr>
+          <w:sz w:val="22"/>
+          <w:szCs w:val="22"/>
+        </w:rPr>
+      </w:pPr>
+    </w:p>
+    <w:p>
+      <w:pPr>
+        <w:pStyle w:val="Default"/>
+        <w:jc w:val="both"/>
+        <w:rPr>
+          <w:sz w:val="22"/>
+          <w:szCs w:val="22"/>
+        </w:rPr>
+      </w:pPr>
+      <w:r>
+        <w:rPr>
+          <w:sz w:val="22"/>
+          <w:szCs w:val="22"/>
+        </w:rPr>
+        <w:t>Pre-requests -</w:t>
+      </w:r>
+    </w:p>
+    <w:p>
+      <w:pPr>
+        <w:pStyle w:val="Default"/>
+        <w:numPr>
+          <w:ilvl w:val="0"/>
+          <w:numId w:val="9"/>
+        </w:numPr>
+        <w:jc w:val="both"/>
+        <w:rPr>
+          <w:sz w:val="22"/>
+          <w:szCs w:val="22"/>
+        </w:rPr>
+      </w:pPr>
+      <w:r>
+        <w:rPr>
+          <w:sz w:val="22"/>
+          <w:szCs w:val="22"/>
+        </w:rPr>
+        <w:t>Input is a valid input.</w:t>
+      </w:r>
+    </w:p>
+    <w:p>
+      <w:pPr>
+        <w:pStyle w:val="Default"/>
+        <w:numPr>
+          <w:ilvl w:val="0"/>
+          <w:numId w:val="9"/>
+        </w:numPr>
+        <w:jc w:val="both"/>
+        <w:rPr>
+          <w:sz w:val="22"/>
+          <w:szCs w:val="22"/>
+        </w:rPr>
+      </w:pPr>
+      <w:r>
+        <w:rPr>
+          <w:sz w:val="22"/>
+          <w:szCs w:val="22"/>
+        </w:rPr>
+        <w:t>Input evaluation was done</w:t>
+      </w:r>
+      <w:r>
+        <w:rPr>
+          <w:sz w:val="22"/>
+          <w:szCs w:val="22"/>
+        </w:rPr>
+        <w:t xml:space="preserve"> and correct guess.</w:t>
+      </w:r>
+      <w:r>
+        <w:rPr>
+          <w:sz w:val="22"/>
+          <w:szCs w:val="22"/>
+        </w:rPr>
+        <w:tab/>
+      </w:r>
+    </w:p>
+    <w:p>
+      <w:pPr>
+        <w:pStyle w:val="Default"/>
+        <w:ind w:left="1440"/>
+        <w:jc w:val="both"/>
+        <w:rPr>
+          <w:sz w:val="22"/>
+          <w:szCs w:val="22"/>
+        </w:rPr>
+      </w:pPr>
+    </w:p>
+    <w:p>
+      <w:pPr>
+        <w:pStyle w:val="Default"/>
+        <w:jc w:val="both"/>
+        <w:rPr>
+          <w:sz w:val="22"/>
+          <w:szCs w:val="22"/>
+        </w:rPr>
+      </w:pPr>
+      <w:r>
+        <w:rPr>
+          <w:sz w:val="22"/>
+          <w:szCs w:val="22"/>
+        </w:rPr>
+        <w:t>Test cases</w:t>
+      </w:r>
+    </w:p>
+    <w:p>
+      <w:pPr>
+        <w:pStyle w:val="Default"/>
+        <w:ind w:left="360"/>
+        <w:jc w:val="both"/>
+        <w:rPr>
+          <w:sz w:val="22"/>
+          <w:szCs w:val="22"/>
+        </w:rPr>
+      </w:pPr>
+    </w:p>
+    <w:p>
+      <w:pPr>
+        <w:pStyle w:val="Default"/>
+        <w:ind w:left="360"/>
+        <w:jc w:val="both"/>
+        <w:rPr>
+          <w:sz w:val="22"/>
+          <w:szCs w:val="22"/>
+        </w:rPr>
+      </w:pPr>
+      <w:r>
+        <w:rPr>
+          <w:sz w:val="22"/>
+          <w:szCs w:val="22"/>
+        </w:rPr>
+        <w:t>4</w:t>
+      </w:r>
+      <w:r>
+        <w:rPr>
+          <w:sz w:val="22"/>
+          <w:szCs w:val="22"/>
+        </w:rPr>
+        <w:t>.1</w:t>
+      </w:r>
+      <w:r>
+        <w:rPr>
+          <w:sz w:val="22"/>
+          <w:szCs w:val="22"/>
+        </w:rPr>
+        <w:tab/>
+      </w:r>
+      <w:r>
+        <w:rPr>
+          <w:sz w:val="22"/>
+          <w:szCs w:val="22"/>
+        </w:rPr>
+        <w:t>Display no of attempts – when guess is correct</w:t>
+      </w:r>
+    </w:p>
+    <w:p>
+      <w:pPr>
+        <w:pStyle w:val="Default"/>
+        <w:ind w:left="360"/>
+        <w:jc w:val="both"/>
+        <w:rPr>
+          <w:sz w:val="22"/>
+          <w:szCs w:val="22"/>
+        </w:rPr>
+      </w:pPr>
+      <w:r>
+        <w:rPr>
+          <w:sz w:val="22"/>
+          <w:szCs w:val="22"/>
+        </w:rPr>
+        <w:t>4</w:t>
+      </w:r>
+      <w:r>
+        <w:rPr>
+          <w:sz w:val="22"/>
+          <w:szCs w:val="22"/>
+        </w:rPr>
+        <w:t>.2</w:t>
+      </w:r>
+      <w:r>
+        <w:rPr>
+          <w:sz w:val="22"/>
+          <w:szCs w:val="22"/>
+        </w:rPr>
+        <w:tab/>
+      </w:r>
+      <w:r>
+        <w:rPr>
+          <w:sz w:val="22"/>
+          <w:szCs w:val="22"/>
+        </w:rPr>
+        <w:t xml:space="preserve">Display no of attempts – when </w:t>
+      </w:r>
+      <w:r>
+        <w:rPr>
+          <w:sz w:val="22"/>
+          <w:szCs w:val="22"/>
+        </w:rPr>
+        <w:t>click quit button</w:t>
+      </w:r>
+    </w:p>
+    <w:p>
+      <w:pPr>
+        <w:pStyle w:val="Default"/>
+        <w:ind w:left="360"/>
+        <w:jc w:val="both"/>
+        <w:rPr>
+          <w:sz w:val="22"/>
+          <w:szCs w:val="22"/>
+        </w:rPr>
+      </w:pPr>
+    </w:p>
+    <w:p>
+      <w:pPr>
+        <w:pStyle w:val="Default"/>
+        <w:ind w:left="360"/>
+        <w:jc w:val="both"/>
+        <w:rPr>
+          <w:sz w:val="22"/>
+          <w:szCs w:val="22"/>
+        </w:rPr>
+      </w:pPr>
+      <w:r>
+        <w:rPr>
+          <w:noProof/>
+          <w:sz w:val="22"/>
+          <w:szCs w:val="22"/>
+        </w:rPr>
+        <w:lastRenderedPageBreak/>
+        <w:drawing>
+          <wp:inline distT="0" distB="0" distL="0" distR="0" wp14:anchorId="413D8FD7" wp14:editId="4A5A55E4">
+            <wp:extent cx="5776595" cy="4872990"/>
+            <wp:effectExtent l="0" t="0" r="0" b="0"/>
+            <wp:docPr id="14" name="Picture 14" descr="A screenshot of a cell phone&#10;&#10;Description automatically generated"/>
+            <wp:cNvGraphicFramePr>
+              <a:graphicFrameLocks xmlns:a="http://schemas.openxmlformats.org/drawingml/2006/main" noChangeAspect="1"/>
+            </wp:cNvGraphicFramePr>
+            <a:graphic xmlns:a="http://schemas.openxmlformats.org/drawingml/2006/main">
+              <a:graphicData uri="http://schemas.openxmlformats.org/drawingml/2006/picture">
+                <pic:pic xmlns:pic="http://schemas.openxmlformats.org/drawingml/2006/picture">
+                  <pic:nvPicPr>
+                    <pic:cNvPr id="14" name="test 4.PNG"/>
+                    <pic:cNvPicPr/>
+                  </pic:nvPicPr>
+                  <pic:blipFill>
+                    <a:blip r:embed="rId18">
+                      <a:extLst>
+                        <a:ext uri="{28A0092B-C50C-407E-A947-70E740481C1C}">
+                          <a14:useLocalDpi xmlns:a14="http://schemas.microsoft.com/office/drawing/2010/main" val="0"/>
+                        </a:ext>
+                      </a:extLst>
+                    </a:blip>
+                    <a:stretch>
+                      <a:fillRect/>
+                    </a:stretch>
+                  </pic:blipFill>
+                  <pic:spPr>
+                    <a:xfrm>
+                      <a:off x="0" y="0"/>
+                      <a:ext cx="5776595" cy="4872990"/>
+                    </a:xfrm>
+                    <a:prstGeom prst="rect">
+                      <a:avLst/>
+                    </a:prstGeom>
+                  </pic:spPr>
+                </pic:pic>
+              </a:graphicData>
+            </a:graphic>
+          </wp:inline>
+        </w:drawing>
+      </w:r>
+    </w:p>
+    <w:p>
+      <w:pPr>
+        <w:pStyle w:val="Default"/>
+        <w:ind w:left="360"/>
+        <w:jc w:val="both"/>
+        <w:rPr>
+          <w:sz w:val="22"/>
+          <w:szCs w:val="22"/>
+        </w:rPr>
+      </w:pPr>
+    </w:p>
+    <w:p>
+      <w:pPr>
+        <w:pStyle w:val="Default"/>
+        <w:ind w:left="360"/>
+        <w:jc w:val="both"/>
+        <w:rPr>
+          <w:sz w:val="22"/>
+          <w:szCs w:val="22"/>
+        </w:rPr>
+      </w:pPr>
+    </w:p>
+    <w:p>
+      <w:pPr>
+        <w:pStyle w:val="Default"/>
+        <w:ind w:left="360"/>
+        <w:jc w:val="both"/>
+        <w:rPr>
+          <w:sz w:val="22"/>
+          <w:szCs w:val="22"/>
+        </w:rPr>
+      </w:pPr>
+      <w:r>
+        <w:rPr>
+          <w:noProof/>
+          <w:sz w:val="22"/>
+          <w:szCs w:val="22"/>
+        </w:rPr>
+        <w:drawing>
+          <wp:inline distT="0" distB="0" distL="0" distR="0" wp14:anchorId="0AD5DCC9" wp14:editId="5F8BB029">
+            <wp:extent cx="5410955" cy="2391109"/>
+            <wp:effectExtent l="0" t="0" r="0" b="0"/>
+            <wp:docPr id="15" name="Picture 15" descr="A screenshot of a cell phone&#10;&#10;Description automatically generated"/>
+            <wp:cNvGraphicFramePr>
+              <a:graphicFrameLocks xmlns:a="http://schemas.openxmlformats.org/drawingml/2006/main" noChangeAspect="1"/>
+            </wp:cNvGraphicFramePr>
+            <a:graphic xmlns:a="http://schemas.openxmlformats.org/drawingml/2006/main">
+              <a:graphicData uri="http://schemas.openxmlformats.org/drawingml/2006/picture">
+                <pic:pic xmlns:pic="http://schemas.openxmlformats.org/drawingml/2006/picture">
+                  <pic:nvPicPr>
+                    <pic:cNvPr id="15" name="fail 4.PNG"/>
+                    <pic:cNvPicPr/>
+                  </pic:nvPicPr>
+                  <pic:blipFill>
+                    <a:blip r:embed="rId19">
+                      <a:extLst>
+                        <a:ext uri="{28A0092B-C50C-407E-A947-70E740481C1C}">
+                          <a14:useLocalDpi xmlns:a14="http://schemas.microsoft.com/office/drawing/2010/main" val="0"/>
+                        </a:ext>
+                      </a:extLst>
+                    </a:blip>
+                    <a:stretch>
+                      <a:fillRect/>
+                    </a:stretch>
+                  </pic:blipFill>
+                  <pic:spPr>
+                    <a:xfrm>
+                      <a:off x="0" y="0"/>
+                      <a:ext cx="5410955" cy="2391109"/>
+                    </a:xfrm>
+                    <a:prstGeom prst="rect">
+                      <a:avLst/>
+                    </a:prstGeom>
+                  </pic:spPr>
+                </pic:pic>
+              </a:graphicData>
+            </a:graphic>
+          </wp:inline>
+        </w:drawing>
+      </w:r>
+    </w:p>
+    <w:p>
+      <w:pPr>
+        <w:pStyle w:val="Default"/>
+        <w:ind w:left="360"/>
+        <w:jc w:val="both"/>
+        <w:rPr>
+          <w:sz w:val="22"/>
+          <w:szCs w:val="22"/>
+        </w:rPr>
+      </w:pPr>
+    </w:p>
+    <w:p>
+      <w:pPr>
+        <w:pStyle w:val="Default"/>
+        <w:ind w:left="360"/>
+        <w:jc w:val="both"/>
+        <w:rPr>
+          <w:sz w:val="22"/>
+          <w:szCs w:val="22"/>
+        </w:rPr>
+      </w:pPr>
+      <w:r>
+        <w:rPr>
+          <w:noProof/>
+          <w:sz w:val="22"/>
+          <w:szCs w:val="22"/>
+        </w:rPr>
+        <w:drawing>
+          <wp:inline distT="0" distB="0" distL="0" distR="0" wp14:anchorId="1DCB67F8" wp14:editId="4D52DD62">
+            <wp:extent cx="4163006" cy="914528"/>
+            <wp:effectExtent l="0" t="0" r="0" b="0"/>
+            <wp:docPr id="16" name="Picture 16" descr="A screenshot of a cell phone&#10;&#10;Description automatically generated"/>
+            <wp:cNvGraphicFramePr>
+              <a:graphicFrameLocks xmlns:a="http://schemas.openxmlformats.org/drawingml/2006/main" noChangeAspect="1"/>
+            </wp:cNvGraphicFramePr>
+            <a:graphic xmlns:a="http://schemas.openxmlformats.org/drawingml/2006/main">
+              <a:graphicData uri="http://schemas.openxmlformats.org/drawingml/2006/picture">
+                <pic:pic xmlns:pic="http://schemas.openxmlformats.org/drawingml/2006/picture">
+                  <pic:nvPicPr>
+                    <pic:cNvPr id="16" name="dev 41.PNG"/>
+                    <pic:cNvPicPr/>
+                  </pic:nvPicPr>
+                  <pic:blipFill>
+                    <a:blip r:embed="rId20">
+                      <a:extLst>
+                        <a:ext uri="{28A0092B-C50C-407E-A947-70E740481C1C}">
+                          <a14:useLocalDpi xmlns:a14="http://schemas.microsoft.com/office/drawing/2010/main" val="0"/>
+                        </a:ext>
+                      </a:extLst>
+                    </a:blip>
+                    <a:stretch>
+                      <a:fillRect/>
+                    </a:stretch>
+                  </pic:blipFill>
+                  <pic:spPr>
+                    <a:xfrm>
+                      <a:off x="0" y="0"/>
+                      <a:ext cx="4163006" cy="914528"/>
+                    </a:xfrm>
+                    <a:prstGeom prst="rect">
+                      <a:avLst/>
+                    </a:prstGeom>
+                  </pic:spPr>
+                </pic:pic>
+              </a:graphicData>
+            </a:graphic>
+          </wp:inline>
+        </w:drawing>
+      </w:r>
+    </w:p>
+    <w:p>
+      <w:pPr>
+        <w:pStyle w:val="Default"/>
+        <w:ind w:left="360"/>
+        <w:jc w:val="both"/>
+        <w:rPr>
+          <w:sz w:val="22"/>
+          <w:szCs w:val="22"/>
+        </w:rPr>
+      </w:pPr>
+    </w:p>
+    <w:p>
+      <w:pPr>
+        <w:pStyle w:val="Default"/>
+        <w:ind w:left="360"/>
+        <w:jc w:val="both"/>
+        <w:rPr>
+          <w:sz w:val="22"/>
+          <w:szCs w:val="22"/>
+        </w:rPr>
+      </w:pPr>
+      <w:r>
+        <w:rPr>
+          <w:noProof/>
+          <w:sz w:val="22"/>
+          <w:szCs w:val="22"/>
+        </w:rPr>
+        <w:lastRenderedPageBreak/>
+        <w:drawing>
+          <wp:inline distT="0" distB="0" distL="0" distR="0" wp14:anchorId="2618B99B" wp14:editId="5DFB6700">
+            <wp:extent cx="4829849" cy="1781424"/>
+            <wp:effectExtent l="0" t="0" r="0" b="0"/>
+            <wp:docPr id="17" name="Picture 17" descr="A screenshot of a computer&#10;&#10;Description automatically generated"/>
+            <wp:cNvGraphicFramePr>
+              <a:graphicFrameLocks xmlns:a="http://schemas.openxmlformats.org/drawingml/2006/main" noChangeAspect="1"/>
+            </wp:cNvGraphicFramePr>
+            <a:graphic xmlns:a="http://schemas.openxmlformats.org/drawingml/2006/main">
+              <a:graphicData uri="http://schemas.openxmlformats.org/drawingml/2006/picture">
+                <pic:pic xmlns:pic="http://schemas.openxmlformats.org/drawingml/2006/picture">
+                  <pic:nvPicPr>
+                    <pic:cNvPr id="17" name="dev 42.PNG"/>
+                    <pic:cNvPicPr/>
+                  </pic:nvPicPr>
+                  <pic:blipFill>
+                    <a:blip r:embed="rId21">
+                      <a:extLst>
+                        <a:ext uri="{28A0092B-C50C-407E-A947-70E740481C1C}">
+                          <a14:useLocalDpi xmlns:a14="http://schemas.microsoft.com/office/drawing/2010/main" val="0"/>
+                        </a:ext>
+                      </a:extLst>
+                    </a:blip>
+                    <a:stretch>
+                      <a:fillRect/>
+                    </a:stretch>
+                  </pic:blipFill>
+                  <pic:spPr>
+                    <a:xfrm>
+                      <a:off x="0" y="0"/>
+                      <a:ext cx="4829849" cy="1781424"/>
+                    </a:xfrm>
+                    <a:prstGeom prst="rect">
+                      <a:avLst/>
+                    </a:prstGeom>
+                  </pic:spPr>
+                </pic:pic>
+              </a:graphicData>
+            </a:graphic>
+          </wp:inline>
+        </w:drawing>
+      </w:r>
+    </w:p>
+    <w:p>
+      <w:pPr>
+        <w:pStyle w:val="Default"/>
+        <w:ind w:left="360"/>
+        <w:jc w:val="both"/>
+        <w:rPr>
+          <w:sz w:val="22"/>
+          <w:szCs w:val="22"/>
+        </w:rPr>
+      </w:pPr>
+    </w:p>
+    <w:p>
+      <w:pPr>
+        <w:pStyle w:val="Default"/>
+        <w:ind w:left="360"/>
+        <w:jc w:val="both"/>
+        <w:rPr>
+          <w:sz w:val="22"/>
+          <w:szCs w:val="22"/>
+        </w:rPr>
+      </w:pPr>
+      <w:r>
+        <w:rPr>
+          <w:noProof/>
+          <w:sz w:val="22"/>
+          <w:szCs w:val="22"/>
+        </w:rPr>
+        <w:drawing>
+          <wp:inline distT="0" distB="0" distL="0" distR="0" wp14:anchorId="5155F61F" wp14:editId="277003F7">
+            <wp:extent cx="5401429" cy="2991267"/>
+            <wp:effectExtent l="0" t="0" r="0" b="0"/>
+            <wp:docPr id="18" name="Picture 18" descr="A screenshot of a cell phone&#10;&#10;Description automatically generated"/>
+            <wp:cNvGraphicFramePr>
+              <a:graphicFrameLocks xmlns:a="http://schemas.openxmlformats.org/drawingml/2006/main" noChangeAspect="1"/>
+            </wp:cNvGraphicFramePr>
+            <a:graphic xmlns:a="http://schemas.openxmlformats.org/drawingml/2006/main">
+              <a:graphicData uri="http://schemas.openxmlformats.org/drawingml/2006/picture">
+                <pic:pic xmlns:pic="http://schemas.openxmlformats.org/drawingml/2006/picture">
+                  <pic:nvPicPr>
+                    <pic:cNvPr id="18" name="pass 4.PNG"/>
+                    <pic:cNvPicPr/>
+                  </pic:nvPicPr>
+                  <pic:blipFill>
+                    <a:blip r:embed="rId22">
+                      <a:extLst>
+                        <a:ext uri="{28A0092B-C50C-407E-A947-70E740481C1C}">
+                          <a14:useLocalDpi xmlns:a14="http://schemas.microsoft.com/office/drawing/2010/main" val="0"/>
+                        </a:ext>
+                      </a:extLst>
+                    </a:blip>
+                    <a:stretch>
+                      <a:fillRect/>
+                    </a:stretch>
+                  </pic:blipFill>
+                  <pic:spPr>
+                    <a:xfrm>
+                      <a:off x="0" y="0"/>
+                      <a:ext cx="5401429" cy="2991267"/>
+                    </a:xfrm>
+                    <a:prstGeom prst="rect">
+                      <a:avLst/>
+                    </a:prstGeom>
+                  </pic:spPr>
+                </pic:pic>
+              </a:graphicData>
+            </a:graphic>
+          </wp:inline>
+        </w:drawing>
+      </w:r>
+    </w:p>
+    <w:p>
+      <w:pPr>
+        <w:pStyle w:val="Default"/>
+        <w:ind w:left="360"/>
+        <w:jc w:val="both"/>
+        <w:rPr>
+          <w:sz w:val="22"/>
+          <w:szCs w:val="22"/>
+        </w:rPr>
+      </w:pPr>
+    </w:p>
+    <w:p>
+      <w:pPr>
+        <w:pStyle w:val="Default"/>
+        <w:ind w:left="360"/>
+        <w:jc w:val="both"/>
+        <w:rPr>
+          <w:sz w:val="22"/>
+          <w:szCs w:val="22"/>
+        </w:rPr>
+      </w:pPr>
+    </w:p>
+    <w:p>
+      <w:pPr>
+        <w:pStyle w:val="Default"/>
+        <w:ind w:left="360"/>
+        <w:jc w:val="both"/>
+        <w:rPr>
+          <w:sz w:val="22"/>
+          <w:szCs w:val="22"/>
+        </w:rPr>
+      </w:pPr>
+    </w:p>
+    <w:p>
+      <w:pPr>
+        <w:pStyle w:val="Default"/>
+        <w:ind w:left="360"/>
+        <w:jc w:val="both"/>
+        <w:rPr>
+          <w:sz w:val="22"/>
+          <w:szCs w:val="22"/>
+        </w:rPr>
+      </w:pPr>
+    </w:p>
+    <w:p>
+      <w:pPr>
+        <w:pStyle w:val="Default"/>
+        <w:jc w:val="both"/>
+        <w:rPr>
+          <w:sz w:val="22"/>
+          <w:szCs w:val="22"/>
+        </w:rPr>
+      </w:pPr>
+      <w:r>
+        <w:rPr>
+          <w:sz w:val="22"/>
+          <w:szCs w:val="22"/>
+        </w:rPr>
+        <w:t>Requirement 0</w:t>
+      </w:r>
+      <w:r>
+        <w:rPr>
+          <w:sz w:val="22"/>
+          <w:szCs w:val="22"/>
+        </w:rPr>
+        <w:t>5</w:t>
+      </w:r>
+      <w:r>
+        <w:rPr>
+          <w:sz w:val="22"/>
+          <w:szCs w:val="22"/>
+        </w:rPr>
+        <w:t xml:space="preserve"> – </w:t>
+      </w:r>
+      <w:r>
+        <w:rPr>
+          <w:sz w:val="22"/>
+          <w:szCs w:val="22"/>
+        </w:rPr>
+        <w:t>Check the guess button will disable after the correct guess or quit game</w:t>
+      </w:r>
+    </w:p>
+    <w:p>
+      <w:pPr>
+        <w:pStyle w:val="Default"/>
+        <w:jc w:val="both"/>
+        <w:rPr>
+          <w:sz w:val="22"/>
+          <w:szCs w:val="22"/>
+        </w:rPr>
+      </w:pPr>
+      <w:r>
+        <w:rPr>
+          <w:sz w:val="22"/>
+          <w:szCs w:val="22"/>
+        </w:rPr>
+        <w:t xml:space="preserve"> </w:t>
+      </w:r>
+    </w:p>
+    <w:p>
+      <w:pPr>
+        <w:pStyle w:val="Default"/>
+        <w:jc w:val="both"/>
+        <w:rPr>
+          <w:sz w:val="22"/>
+          <w:szCs w:val="22"/>
+        </w:rPr>
+      </w:pPr>
+    </w:p>
+    <w:p>
+      <w:pPr>
+        <w:pStyle w:val="Default"/>
+        <w:jc w:val="both"/>
+        <w:rPr>
+          <w:sz w:val="22"/>
+          <w:szCs w:val="22"/>
+        </w:rPr>
+      </w:pPr>
+      <w:r>
+        <w:rPr>
+          <w:sz w:val="22"/>
+          <w:szCs w:val="22"/>
+        </w:rPr>
+        <w:t xml:space="preserve">Description – </w:t>
+      </w:r>
+      <w:r>
+        <w:rPr>
+          <w:sz w:val="22"/>
+          <w:szCs w:val="22"/>
+        </w:rPr>
+        <w:t xml:space="preserve">The guess button should disable if the guess is correct or after </w:t>
+      </w:r>
+      <w:r>
+        <w:rPr>
+          <w:sz w:val="22"/>
+          <w:szCs w:val="22"/>
+        </w:rPr>
+        <w:t>clicking</w:t>
+      </w:r>
+      <w:r>
+        <w:rPr>
+          <w:sz w:val="22"/>
+          <w:szCs w:val="22"/>
+        </w:rPr>
+        <w:t xml:space="preserve"> the quit. </w:t>
+      </w:r>
+    </w:p>
+    <w:p>
+      <w:pPr>
+        <w:pStyle w:val="Default"/>
+        <w:jc w:val="both"/>
+        <w:rPr>
+          <w:sz w:val="22"/>
+          <w:szCs w:val="22"/>
+        </w:rPr>
+      </w:pPr>
+    </w:p>
+    <w:p>
+      <w:pPr>
+        <w:pStyle w:val="Default"/>
+        <w:jc w:val="both"/>
+        <w:rPr>
+          <w:sz w:val="22"/>
+          <w:szCs w:val="22"/>
+        </w:rPr>
+      </w:pPr>
+      <w:r>
+        <w:rPr>
+          <w:sz w:val="22"/>
+          <w:szCs w:val="22"/>
+        </w:rPr>
+        <w:t xml:space="preserve">Pre-requests </w:t>
+      </w:r>
+      <w:r>
+        <w:rPr>
+          <w:sz w:val="22"/>
+          <w:szCs w:val="22"/>
+        </w:rPr>
+        <w:t>– If the guess is correct or click quit button</w:t>
+      </w:r>
+    </w:p>
+    <w:p>
+      <w:pPr>
+        <w:pStyle w:val="Default"/>
+        <w:ind w:left="1440"/>
+        <w:jc w:val="both"/>
+        <w:rPr>
+          <w:sz w:val="22"/>
+          <w:szCs w:val="22"/>
+        </w:rPr>
+      </w:pPr>
+    </w:p>
+    <w:p>
+      <w:pPr>
+        <w:pStyle w:val="Default"/>
+        <w:jc w:val="both"/>
+        <w:rPr>
+          <w:sz w:val="22"/>
+          <w:szCs w:val="22"/>
+        </w:rPr>
+      </w:pPr>
+      <w:r>
+        <w:rPr>
+          <w:sz w:val="22"/>
+          <w:szCs w:val="22"/>
+        </w:rPr>
+        <w:t>Test cases</w:t>
+      </w:r>
+    </w:p>
+    <w:p>
+      <w:pPr>
+        <w:pStyle w:val="Default"/>
+        <w:ind w:left="360"/>
+        <w:jc w:val="both"/>
+        <w:rPr>
+          <w:sz w:val="22"/>
+          <w:szCs w:val="22"/>
+        </w:rPr>
+      </w:pPr>
+    </w:p>
+    <w:p>
+      <w:pPr>
+        <w:pStyle w:val="Default"/>
+        <w:ind w:left="360"/>
+        <w:jc w:val="both"/>
+        <w:rPr>
+          <w:sz w:val="22"/>
+          <w:szCs w:val="22"/>
+        </w:rPr>
+      </w:pPr>
+      <w:r>
+        <w:rPr>
+          <w:sz w:val="22"/>
+          <w:szCs w:val="22"/>
+        </w:rPr>
+        <w:t>4.1</w:t>
+      </w:r>
+      <w:r>
+        <w:rPr>
+          <w:sz w:val="22"/>
+          <w:szCs w:val="22"/>
+        </w:rPr>
+        <w:tab/>
+      </w:r>
+      <w:r>
+        <w:rPr>
+          <w:sz w:val="22"/>
+          <w:szCs w:val="22"/>
+        </w:rPr>
+        <w:t>Disable guess button</w:t>
+      </w:r>
+      <w:r>
+        <w:rPr>
+          <w:sz w:val="22"/>
+          <w:szCs w:val="22"/>
+        </w:rPr>
+        <w:t xml:space="preserve"> – when guess is correct</w:t>
+      </w:r>
+    </w:p>
+    <w:p>
+      <w:pPr>
+        <w:pStyle w:val="Default"/>
+        <w:ind w:left="360"/>
+        <w:jc w:val="both"/>
+        <w:rPr>
+          <w:sz w:val="22"/>
+          <w:szCs w:val="22"/>
+        </w:rPr>
+      </w:pPr>
+      <w:r>
+        <w:rPr>
+          <w:sz w:val="22"/>
+          <w:szCs w:val="22"/>
+        </w:rPr>
+        <w:t>4.2</w:t>
+      </w:r>
+      <w:r>
+        <w:rPr>
+          <w:sz w:val="22"/>
+          <w:szCs w:val="22"/>
+        </w:rPr>
+        <w:tab/>
+        <w:t>Disable guess button – when click quit button</w:t>
+      </w:r>
+    </w:p>
+    <w:p>
+      <w:pPr>
+        <w:pStyle w:val="Default"/>
+        <w:ind w:left="360"/>
+        <w:jc w:val="both"/>
+        <w:rPr>
+          <w:sz w:val="22"/>
+          <w:szCs w:val="22"/>
+        </w:rPr>
+      </w:pPr>
+    </w:p>
+    <w:p>
+      <w:pPr>
+        <w:pStyle w:val="Default"/>
+        <w:ind w:left="360"/>
+        <w:jc w:val="both"/>
+        <w:rPr>
+          <w:sz w:val="22"/>
+          <w:szCs w:val="22"/>
+        </w:rPr>
+      </w:pPr>
+      <w:r>
+        <w:rPr>
+          <w:noProof/>
+          <w:sz w:val="22"/>
+          <w:szCs w:val="22"/>
+        </w:rPr>
+        <w:lastRenderedPageBreak/>
+        <w:drawing>
+          <wp:inline distT="0" distB="0" distL="0" distR="0" wp14:anchorId="259BBB55" wp14:editId="43B00A03">
+            <wp:extent cx="5776595" cy="3759200"/>
+            <wp:effectExtent l="0" t="0" r="0" b="0"/>
+            <wp:docPr id="19" name="Picture 19"/>
+            <wp:cNvGraphicFramePr>
+              <a:graphicFrameLocks xmlns:a="http://schemas.openxmlformats.org/drawingml/2006/main" noChangeAspect="1"/>
+            </wp:cNvGraphicFramePr>
+            <a:graphic xmlns:a="http://schemas.openxmlformats.org/drawingml/2006/main">
+              <a:graphicData uri="http://schemas.openxmlformats.org/drawingml/2006/picture">
+                <pic:pic xmlns:pic="http://schemas.openxmlformats.org/drawingml/2006/picture">
+                  <pic:nvPicPr>
+                    <pic:cNvPr id="19" name="test 5.PNG"/>
+                    <pic:cNvPicPr/>
+                  </pic:nvPicPr>
+                  <pic:blipFill>
+                    <a:blip r:embed="rId23">
+                      <a:extLst>
+                        <a:ext uri="{28A0092B-C50C-407E-A947-70E740481C1C}">
+                          <a14:useLocalDpi xmlns:a14="http://schemas.microsoft.com/office/drawing/2010/main" val="0"/>
+                        </a:ext>
+                      </a:extLst>
+                    </a:blip>
+                    <a:stretch>
+                      <a:fillRect/>
+                    </a:stretch>
+                  </pic:blipFill>
+                  <pic:spPr>
+                    <a:xfrm>
+                      <a:off x="0" y="0"/>
+                      <a:ext cx="5776595" cy="3759200"/>
+                    </a:xfrm>
+                    <a:prstGeom prst="rect">
+                      <a:avLst/>
+                    </a:prstGeom>
+                  </pic:spPr>
+                </pic:pic>
+              </a:graphicData>
+            </a:graphic>
+          </wp:inline>
+        </w:drawing>
+      </w:r>
+    </w:p>
+    <w:p>
+      <w:pPr>
+        <w:pStyle w:val="Default"/>
+        <w:ind w:left="360"/>
+        <w:jc w:val="both"/>
+        <w:rPr>
+          <w:sz w:val="22"/>
+          <w:szCs w:val="22"/>
+        </w:rPr>
+      </w:pPr>
+    </w:p>
+    <w:p>
+      <w:pPr>
+        <w:pStyle w:val="Default"/>
+        <w:ind w:left="360"/>
+        <w:jc w:val="both"/>
+        <w:rPr>
+          <w:sz w:val="22"/>
+          <w:szCs w:val="22"/>
+        </w:rPr>
+      </w:pPr>
+    </w:p>
+    <w:p>
+      <w:pPr>
+        <w:pStyle w:val="Default"/>
+        <w:ind w:left="360"/>
+        <w:jc w:val="both"/>
+        <w:rPr>
+          <w:sz w:val="22"/>
+          <w:szCs w:val="22"/>
+        </w:rPr>
+      </w:pPr>
+      <w:r>
+        <w:rPr>
+          <w:noProof/>
+          <w:sz w:val="22"/>
+          <w:szCs w:val="22"/>
+        </w:rPr>
+        <w:drawing>
+          <wp:inline distT="0" distB="0" distL="0" distR="0" wp14:anchorId="3D072DCC" wp14:editId="365288D6">
+            <wp:extent cx="5439534" cy="2591162"/>
+            <wp:effectExtent l="0" t="0" r="0" b="0"/>
+            <wp:docPr id="20" name="Picture 20"/>
+            <wp:cNvGraphicFramePr>
+              <a:graphicFrameLocks xmlns:a="http://schemas.openxmlformats.org/drawingml/2006/main" noChangeAspect="1"/>
+            </wp:cNvGraphicFramePr>
+            <a:graphic xmlns:a="http://schemas.openxmlformats.org/drawingml/2006/main">
+              <a:graphicData uri="http://schemas.openxmlformats.org/drawingml/2006/picture">
+                <pic:pic xmlns:pic="http://schemas.openxmlformats.org/drawingml/2006/picture">
+                  <pic:nvPicPr>
+                    <pic:cNvPr id="20" name="fail 5.PNG"/>
+                    <pic:cNvPicPr/>
+                  </pic:nvPicPr>
+                  <pic:blipFill>
+                    <a:blip r:embed="rId24">
+                      <a:extLst>
+                        <a:ext uri="{28A0092B-C50C-407E-A947-70E740481C1C}">
+                          <a14:useLocalDpi xmlns:a14="http://schemas.microsoft.com/office/drawing/2010/main" val="0"/>
+                        </a:ext>
+                      </a:extLst>
+                    </a:blip>
+                    <a:stretch>
+                      <a:fillRect/>
+                    </a:stretch>
+                  </pic:blipFill>
+                  <pic:spPr>
+                    <a:xfrm>
+                      <a:off x="0" y="0"/>
+                      <a:ext cx="5439534" cy="2591162"/>
+                    </a:xfrm>
+                    <a:prstGeom prst="rect">
+                      <a:avLst/>
+                    </a:prstGeom>
+                  </pic:spPr>
+                </pic:pic>
+              </a:graphicData>
+            </a:graphic>
+          </wp:inline>
+        </w:drawing>
+      </w:r>
+    </w:p>
+    <w:p>
+      <w:pPr>
+        <w:pStyle w:val="Default"/>
+        <w:ind w:left="360"/>
+        <w:jc w:val="both"/>
+        <w:rPr>
+          <w:sz w:val="22"/>
+          <w:szCs w:val="22"/>
+        </w:rPr>
+      </w:pPr>
+    </w:p>
+    <w:p>
+      <w:pPr>
+        <w:pStyle w:val="Default"/>
+        <w:ind w:left="360"/>
+        <w:jc w:val="both"/>
+        <w:rPr>
+          <w:sz w:val="22"/>
+          <w:szCs w:val="22"/>
+        </w:rPr>
+      </w:pPr>
+      <w:r>
+        <w:rPr>
+          <w:noProof/>
+          <w:sz w:val="22"/>
+          <w:szCs w:val="22"/>
+        </w:rPr>
+        <w:drawing>
+          <wp:inline distT="0" distB="0" distL="0" distR="0" wp14:anchorId="3B86AC20" wp14:editId="6754A05D">
+            <wp:extent cx="5776595" cy="1489075"/>
+            <wp:effectExtent l="0" t="0" r="0" b="0"/>
+            <wp:docPr id="21" name="Picture 21"/>
+            <wp:cNvGraphicFramePr>
+              <a:graphicFrameLocks xmlns:a="http://schemas.openxmlformats.org/drawingml/2006/main" noChangeAspect="1"/>
+            </wp:cNvGraphicFramePr>
+            <a:graphic xmlns:a="http://schemas.openxmlformats.org/drawingml/2006/main">
+              <a:graphicData uri="http://schemas.openxmlformats.org/drawingml/2006/picture">
+                <pic:pic xmlns:pic="http://schemas.openxmlformats.org/drawingml/2006/picture">
+                  <pic:nvPicPr>
+                    <pic:cNvPr id="21" name="dev 5.PNG"/>
+                    <pic:cNvPicPr/>
+                  </pic:nvPicPr>
+                  <pic:blipFill>
+                    <a:blip r:embed="rId25">
+                      <a:extLst>
+                        <a:ext uri="{28A0092B-C50C-407E-A947-70E740481C1C}">
+                          <a14:useLocalDpi xmlns:a14="http://schemas.microsoft.com/office/drawing/2010/main" val="0"/>
+                        </a:ext>
+                      </a:extLst>
+                    </a:blip>
+                    <a:stretch>
+                      <a:fillRect/>
+                    </a:stretch>
+                  </pic:blipFill>
+                  <pic:spPr>
+                    <a:xfrm>
+                      <a:off x="0" y="0"/>
+                      <a:ext cx="5776595" cy="1489075"/>
+                    </a:xfrm>
+                    <a:prstGeom prst="rect">
+                      <a:avLst/>
+                    </a:prstGeom>
+                  </pic:spPr>
+                </pic:pic>
+              </a:graphicData>
+            </a:graphic>
+          </wp:inline>
+        </w:drawing>
+      </w:r>
+    </w:p>
+    <w:p>
+      <w:pPr>
+        <w:pStyle w:val="Default"/>
+        <w:ind w:left="360"/>
+        <w:jc w:val="both"/>
+        <w:rPr>
+          <w:sz w:val="22"/>
+          <w:szCs w:val="22"/>
+        </w:rPr>
+      </w:pPr>
+    </w:p>
+    <w:p>
+      <w:pPr>
+        <w:pStyle w:val="Default"/>
+        <w:ind w:left="360"/>
+        <w:jc w:val="both"/>
+        <w:rPr>
+          <w:sz w:val="22"/>
+          <w:szCs w:val="22"/>
+        </w:rPr>
+      </w:pPr>
+      <w:r>
+        <w:rPr>
+          <w:noProof/>
+          <w:sz w:val="22"/>
+          <w:szCs w:val="22"/>
+        </w:rPr>
+        <w:lastRenderedPageBreak/>
+        <w:drawing>
+          <wp:inline distT="0" distB="0" distL="0" distR="0" wp14:anchorId="49B2968D" wp14:editId="24486DD6">
+            <wp:extent cx="5439534" cy="2610214"/>
+            <wp:effectExtent l="0" t="0" r="0" b="0"/>
+            <wp:docPr id="22" name="Picture 22"/>
+            <wp:cNvGraphicFramePr>
+              <a:graphicFrameLocks xmlns:a="http://schemas.openxmlformats.org/drawingml/2006/main" noChangeAspect="1"/>
+            </wp:cNvGraphicFramePr>
+            <a:graphic xmlns:a="http://schemas.openxmlformats.org/drawingml/2006/main">
+              <a:graphicData uri="http://schemas.openxmlformats.org/drawingml/2006/picture">
+                <pic:pic xmlns:pic="http://schemas.openxmlformats.org/drawingml/2006/picture">
+                  <pic:nvPicPr>
+                    <pic:cNvPr id="22" name="pass 5.PNG"/>
+                    <pic:cNvPicPr/>
+                  </pic:nvPicPr>
+                  <pic:blipFill>
+                    <a:blip r:embed="rId26">
+                      <a:extLst>
+                        <a:ext uri="{28A0092B-C50C-407E-A947-70E740481C1C}">
+                          <a14:useLocalDpi xmlns:a14="http://schemas.microsoft.com/office/drawing/2010/main" val="0"/>
+                        </a:ext>
+                      </a:extLst>
+                    </a:blip>
+                    <a:stretch>
+                      <a:fillRect/>
+                    </a:stretch>
+                  </pic:blipFill>
+                  <pic:spPr>
+                    <a:xfrm>
+                      <a:off x="0" y="0"/>
+                      <a:ext cx="5439534" cy="2610214"/>
+                    </a:xfrm>
+                    <a:prstGeom prst="rect">
+                      <a:avLst/>
+                    </a:prstGeom>
+                  </pic:spPr>
+                </pic:pic>
+              </a:graphicData>
+            </a:graphic>
+          </wp:inline>
+        </w:drawing>
+      </w:r>
+    </w:p>
+    <w:p>
+      <w:pPr>
+        <w:pStyle w:val="Default"/>
+        <w:ind w:left="360"/>
+        <w:jc w:val="both"/>
+        <w:rPr>
+          <w:sz w:val="22"/>
+          <w:szCs w:val="22"/>
+        </w:rPr>
+      </w:pPr>
+    </w:p>
+    <w:p>
+      <w:pPr>
+        <w:pStyle w:val="Default"/>
+        <w:ind w:left="360"/>
+        <w:jc w:val="both"/>
+        <w:rPr>
+          <w:sz w:val="22"/>
+          <w:szCs w:val="22"/>
+        </w:rPr>
+      </w:pPr>
+    </w:p>
+    <w:p>
+      <w:pPr>
+        <w:pStyle w:val="Default"/>
+        <w:jc w:val="both"/>
+        <w:rPr>
+          <w:sz w:val="22"/>
+          <w:szCs w:val="22"/>
+        </w:rPr>
+      </w:pPr>
+      <w:r>
+        <w:rPr>
+          <w:sz w:val="22"/>
+          <w:szCs w:val="22"/>
+        </w:rPr>
+        <w:t>Requirement 0</w:t>
+      </w:r>
+      <w:r>
+        <w:rPr>
+          <w:sz w:val="22"/>
+          <w:szCs w:val="22"/>
+        </w:rPr>
+        <w:t>6</w:t>
+      </w:r>
+      <w:r>
+        <w:rPr>
+          <w:sz w:val="22"/>
+          <w:szCs w:val="22"/>
+        </w:rPr>
+        <w:t xml:space="preserve"> – Check the </w:t>
+      </w:r>
+      <w:r>
+        <w:rPr>
+          <w:sz w:val="22"/>
+          <w:szCs w:val="22"/>
+        </w:rPr>
+        <w:t>application will close after clicking quite button twice</w:t>
+      </w:r>
+    </w:p>
+    <w:p>
+      <w:pPr>
+        <w:pStyle w:val="Default"/>
+        <w:jc w:val="both"/>
+        <w:rPr>
+          <w:sz w:val="22"/>
+          <w:szCs w:val="22"/>
+        </w:rPr>
+      </w:pPr>
+      <w:r>
+        <w:rPr>
+          <w:sz w:val="22"/>
+          <w:szCs w:val="22"/>
+        </w:rPr>
+        <w:t xml:space="preserve"> </w:t>
+      </w:r>
+    </w:p>
+    <w:p>
+      <w:pPr>
+        <w:pStyle w:val="Default"/>
+        <w:jc w:val="both"/>
+        <w:rPr>
+          <w:sz w:val="22"/>
+          <w:szCs w:val="22"/>
+        </w:rPr>
+      </w:pPr>
+    </w:p>
+    <w:p>
+      <w:pPr>
+        <w:pStyle w:val="Default"/>
+        <w:jc w:val="both"/>
+        <w:rPr>
+          <w:sz w:val="22"/>
+          <w:szCs w:val="22"/>
+        </w:rPr>
+      </w:pPr>
+      <w:r>
+        <w:rPr>
+          <w:sz w:val="22"/>
+          <w:szCs w:val="22"/>
+        </w:rPr>
+        <w:t>Description -</w:t>
+      </w:r>
+      <w:r>
+        <w:rPr>
+          <w:sz w:val="22"/>
+          <w:szCs w:val="22"/>
+        </w:rPr>
+        <w:t xml:space="preserve"> Application will close after</w:t>
+      </w:r>
+      <w:r>
+        <w:rPr>
+          <w:sz w:val="22"/>
+          <w:szCs w:val="22"/>
+        </w:rPr>
+        <w:t xml:space="preserve"> clicking the quit button twice.</w:t>
+      </w:r>
+    </w:p>
+    <w:p>
+      <w:pPr>
+        <w:pStyle w:val="Default"/>
+        <w:jc w:val="both"/>
+        <w:rPr>
+          <w:sz w:val="22"/>
+          <w:szCs w:val="22"/>
+        </w:rPr>
+      </w:pPr>
+    </w:p>
+    <w:p>
+      <w:pPr>
+        <w:pStyle w:val="Default"/>
+        <w:jc w:val="both"/>
+        <w:rPr>
+          <w:sz w:val="22"/>
+          <w:szCs w:val="22"/>
+        </w:rPr>
+      </w:pPr>
+      <w:r>
+        <w:rPr>
+          <w:sz w:val="22"/>
+          <w:szCs w:val="22"/>
+        </w:rPr>
+        <w:t>Pre-requests – If the guess is correct or click quit button</w:t>
+      </w:r>
+    </w:p>
+    <w:p>
+      <w:pPr>
+        <w:pStyle w:val="Default"/>
+        <w:ind w:left="1440"/>
+        <w:jc w:val="both"/>
+        <w:rPr>
+          <w:sz w:val="22"/>
+          <w:szCs w:val="22"/>
+        </w:rPr>
+      </w:pPr>
+    </w:p>
+    <w:p>
+      <w:pPr>
+        <w:pStyle w:val="Default"/>
+        <w:jc w:val="both"/>
+        <w:rPr>
+          <w:sz w:val="22"/>
+          <w:szCs w:val="22"/>
+        </w:rPr>
+      </w:pPr>
+      <w:r>
+        <w:rPr>
+          <w:sz w:val="22"/>
+          <w:szCs w:val="22"/>
+        </w:rPr>
+        <w:t>Test cases</w:t>
+      </w:r>
+      <w:r>
+        <w:rPr>
+          <w:sz w:val="22"/>
+          <w:szCs w:val="22"/>
+        </w:rPr>
+        <w:t xml:space="preserve"> - </w:t>
+      </w:r>
+    </w:p>
+    <w:p>
+      <w:pPr>
+        <w:pStyle w:val="Default"/>
+        <w:ind w:left="360"/>
+        <w:jc w:val="both"/>
+        <w:rPr>
+          <w:sz w:val="22"/>
+          <w:szCs w:val="22"/>
+        </w:rPr>
+      </w:pPr>
+    </w:p>
+    <w:p>
+      <w:pPr>
+        <w:pStyle w:val="Default"/>
+        <w:ind w:left="360"/>
+        <w:jc w:val="both"/>
+        <w:rPr>
+          <w:sz w:val="22"/>
+          <w:szCs w:val="22"/>
+        </w:rPr>
+      </w:pPr>
+      <w:r>
+        <w:rPr>
+          <w:sz w:val="22"/>
+          <w:szCs w:val="22"/>
+        </w:rPr>
+        <w:t>4.1</w:t>
+      </w:r>
+      <w:r>
+        <w:rPr>
+          <w:sz w:val="22"/>
+          <w:szCs w:val="22"/>
+        </w:rPr>
+        <w:tab/>
+      </w:r>
+      <w:r>
+        <w:rPr>
+          <w:sz w:val="22"/>
+          <w:szCs w:val="22"/>
+        </w:rPr>
+        <w:t>Close application – after clicked the quit button twice</w:t>
+      </w:r>
+    </w:p>
+    <w:p>
+      <w:pPr>
+        <w:pStyle w:val="Default"/>
+        <w:ind w:left="360"/>
+        <w:jc w:val="both"/>
+        <w:rPr>
+          <w:sz w:val="22"/>
+          <w:szCs w:val="22"/>
+        </w:rPr>
+      </w:pPr>
+    </w:p>
+    <w:p>
+      <w:pPr>
+        <w:pStyle w:val="Default"/>
+        <w:ind w:left="360"/>
+        <w:jc w:val="both"/>
+        <w:rPr>
+          <w:sz w:val="22"/>
+          <w:szCs w:val="22"/>
+        </w:rPr>
+      </w:pPr>
+      <w:r>
+        <w:rPr>
+          <w:noProof/>
+          <w:sz w:val="22"/>
+          <w:szCs w:val="22"/>
+        </w:rPr>
+        <w:drawing>
+          <wp:inline distT="0" distB="0" distL="0" distR="0" wp14:anchorId="120B4400" wp14:editId="0C9EFF5D">
+            <wp:extent cx="5410955" cy="1600423"/>
+            <wp:effectExtent l="0" t="0" r="0" b="0"/>
+            <wp:docPr id="23" name="Picture 23"/>
+            <wp:cNvGraphicFramePr>
+              <a:graphicFrameLocks xmlns:a="http://schemas.openxmlformats.org/drawingml/2006/main" noChangeAspect="1"/>
+            </wp:cNvGraphicFramePr>
+            <a:graphic xmlns:a="http://schemas.openxmlformats.org/drawingml/2006/main">
+              <a:graphicData uri="http://schemas.openxmlformats.org/drawingml/2006/picture">
+                <pic:pic xmlns:pic="http://schemas.openxmlformats.org/drawingml/2006/picture">
+                  <pic:nvPicPr>
+                    <pic:cNvPr id="23" name="test 6.PNG"/>
+                    <pic:cNvPicPr/>
+                  </pic:nvPicPr>
+                  <pic:blipFill>
+                    <a:blip r:embed="rId27">
+                      <a:extLst>
+                        <a:ext uri="{28A0092B-C50C-407E-A947-70E740481C1C}">
+                          <a14:useLocalDpi xmlns:a14="http://schemas.microsoft.com/office/drawing/2010/main" val="0"/>
+                        </a:ext>
+                      </a:extLst>
+                    </a:blip>
+                    <a:stretch>
+                      <a:fillRect/>
+                    </a:stretch>
+                  </pic:blipFill>
+                  <pic:spPr>
+                    <a:xfrm>
+                      <a:off x="0" y="0"/>
+                      <a:ext cx="5410955" cy="1600423"/>
+                    </a:xfrm>
+                    <a:prstGeom prst="rect">
+                      <a:avLst/>
+                    </a:prstGeom>
+                  </pic:spPr>
+                </pic:pic>
+              </a:graphicData>
+            </a:graphic>
+          </wp:inline>
+        </w:drawing>
+      </w:r>
+    </w:p>
+    <w:p>
+      <w:pPr>
+        <w:pStyle w:val="Default"/>
+        <w:ind w:left="360"/>
+        <w:jc w:val="both"/>
+        <w:rPr>
+          <w:sz w:val="22"/>
+          <w:szCs w:val="22"/>
+        </w:rPr>
+      </w:pPr>
+    </w:p>
+    <w:p>
+      <w:pPr>
+        <w:pStyle w:val="Default"/>
+        <w:ind w:left="360"/>
+        <w:jc w:val="both"/>
+        <w:rPr>
+          <w:sz w:val="22"/>
+          <w:szCs w:val="22"/>
+        </w:rPr>
+      </w:pPr>
+      <w:r>
+        <w:rPr>
+          <w:noProof/>
+          <w:sz w:val="22"/>
+          <w:szCs w:val="22"/>
+        </w:rPr>
+        <w:lastRenderedPageBreak/>
+        <w:drawing>
+          <wp:inline distT="0" distB="0" distL="0" distR="0" wp14:anchorId="2AA002AB" wp14:editId="42437850">
+            <wp:extent cx="5382376" cy="3000794"/>
+            <wp:effectExtent l="0" t="0" r="0" b="0"/>
+            <wp:docPr id="24" name="Picture 24"/>
+            <wp:cNvGraphicFramePr>
+              <a:graphicFrameLocks xmlns:a="http://schemas.openxmlformats.org/drawingml/2006/main" noChangeAspect="1"/>
+            </wp:cNvGraphicFramePr>
+            <a:graphic xmlns:a="http://schemas.openxmlformats.org/drawingml/2006/main">
+              <a:graphicData uri="http://schemas.openxmlformats.org/drawingml/2006/picture">
+                <pic:pic xmlns:pic="http://schemas.openxmlformats.org/drawingml/2006/picture">
+                  <pic:nvPicPr>
+                    <pic:cNvPr id="24" name="fail 6.PNG"/>
+                    <pic:cNvPicPr/>
+                  </pic:nvPicPr>
+                  <pic:blipFill>
+                    <a:blip r:embed="rId28">
+                      <a:extLst>
+                        <a:ext uri="{28A0092B-C50C-407E-A947-70E740481C1C}">
+                          <a14:useLocalDpi xmlns:a14="http://schemas.microsoft.com/office/drawing/2010/main" val="0"/>
+                        </a:ext>
+                      </a:extLst>
+                    </a:blip>
+                    <a:stretch>
+                      <a:fillRect/>
+                    </a:stretch>
+                  </pic:blipFill>
+                  <pic:spPr>
+                    <a:xfrm>
+                      <a:off x="0" y="0"/>
+                      <a:ext cx="5382376" cy="3000794"/>
+                    </a:xfrm>
+                    <a:prstGeom prst="rect">
+                      <a:avLst/>
+                    </a:prstGeom>
+                  </pic:spPr>
+                </pic:pic>
+              </a:graphicData>
+            </a:graphic>
+          </wp:inline>
+        </w:drawing>
+      </w:r>
+    </w:p>
+    <w:p>
+      <w:pPr>
+        <w:pStyle w:val="Default"/>
+        <w:ind w:left="360"/>
+        <w:jc w:val="both"/>
+        <w:rPr>
+          <w:sz w:val="22"/>
+          <w:szCs w:val="22"/>
+        </w:rPr>
+      </w:pPr>
+    </w:p>
+    <w:p>
+      <w:pPr>
+        <w:pStyle w:val="Default"/>
+        <w:ind w:left="360"/>
+        <w:jc w:val="both"/>
+        <w:rPr>
+          <w:sz w:val="22"/>
+          <w:szCs w:val="22"/>
+        </w:rPr>
+      </w:pPr>
+      <w:r>
+        <w:rPr>
+          <w:noProof/>
+          <w:sz w:val="22"/>
+          <w:szCs w:val="22"/>
+        </w:rPr>
+        <w:drawing>
+          <wp:inline distT="0" distB="0" distL="0" distR="0" wp14:anchorId="60AB8282" wp14:editId="347B95B4">
+            <wp:extent cx="5776595" cy="2221230"/>
+            <wp:effectExtent l="0" t="0" r="0" b="0"/>
+            <wp:docPr id="25" name="Picture 25"/>
+            <wp:cNvGraphicFramePr>
+              <a:graphicFrameLocks xmlns:a="http://schemas.openxmlformats.org/drawingml/2006/main" noChangeAspect="1"/>
+            </wp:cNvGraphicFramePr>
+            <a:graphic xmlns:a="http://schemas.openxmlformats.org/drawingml/2006/main">
+              <a:graphicData uri="http://schemas.openxmlformats.org/drawingml/2006/picture">
+                <pic:pic xmlns:pic="http://schemas.openxmlformats.org/drawingml/2006/picture">
+                  <pic:nvPicPr>
+                    <pic:cNvPr id="25" name="dev 6.PNG"/>
+                    <pic:cNvPicPr/>
+                  </pic:nvPicPr>
+                  <pic:blipFill>
+                    <a:blip r:embed="rId29">
+                      <a:extLst>
+                        <a:ext uri="{28A0092B-C50C-407E-A947-70E740481C1C}">
+                          <a14:useLocalDpi xmlns:a14="http://schemas.microsoft.com/office/drawing/2010/main" val="0"/>
+                        </a:ext>
+                      </a:extLst>
+                    </a:blip>
+                    <a:stretch>
+                      <a:fillRect/>
+                    </a:stretch>
+                  </pic:blipFill>
+                  <pic:spPr>
+                    <a:xfrm>
+                      <a:off x="0" y="0"/>
+                      <a:ext cx="5776595" cy="2221230"/>
+                    </a:xfrm>
+                    <a:prstGeom prst="rect">
+                      <a:avLst/>
+                    </a:prstGeom>
+                  </pic:spPr>
+                </pic:pic>
+              </a:graphicData>
+            </a:graphic>
+          </wp:inline>
+        </w:drawing>
+      </w:r>
+    </w:p>
+    <w:p>
+      <w:pPr>
+        <w:pStyle w:val="Default"/>
+        <w:ind w:left="360"/>
+        <w:jc w:val="both"/>
+        <w:rPr>
+          <w:sz w:val="22"/>
+          <w:szCs w:val="22"/>
+        </w:rPr>
+      </w:pPr>
+    </w:p>
+    <w:p>
+      <w:pPr>
+        <w:pStyle w:val="Default"/>
+        <w:ind w:left="360"/>
+        <w:jc w:val="both"/>
+        <w:rPr>
+          <w:sz w:val="22"/>
+          <w:szCs w:val="22"/>
+        </w:rPr>
+      </w:pPr>
+      <w:r>
+        <w:rPr>
+          <w:noProof/>
+          <w:sz w:val="22"/>
+          <w:szCs w:val="22"/>
+        </w:rPr>
+        <w:drawing>
+          <wp:inline distT="0" distB="0" distL="0" distR="0" wp14:anchorId="182827B5" wp14:editId="17CC2820">
+            <wp:extent cx="5430008" cy="2810267"/>
+            <wp:effectExtent l="0" t="0" r="0" b="0"/>
+            <wp:docPr id="26" name="Picture 26"/>
+            <wp:cNvGraphicFramePr>
+              <a:graphicFrameLocks xmlns:a="http://schemas.openxmlformats.org/drawingml/2006/main" noChangeAspect="1"/>
+            </wp:cNvGraphicFramePr>
+            <a:graphic xmlns:a="http://schemas.openxmlformats.org/drawingml/2006/main">
+              <a:graphicData uri="http://schemas.openxmlformats.org/drawingml/2006/picture">
+                <pic:pic xmlns:pic="http://schemas.openxmlformats.org/drawingml/2006/picture">
+                  <pic:nvPicPr>
+                    <pic:cNvPr id="26" name="pass 6.PNG"/>
+                    <pic:cNvPicPr/>
+                  </pic:nvPicPr>
+                  <pic:blipFill>
+                    <a:blip r:embed="rId30">
+                      <a:extLst>
+                        <a:ext uri="{28A0092B-C50C-407E-A947-70E740481C1C}">
+                          <a14:useLocalDpi xmlns:a14="http://schemas.microsoft.com/office/drawing/2010/main" val="0"/>
+                        </a:ext>
+                      </a:extLst>
+                    </a:blip>
+                    <a:stretch>
+                      <a:fillRect/>
+                    </a:stretch>
+                  </pic:blipFill>
+                  <pic:spPr>
+                    <a:xfrm>
+                      <a:off x="0" y="0"/>
+                      <a:ext cx="5430008" cy="2810267"/>
+                    </a:xfrm>
+                    <a:prstGeom prst="rect">
+                      <a:avLst/>
+                    </a:prstGeom>
+                  </pic:spPr>
+                </pic:pic>
+              </a:graphicData>
+            </a:graphic>
+          </wp:inline>
+        </w:drawing>
+      </w:r>
     </w:p>
     <w:sectPr>
       <w:pgSz w:w="11906" w:h="17338"/>
@@ -864,6 +3841,603 @@
 <file path=word/numbering.xml><?xml version="1.0" encoding="utf-8"?>
 <w:numbering xmlns:wpc="http://schemas.microsoft.com/office/word/2010/wordprocessingCanvas" xmlns:cx="http://schemas.microsoft.com/office/drawing/2014/chartex" xmlns:cx1="http://schemas.microsoft.com/office/drawing/2015/9/8/chartex" xmlns:cx2="http://schemas.microsoft.com/office/drawing/2015/10/21/chartex" xmlns:cx3="http://schemas.microsoft.com/office/drawing/2016/5/9/chartex" xmlns:cx4="http://schemas.microsoft.com/office/drawing/2016/5/10/chartex" xmlns:cx5="http://schemas.microsoft.com/office/drawing/2016/5/11/chartex" xmlns:cx6="http://schemas.microsoft.com/office/drawing/2016/5/12/chartex" xmlns:cx7="http://schemas.microsoft.com/office/drawing/2016/5/13/chartex" xmlns:cx8="http://schemas.microsoft.com/office/drawing/2016/5/14/chartex" xmlns:mc="http://schemas.openxmlformats.org/markup-compatibility/2006" xmlns:aink="http://schemas.microsoft.com/office/drawing/2016/ink" xmlns:am3d="http://schemas.microsoft.com/office/drawing/2017/model3d" xmlns:o="urn:schemas-microsoft-com:office:office" xmlns:r="http://schemas.openxmlformats.org/officeDocument/2006/relationships" xmlns:m="http://schemas.openxmlformats.org/officeDocument/2006/math" xmlns:v="urn:schemas-microsoft-com:vml" xmlns:wp14="http://schemas.microsoft.com/office/word/2010/wordprocessingDrawing" xmlns:wp="http://schemas.openxmlformats.org/drawingml/2006/wordprocessingDrawing" xmlns:w10="urn:schemas-microsoft-com:office:word" xmlns:w="http://schemas.openxmlformats.org/wordprocessingml/2006/main" xmlns:w14="http://schemas.microsoft.com/office/word/2010/wordml" xmlns:w15="http://schemas.microsoft.com/office/word/2012/wordml" xmlns:w16cid="http://schemas.microsoft.com/office/word/2016/wordml/cid" xmlns:w16se="http://schemas.microsoft.com/office/word/2015/wordml/symex" xmlns:wpg="http://schemas.microsoft.com/office/word/2010/wordprocessingGroup" xmlns:wpi="http://schemas.microsoft.com/office/word/2010/wordprocessingInk" xmlns:wne="http://schemas.microsoft.com/office/word/2006/wordml" xmlns:wps="http://schemas.microsoft.com/office/word/2010/wordprocessingShape" mc:Ignorable="w14 w15 w16se w16cid wp14">
   <w:abstractNum w:abstractNumId="0" w15:restartNumberingAfterBreak="0">
+    <w:nsid w:val="07CE0B5D"/>
+    <w:multiLevelType w:val="hybridMultilevel"/>
+    <w:tmpl w:val="4FA84156"/>
+    <w:lvl w:ilvl="0" w:tplc="04090019">
+      <w:start w:val="1"/>
+      <w:numFmt w:val="lowerLetter"/>
+      <w:lvlText w:val="%1."/>
+      <w:lvlJc w:val="left"/>
+      <w:pPr>
+        <w:ind w:left="1440" w:hanging="360"/>
+      </w:pPr>
+    </w:lvl>
+    <w:lvl w:ilvl="1" w:tplc="04090019" w:tentative="1">
+      <w:start w:val="1"/>
+      <w:numFmt w:val="lowerLetter"/>
+      <w:lvlText w:val="%2."/>
+      <w:lvlJc w:val="left"/>
+      <w:pPr>
+        <w:ind w:left="2160" w:hanging="360"/>
+      </w:pPr>
+    </w:lvl>
+    <w:lvl w:ilvl="2" w:tplc="0409001B" w:tentative="1">
+      <w:start w:val="1"/>
+      <w:numFmt w:val="lowerRoman"/>
+      <w:lvlText w:val="%3."/>
+      <w:lvlJc w:val="right"/>
+      <w:pPr>
+        <w:ind w:left="2880" w:hanging="180"/>
+      </w:pPr>
+    </w:lvl>
+    <w:lvl w:ilvl="3" w:tplc="0409000F" w:tentative="1">
+      <w:start w:val="1"/>
+      <w:numFmt w:val="decimal"/>
+      <w:lvlText w:val="%4."/>
+      <w:lvlJc w:val="left"/>
+      <w:pPr>
+        <w:ind w:left="3600" w:hanging="360"/>
+      </w:pPr>
+    </w:lvl>
+    <w:lvl w:ilvl="4" w:tplc="04090019" w:tentative="1">
+      <w:start w:val="1"/>
+      <w:numFmt w:val="lowerLetter"/>
+      <w:lvlText w:val="%5."/>
+      <w:lvlJc w:val="left"/>
+      <w:pPr>
+        <w:ind w:left="4320" w:hanging="360"/>
+      </w:pPr>
+    </w:lvl>
+    <w:lvl w:ilvl="5" w:tplc="0409001B" w:tentative="1">
+      <w:start w:val="1"/>
+      <w:numFmt w:val="lowerRoman"/>
+      <w:lvlText w:val="%6."/>
+      <w:lvlJc w:val="right"/>
+      <w:pPr>
+        <w:ind w:left="5040" w:hanging="180"/>
+      </w:pPr>
+    </w:lvl>
+    <w:lvl w:ilvl="6" w:tplc="0409000F" w:tentative="1">
+      <w:start w:val="1"/>
+      <w:numFmt w:val="decimal"/>
+      <w:lvlText w:val="%7."/>
+      <w:lvlJc w:val="left"/>
+      <w:pPr>
+        <w:ind w:left="5760" w:hanging="360"/>
+      </w:pPr>
+    </w:lvl>
+    <w:lvl w:ilvl="7" w:tplc="04090019" w:tentative="1">
+      <w:start w:val="1"/>
+      <w:numFmt w:val="lowerLetter"/>
+      <w:lvlText w:val="%8."/>
+      <w:lvlJc w:val="left"/>
+      <w:pPr>
+        <w:ind w:left="6480" w:hanging="360"/>
+      </w:pPr>
+    </w:lvl>
+    <w:lvl w:ilvl="8" w:tplc="0409001B" w:tentative="1">
+      <w:start w:val="1"/>
+      <w:numFmt w:val="lowerRoman"/>
+      <w:lvlText w:val="%9."/>
+      <w:lvlJc w:val="right"/>
+      <w:pPr>
+        <w:ind w:left="7200" w:hanging="180"/>
+      </w:pPr>
+    </w:lvl>
+  </w:abstractNum>
+  <w:abstractNum w:abstractNumId="1" w15:restartNumberingAfterBreak="0">
+    <w:nsid w:val="0C957418"/>
+    <w:multiLevelType w:val="hybridMultilevel"/>
+    <w:tmpl w:val="0328746E"/>
+    <w:lvl w:ilvl="0" w:tplc="04090001">
+      <w:start w:val="1"/>
+      <w:numFmt w:val="bullet"/>
+      <w:lvlText w:val=""/>
+      <w:lvlJc w:val="left"/>
+      <w:pPr>
+        <w:ind w:left="720" w:hanging="360"/>
+      </w:pPr>
+      <w:rPr>
+        <w:rFonts w:ascii="Symbol" w:hAnsi="Symbol" w:hint="default"/>
+      </w:rPr>
+    </w:lvl>
+    <w:lvl w:ilvl="1" w:tplc="04090003" w:tentative="1">
+      <w:start w:val="1"/>
+      <w:numFmt w:val="bullet"/>
+      <w:lvlText w:val="o"/>
+      <w:lvlJc w:val="left"/>
+      <w:pPr>
+        <w:ind w:left="1440" w:hanging="360"/>
+      </w:pPr>
+      <w:rPr>
+        <w:rFonts w:ascii="Courier New" w:hAnsi="Courier New" w:cs="Courier New" w:hint="default"/>
+      </w:rPr>
+    </w:lvl>
+    <w:lvl w:ilvl="2" w:tplc="04090005" w:tentative="1">
+      <w:start w:val="1"/>
+      <w:numFmt w:val="bullet"/>
+      <w:lvlText w:val=""/>
+      <w:lvlJc w:val="left"/>
+      <w:pPr>
+        <w:ind w:left="2160" w:hanging="360"/>
+      </w:pPr>
+      <w:rPr>
+        <w:rFonts w:ascii="Wingdings" w:hAnsi="Wingdings" w:hint="default"/>
+      </w:rPr>
+    </w:lvl>
+    <w:lvl w:ilvl="3" w:tplc="04090001" w:tentative="1">
+      <w:start w:val="1"/>
+      <w:numFmt w:val="bullet"/>
+      <w:lvlText w:val=""/>
+      <w:lvlJc w:val="left"/>
+      <w:pPr>
+        <w:ind w:left="2880" w:hanging="360"/>
+      </w:pPr>
+      <w:rPr>
+        <w:rFonts w:ascii="Symbol" w:hAnsi="Symbol" w:hint="default"/>
+      </w:rPr>
+    </w:lvl>
+    <w:lvl w:ilvl="4" w:tplc="04090003" w:tentative="1">
+      <w:start w:val="1"/>
+      <w:numFmt w:val="bullet"/>
+      <w:lvlText w:val="o"/>
+      <w:lvlJc w:val="left"/>
+      <w:pPr>
+        <w:ind w:left="3600" w:hanging="360"/>
+      </w:pPr>
+      <w:rPr>
+        <w:rFonts w:ascii="Courier New" w:hAnsi="Courier New" w:cs="Courier New" w:hint="default"/>
+      </w:rPr>
+    </w:lvl>
+    <w:lvl w:ilvl="5" w:tplc="04090005" w:tentative="1">
+      <w:start w:val="1"/>
+      <w:numFmt w:val="bullet"/>
+      <w:lvlText w:val=""/>
+      <w:lvlJc w:val="left"/>
+      <w:pPr>
+        <w:ind w:left="4320" w:hanging="360"/>
+      </w:pPr>
+      <w:rPr>
+        <w:rFonts w:ascii="Wingdings" w:hAnsi="Wingdings" w:hint="default"/>
+      </w:rPr>
+    </w:lvl>
+    <w:lvl w:ilvl="6" w:tplc="04090001" w:tentative="1">
+      <w:start w:val="1"/>
+      <w:numFmt w:val="bullet"/>
+      <w:lvlText w:val=""/>
+      <w:lvlJc w:val="left"/>
+      <w:pPr>
+        <w:ind w:left="5040" w:hanging="360"/>
+      </w:pPr>
+      <w:rPr>
+        <w:rFonts w:ascii="Symbol" w:hAnsi="Symbol" w:hint="default"/>
+      </w:rPr>
+    </w:lvl>
+    <w:lvl w:ilvl="7" w:tplc="04090003" w:tentative="1">
+      <w:start w:val="1"/>
+      <w:numFmt w:val="bullet"/>
+      <w:lvlText w:val="o"/>
+      <w:lvlJc w:val="left"/>
+      <w:pPr>
+        <w:ind w:left="5760" w:hanging="360"/>
+      </w:pPr>
+      <w:rPr>
+        <w:rFonts w:ascii="Courier New" w:hAnsi="Courier New" w:cs="Courier New" w:hint="default"/>
+      </w:rPr>
+    </w:lvl>
+    <w:lvl w:ilvl="8" w:tplc="04090005" w:tentative="1">
+      <w:start w:val="1"/>
+      <w:numFmt w:val="bullet"/>
+      <w:lvlText w:val=""/>
+      <w:lvlJc w:val="left"/>
+      <w:pPr>
+        <w:ind w:left="6480" w:hanging="360"/>
+      </w:pPr>
+      <w:rPr>
+        <w:rFonts w:ascii="Wingdings" w:hAnsi="Wingdings" w:hint="default"/>
+      </w:rPr>
+    </w:lvl>
+  </w:abstractNum>
+  <w:abstractNum w:abstractNumId="2" w15:restartNumberingAfterBreak="0">
+    <w:nsid w:val="10C17430"/>
+    <w:multiLevelType w:val="hybridMultilevel"/>
+    <w:tmpl w:val="4FA84156"/>
+    <w:lvl w:ilvl="0" w:tplc="04090019">
+      <w:start w:val="1"/>
+      <w:numFmt w:val="lowerLetter"/>
+      <w:lvlText w:val="%1."/>
+      <w:lvlJc w:val="left"/>
+      <w:pPr>
+        <w:ind w:left="1440" w:hanging="360"/>
+      </w:pPr>
+    </w:lvl>
+    <w:lvl w:ilvl="1" w:tplc="04090019" w:tentative="1">
+      <w:start w:val="1"/>
+      <w:numFmt w:val="lowerLetter"/>
+      <w:lvlText w:val="%2."/>
+      <w:lvlJc w:val="left"/>
+      <w:pPr>
+        <w:ind w:left="2160" w:hanging="360"/>
+      </w:pPr>
+    </w:lvl>
+    <w:lvl w:ilvl="2" w:tplc="0409001B" w:tentative="1">
+      <w:start w:val="1"/>
+      <w:numFmt w:val="lowerRoman"/>
+      <w:lvlText w:val="%3."/>
+      <w:lvlJc w:val="right"/>
+      <w:pPr>
+        <w:ind w:left="2880" w:hanging="180"/>
+      </w:pPr>
+    </w:lvl>
+    <w:lvl w:ilvl="3" w:tplc="0409000F" w:tentative="1">
+      <w:start w:val="1"/>
+      <w:numFmt w:val="decimal"/>
+      <w:lvlText w:val="%4."/>
+      <w:lvlJc w:val="left"/>
+      <w:pPr>
+        <w:ind w:left="3600" w:hanging="360"/>
+      </w:pPr>
+    </w:lvl>
+    <w:lvl w:ilvl="4" w:tplc="04090019" w:tentative="1">
+      <w:start w:val="1"/>
+      <w:numFmt w:val="lowerLetter"/>
+      <w:lvlText w:val="%5."/>
+      <w:lvlJc w:val="left"/>
+      <w:pPr>
+        <w:ind w:left="4320" w:hanging="360"/>
+      </w:pPr>
+    </w:lvl>
+    <w:lvl w:ilvl="5" w:tplc="0409001B" w:tentative="1">
+      <w:start w:val="1"/>
+      <w:numFmt w:val="lowerRoman"/>
+      <w:lvlText w:val="%6."/>
+      <w:lvlJc w:val="right"/>
+      <w:pPr>
+        <w:ind w:left="5040" w:hanging="180"/>
+      </w:pPr>
+    </w:lvl>
+    <w:lvl w:ilvl="6" w:tplc="0409000F" w:tentative="1">
+      <w:start w:val="1"/>
+      <w:numFmt w:val="decimal"/>
+      <w:lvlText w:val="%7."/>
+      <w:lvlJc w:val="left"/>
+      <w:pPr>
+        <w:ind w:left="5760" w:hanging="360"/>
+      </w:pPr>
+    </w:lvl>
+    <w:lvl w:ilvl="7" w:tplc="04090019" w:tentative="1">
+      <w:start w:val="1"/>
+      <w:numFmt w:val="lowerLetter"/>
+      <w:lvlText w:val="%8."/>
+      <w:lvlJc w:val="left"/>
+      <w:pPr>
+        <w:ind w:left="6480" w:hanging="360"/>
+      </w:pPr>
+    </w:lvl>
+    <w:lvl w:ilvl="8" w:tplc="0409001B" w:tentative="1">
+      <w:start w:val="1"/>
+      <w:numFmt w:val="lowerRoman"/>
+      <w:lvlText w:val="%9."/>
+      <w:lvlJc w:val="right"/>
+      <w:pPr>
+        <w:ind w:left="7200" w:hanging="180"/>
+      </w:pPr>
+    </w:lvl>
+  </w:abstractNum>
+  <w:abstractNum w:abstractNumId="3" w15:restartNumberingAfterBreak="0">
+    <w:nsid w:val="1B8B5B27"/>
+    <w:multiLevelType w:val="hybridMultilevel"/>
+    <w:tmpl w:val="433A89DC"/>
+    <w:lvl w:ilvl="0" w:tplc="0409000F">
+      <w:start w:val="1"/>
+      <w:numFmt w:val="decimal"/>
+      <w:lvlText w:val="%1."/>
+      <w:lvlJc w:val="left"/>
+      <w:pPr>
+        <w:ind w:left="720" w:hanging="360"/>
+      </w:pPr>
+    </w:lvl>
+    <w:lvl w:ilvl="1" w:tplc="04090019">
+      <w:start w:val="1"/>
+      <w:numFmt w:val="lowerLetter"/>
+      <w:lvlText w:val="%2."/>
+      <w:lvlJc w:val="left"/>
+      <w:pPr>
+        <w:ind w:left="1440" w:hanging="360"/>
+      </w:pPr>
+    </w:lvl>
+    <w:lvl w:ilvl="2" w:tplc="0409001B">
+      <w:start w:val="1"/>
+      <w:numFmt w:val="lowerRoman"/>
+      <w:lvlText w:val="%3."/>
+      <w:lvlJc w:val="right"/>
+      <w:pPr>
+        <w:ind w:left="2160" w:hanging="180"/>
+      </w:pPr>
+    </w:lvl>
+    <w:lvl w:ilvl="3" w:tplc="0409000F" w:tentative="1">
+      <w:start w:val="1"/>
+      <w:numFmt w:val="decimal"/>
+      <w:lvlText w:val="%4."/>
+      <w:lvlJc w:val="left"/>
+      <w:pPr>
+        <w:ind w:left="2880" w:hanging="360"/>
+      </w:pPr>
+    </w:lvl>
+    <w:lvl w:ilvl="4" w:tplc="04090019" w:tentative="1">
+      <w:start w:val="1"/>
+      <w:numFmt w:val="lowerLetter"/>
+      <w:lvlText w:val="%5."/>
+      <w:lvlJc w:val="left"/>
+      <w:pPr>
+        <w:ind w:left="3600" w:hanging="360"/>
+      </w:pPr>
+    </w:lvl>
+    <w:lvl w:ilvl="5" w:tplc="0409001B" w:tentative="1">
+      <w:start w:val="1"/>
+      <w:numFmt w:val="lowerRoman"/>
+      <w:lvlText w:val="%6."/>
+      <w:lvlJc w:val="right"/>
+      <w:pPr>
+        <w:ind w:left="4320" w:hanging="180"/>
+      </w:pPr>
+    </w:lvl>
+    <w:lvl w:ilvl="6" w:tplc="0409000F" w:tentative="1">
+      <w:start w:val="1"/>
+      <w:numFmt w:val="decimal"/>
+      <w:lvlText w:val="%7."/>
+      <w:lvlJc w:val="left"/>
+      <w:pPr>
+        <w:ind w:left="5040" w:hanging="360"/>
+      </w:pPr>
+    </w:lvl>
+    <w:lvl w:ilvl="7" w:tplc="04090019" w:tentative="1">
+      <w:start w:val="1"/>
+      <w:numFmt w:val="lowerLetter"/>
+      <w:lvlText w:val="%8."/>
+      <w:lvlJc w:val="left"/>
+      <w:pPr>
+        <w:ind w:left="5760" w:hanging="360"/>
+      </w:pPr>
+    </w:lvl>
+    <w:lvl w:ilvl="8" w:tplc="0409001B" w:tentative="1">
+      <w:start w:val="1"/>
+      <w:numFmt w:val="lowerRoman"/>
+      <w:lvlText w:val="%9."/>
+      <w:lvlJc w:val="right"/>
+      <w:pPr>
+        <w:ind w:left="6480" w:hanging="180"/>
+      </w:pPr>
+    </w:lvl>
+  </w:abstractNum>
+  <w:abstractNum w:abstractNumId="4" w15:restartNumberingAfterBreak="0">
+    <w:nsid w:val="290263FC"/>
+    <w:multiLevelType w:val="multilevel"/>
+    <w:tmpl w:val="CFCA130E"/>
+    <w:lvl w:ilvl="0">
+      <w:start w:val="1"/>
+      <w:numFmt w:val="decimal"/>
+      <w:lvlText w:val="%1"/>
+      <w:lvlJc w:val="left"/>
+      <w:pPr>
+        <w:ind w:left="360" w:hanging="360"/>
+      </w:pPr>
+      <w:rPr>
+        <w:rFonts w:hint="default"/>
+      </w:rPr>
+    </w:lvl>
+    <w:lvl w:ilvl="1">
+      <w:start w:val="1"/>
+      <w:numFmt w:val="decimal"/>
+      <w:lvlText w:val="%1.%2"/>
+      <w:lvlJc w:val="left"/>
+      <w:pPr>
+        <w:ind w:left="360" w:hanging="360"/>
+      </w:pPr>
+      <w:rPr>
+        <w:rFonts w:hint="default"/>
+      </w:rPr>
+    </w:lvl>
+    <w:lvl w:ilvl="2">
+      <w:start w:val="1"/>
+      <w:numFmt w:val="decimal"/>
+      <w:lvlText w:val="%1.%2.%3"/>
+      <w:lvlJc w:val="left"/>
+      <w:pPr>
+        <w:ind w:left="720" w:hanging="720"/>
+      </w:pPr>
+      <w:rPr>
+        <w:rFonts w:hint="default"/>
+      </w:rPr>
+    </w:lvl>
+    <w:lvl w:ilvl="3">
+      <w:start w:val="1"/>
+      <w:numFmt w:val="decimal"/>
+      <w:lvlText w:val="%1.%2.%3.%4"/>
+      <w:lvlJc w:val="left"/>
+      <w:pPr>
+        <w:ind w:left="720" w:hanging="720"/>
+      </w:pPr>
+      <w:rPr>
+        <w:rFonts w:hint="default"/>
+      </w:rPr>
+    </w:lvl>
+    <w:lvl w:ilvl="4">
+      <w:start w:val="1"/>
+      <w:numFmt w:val="decimal"/>
+      <w:lvlText w:val="%1.%2.%3.%4.%5"/>
+      <w:lvlJc w:val="left"/>
+      <w:pPr>
+        <w:ind w:left="1080" w:hanging="1080"/>
+      </w:pPr>
+      <w:rPr>
+        <w:rFonts w:hint="default"/>
+      </w:rPr>
+    </w:lvl>
+    <w:lvl w:ilvl="5">
+      <w:start w:val="1"/>
+      <w:numFmt w:val="decimal"/>
+      <w:lvlText w:val="%1.%2.%3.%4.%5.%6"/>
+      <w:lvlJc w:val="left"/>
+      <w:pPr>
+        <w:ind w:left="1080" w:hanging="1080"/>
+      </w:pPr>
+      <w:rPr>
+        <w:rFonts w:hint="default"/>
+      </w:rPr>
+    </w:lvl>
+    <w:lvl w:ilvl="6">
+      <w:start w:val="1"/>
+      <w:numFmt w:val="decimal"/>
+      <w:lvlText w:val="%1.%2.%3.%4.%5.%6.%7"/>
+      <w:lvlJc w:val="left"/>
+      <w:pPr>
+        <w:ind w:left="1440" w:hanging="1440"/>
+      </w:pPr>
+      <w:rPr>
+        <w:rFonts w:hint="default"/>
+      </w:rPr>
+    </w:lvl>
+    <w:lvl w:ilvl="7">
+      <w:start w:val="1"/>
+      <w:numFmt w:val="decimal"/>
+      <w:lvlText w:val="%1.%2.%3.%4.%5.%6.%7.%8"/>
+      <w:lvlJc w:val="left"/>
+      <w:pPr>
+        <w:ind w:left="1440" w:hanging="1440"/>
+      </w:pPr>
+      <w:rPr>
+        <w:rFonts w:hint="default"/>
+      </w:rPr>
+    </w:lvl>
+    <w:lvl w:ilvl="8">
+      <w:start w:val="1"/>
+      <w:numFmt w:val="decimal"/>
+      <w:lvlText w:val="%1.%2.%3.%4.%5.%6.%7.%8.%9"/>
+      <w:lvlJc w:val="left"/>
+      <w:pPr>
+        <w:ind w:left="1440" w:hanging="1440"/>
+      </w:pPr>
+      <w:rPr>
+        <w:rFonts w:hint="default"/>
+      </w:rPr>
+    </w:lvl>
+  </w:abstractNum>
+  <w:abstractNum w:abstractNumId="5" w15:restartNumberingAfterBreak="0">
+    <w:nsid w:val="2CF27E53"/>
+    <w:multiLevelType w:val="multilevel"/>
+    <w:tmpl w:val="CFCA130E"/>
+    <w:lvl w:ilvl="0">
+      <w:start w:val="1"/>
+      <w:numFmt w:val="decimal"/>
+      <w:lvlText w:val="%1"/>
+      <w:lvlJc w:val="left"/>
+      <w:pPr>
+        <w:ind w:left="360" w:hanging="360"/>
+      </w:pPr>
+      <w:rPr>
+        <w:rFonts w:hint="default"/>
+      </w:rPr>
+    </w:lvl>
+    <w:lvl w:ilvl="1">
+      <w:start w:val="1"/>
+      <w:numFmt w:val="decimal"/>
+      <w:lvlText w:val="%1.%2"/>
+      <w:lvlJc w:val="left"/>
+      <w:pPr>
+        <w:ind w:left="360" w:hanging="360"/>
+      </w:pPr>
+      <w:rPr>
+        <w:rFonts w:hint="default"/>
+      </w:rPr>
+    </w:lvl>
+    <w:lvl w:ilvl="2">
+      <w:start w:val="1"/>
+      <w:numFmt w:val="decimal"/>
+      <w:lvlText w:val="%1.%2.%3"/>
+      <w:lvlJc w:val="left"/>
+      <w:pPr>
+        <w:ind w:left="720" w:hanging="720"/>
+      </w:pPr>
+      <w:rPr>
+        <w:rFonts w:hint="default"/>
+      </w:rPr>
+    </w:lvl>
+    <w:lvl w:ilvl="3">
+      <w:start w:val="1"/>
+      <w:numFmt w:val="decimal"/>
+      <w:lvlText w:val="%1.%2.%3.%4"/>
+      <w:lvlJc w:val="left"/>
+      <w:pPr>
+        <w:ind w:left="720" w:hanging="720"/>
+      </w:pPr>
+      <w:rPr>
+        <w:rFonts w:hint="default"/>
+      </w:rPr>
+    </w:lvl>
+    <w:lvl w:ilvl="4">
+      <w:start w:val="1"/>
+      <w:numFmt w:val="decimal"/>
+      <w:lvlText w:val="%1.%2.%3.%4.%5"/>
+      <w:lvlJc w:val="left"/>
+      <w:pPr>
+        <w:ind w:left="1080" w:hanging="1080"/>
+      </w:pPr>
+      <w:rPr>
+        <w:rFonts w:hint="default"/>
+      </w:rPr>
+    </w:lvl>
+    <w:lvl w:ilvl="5">
+      <w:start w:val="1"/>
+      <w:numFmt w:val="decimal"/>
+      <w:lvlText w:val="%1.%2.%3.%4.%5.%6"/>
+      <w:lvlJc w:val="left"/>
+      <w:pPr>
+        <w:ind w:left="1080" w:hanging="1080"/>
+      </w:pPr>
+      <w:rPr>
+        <w:rFonts w:hint="default"/>
+      </w:rPr>
+    </w:lvl>
+    <w:lvl w:ilvl="6">
+      <w:start w:val="1"/>
+      <w:numFmt w:val="decimal"/>
+      <w:lvlText w:val="%1.%2.%3.%4.%5.%6.%7"/>
+      <w:lvlJc w:val="left"/>
+      <w:pPr>
+        <w:ind w:left="1440" w:hanging="1440"/>
+      </w:pPr>
+      <w:rPr>
+        <w:rFonts w:hint="default"/>
+      </w:rPr>
+    </w:lvl>
+    <w:lvl w:ilvl="7">
+      <w:start w:val="1"/>
+      <w:numFmt w:val="decimal"/>
+      <w:lvlText w:val="%1.%2.%3.%4.%5.%6.%7.%8"/>
+      <w:lvlJc w:val="left"/>
+      <w:pPr>
+        <w:ind w:left="1440" w:hanging="1440"/>
+      </w:pPr>
+      <w:rPr>
+        <w:rFonts w:hint="default"/>
+      </w:rPr>
+    </w:lvl>
+    <w:lvl w:ilvl="8">
+      <w:start w:val="1"/>
+      <w:numFmt w:val="decimal"/>
+      <w:lvlText w:val="%1.%2.%3.%4.%5.%6.%7.%8.%9"/>
+      <w:lvlJc w:val="left"/>
+      <w:pPr>
+        <w:ind w:left="1440" w:hanging="1440"/>
+      </w:pPr>
+      <w:rPr>
+        <w:rFonts w:hint="default"/>
+      </w:rPr>
+    </w:lvl>
+  </w:abstractNum>
+  <w:abstractNum w:abstractNumId="6" w15:restartNumberingAfterBreak="0">
     <w:nsid w:val="48494AAB"/>
     <w:multiLevelType w:val="hybridMultilevel"/>
     <w:tmpl w:val="97E480DA"/>
@@ -952,7 +4526,7 @@
       </w:pPr>
     </w:lvl>
   </w:abstractNum>
-  <w:abstractNum w:abstractNumId="1" w15:restartNumberingAfterBreak="0">
+  <w:abstractNum w:abstractNumId="7" w15:restartNumberingAfterBreak="0">
     <w:nsid w:val="5A1D5E3B"/>
     <w:multiLevelType w:val="multilevel"/>
     <w:tmpl w:val="0409001F"/>
@@ -1041,7 +4615,346 @@
       </w:pPr>
     </w:lvl>
   </w:abstractNum>
-  <w:abstractNum w:abstractNumId="2" w15:restartNumberingAfterBreak="0">
+  <w:abstractNum w:abstractNumId="8" w15:restartNumberingAfterBreak="0">
+    <w:nsid w:val="5F341450"/>
+    <w:multiLevelType w:val="hybridMultilevel"/>
+    <w:tmpl w:val="F318AA74"/>
+    <w:lvl w:ilvl="0" w:tplc="04090001">
+      <w:start w:val="1"/>
+      <w:numFmt w:val="bullet"/>
+      <w:lvlText w:val=""/>
+      <w:lvlJc w:val="left"/>
+      <w:pPr>
+        <w:ind w:left="2520" w:hanging="360"/>
+      </w:pPr>
+      <w:rPr>
+        <w:rFonts w:ascii="Symbol" w:hAnsi="Symbol" w:hint="default"/>
+      </w:rPr>
+    </w:lvl>
+    <w:lvl w:ilvl="1" w:tplc="04090003" w:tentative="1">
+      <w:start w:val="1"/>
+      <w:numFmt w:val="bullet"/>
+      <w:lvlText w:val="o"/>
+      <w:lvlJc w:val="left"/>
+      <w:pPr>
+        <w:ind w:left="3240" w:hanging="360"/>
+      </w:pPr>
+      <w:rPr>
+        <w:rFonts w:ascii="Courier New" w:hAnsi="Courier New" w:cs="Courier New" w:hint="default"/>
+      </w:rPr>
+    </w:lvl>
+    <w:lvl w:ilvl="2" w:tplc="04090005" w:tentative="1">
+      <w:start w:val="1"/>
+      <w:numFmt w:val="bullet"/>
+      <w:lvlText w:val=""/>
+      <w:lvlJc w:val="left"/>
+      <w:pPr>
+        <w:ind w:left="3960" w:hanging="360"/>
+      </w:pPr>
+      <w:rPr>
+        <w:rFonts w:ascii="Wingdings" w:hAnsi="Wingdings" w:hint="default"/>
+      </w:rPr>
+    </w:lvl>
+    <w:lvl w:ilvl="3" w:tplc="04090001" w:tentative="1">
+      <w:start w:val="1"/>
+      <w:numFmt w:val="bullet"/>
+      <w:lvlText w:val=""/>
+      <w:lvlJc w:val="left"/>
+      <w:pPr>
+        <w:ind w:left="4680" w:hanging="360"/>
+      </w:pPr>
+      <w:rPr>
+        <w:rFonts w:ascii="Symbol" w:hAnsi="Symbol" w:hint="default"/>
+      </w:rPr>
+    </w:lvl>
+    <w:lvl w:ilvl="4" w:tplc="04090003" w:tentative="1">
+      <w:start w:val="1"/>
+      <w:numFmt w:val="bullet"/>
+      <w:lvlText w:val="o"/>
+      <w:lvlJc w:val="left"/>
+      <w:pPr>
+        <w:ind w:left="5400" w:hanging="360"/>
+      </w:pPr>
+      <w:rPr>
+        <w:rFonts w:ascii="Courier New" w:hAnsi="Courier New" w:cs="Courier New" w:hint="default"/>
+      </w:rPr>
+    </w:lvl>
+    <w:lvl w:ilvl="5" w:tplc="04090005" w:tentative="1">
+      <w:start w:val="1"/>
+      <w:numFmt w:val="bullet"/>
+      <w:lvlText w:val=""/>
+      <w:lvlJc w:val="left"/>
+      <w:pPr>
+        <w:ind w:left="6120" w:hanging="360"/>
+      </w:pPr>
+      <w:rPr>
+        <w:rFonts w:ascii="Wingdings" w:hAnsi="Wingdings" w:hint="default"/>
+      </w:rPr>
+    </w:lvl>
+    <w:lvl w:ilvl="6" w:tplc="04090001" w:tentative="1">
+      <w:start w:val="1"/>
+      <w:numFmt w:val="bullet"/>
+      <w:lvlText w:val=""/>
+      <w:lvlJc w:val="left"/>
+      <w:pPr>
+        <w:ind w:left="6840" w:hanging="360"/>
+      </w:pPr>
+      <w:rPr>
+        <w:rFonts w:ascii="Symbol" w:hAnsi="Symbol" w:hint="default"/>
+      </w:rPr>
+    </w:lvl>
+    <w:lvl w:ilvl="7" w:tplc="04090003" w:tentative="1">
+      <w:start w:val="1"/>
+      <w:numFmt w:val="bullet"/>
+      <w:lvlText w:val="o"/>
+      <w:lvlJc w:val="left"/>
+      <w:pPr>
+        <w:ind w:left="7560" w:hanging="360"/>
+      </w:pPr>
+      <w:rPr>
+        <w:rFonts w:ascii="Courier New" w:hAnsi="Courier New" w:cs="Courier New" w:hint="default"/>
+      </w:rPr>
+    </w:lvl>
+    <w:lvl w:ilvl="8" w:tplc="04090005" w:tentative="1">
+      <w:start w:val="1"/>
+      <w:numFmt w:val="bullet"/>
+      <w:lvlText w:val=""/>
+      <w:lvlJc w:val="left"/>
+      <w:pPr>
+        <w:ind w:left="8280" w:hanging="360"/>
+      </w:pPr>
+      <w:rPr>
+        <w:rFonts w:ascii="Wingdings" w:hAnsi="Wingdings" w:hint="default"/>
+      </w:rPr>
+    </w:lvl>
+  </w:abstractNum>
+  <w:abstractNum w:abstractNumId="9" w15:restartNumberingAfterBreak="0">
+    <w:nsid w:val="629C4679"/>
+    <w:multiLevelType w:val="hybridMultilevel"/>
+    <w:tmpl w:val="17660C96"/>
+    <w:lvl w:ilvl="0" w:tplc="04090001">
+      <w:start w:val="1"/>
+      <w:numFmt w:val="bullet"/>
+      <w:lvlText w:val=""/>
+      <w:lvlJc w:val="left"/>
+      <w:pPr>
+        <w:ind w:left="720" w:hanging="360"/>
+      </w:pPr>
+      <w:rPr>
+        <w:rFonts w:ascii="Symbol" w:hAnsi="Symbol" w:hint="default"/>
+      </w:rPr>
+    </w:lvl>
+    <w:lvl w:ilvl="1" w:tplc="04090003" w:tentative="1">
+      <w:start w:val="1"/>
+      <w:numFmt w:val="bullet"/>
+      <w:lvlText w:val="o"/>
+      <w:lvlJc w:val="left"/>
+      <w:pPr>
+        <w:ind w:left="1440" w:hanging="360"/>
+      </w:pPr>
+      <w:rPr>
+        <w:rFonts w:ascii="Courier New" w:hAnsi="Courier New" w:cs="Courier New" w:hint="default"/>
+      </w:rPr>
+    </w:lvl>
+    <w:lvl w:ilvl="2" w:tplc="04090005" w:tentative="1">
+      <w:start w:val="1"/>
+      <w:numFmt w:val="bullet"/>
+      <w:lvlText w:val=""/>
+      <w:lvlJc w:val="left"/>
+      <w:pPr>
+        <w:ind w:left="2160" w:hanging="360"/>
+      </w:pPr>
+      <w:rPr>
+        <w:rFonts w:ascii="Wingdings" w:hAnsi="Wingdings" w:hint="default"/>
+      </w:rPr>
+    </w:lvl>
+    <w:lvl w:ilvl="3" w:tplc="04090001" w:tentative="1">
+      <w:start w:val="1"/>
+      <w:numFmt w:val="bullet"/>
+      <w:lvlText w:val=""/>
+      <w:lvlJc w:val="left"/>
+      <w:pPr>
+        <w:ind w:left="2880" w:hanging="360"/>
+      </w:pPr>
+      <w:rPr>
+        <w:rFonts w:ascii="Symbol" w:hAnsi="Symbol" w:hint="default"/>
+      </w:rPr>
+    </w:lvl>
+    <w:lvl w:ilvl="4" w:tplc="04090003" w:tentative="1">
+      <w:start w:val="1"/>
+      <w:numFmt w:val="bullet"/>
+      <w:lvlText w:val="o"/>
+      <w:lvlJc w:val="left"/>
+      <w:pPr>
+        <w:ind w:left="3600" w:hanging="360"/>
+      </w:pPr>
+      <w:rPr>
+        <w:rFonts w:ascii="Courier New" w:hAnsi="Courier New" w:cs="Courier New" w:hint="default"/>
+      </w:rPr>
+    </w:lvl>
+    <w:lvl w:ilvl="5" w:tplc="04090005" w:tentative="1">
+      <w:start w:val="1"/>
+      <w:numFmt w:val="bullet"/>
+      <w:lvlText w:val=""/>
+      <w:lvlJc w:val="left"/>
+      <w:pPr>
+        <w:ind w:left="4320" w:hanging="360"/>
+      </w:pPr>
+      <w:rPr>
+        <w:rFonts w:ascii="Wingdings" w:hAnsi="Wingdings" w:hint="default"/>
+      </w:rPr>
+    </w:lvl>
+    <w:lvl w:ilvl="6" w:tplc="04090001" w:tentative="1">
+      <w:start w:val="1"/>
+      <w:numFmt w:val="bullet"/>
+      <w:lvlText w:val=""/>
+      <w:lvlJc w:val="left"/>
+      <w:pPr>
+        <w:ind w:left="5040" w:hanging="360"/>
+      </w:pPr>
+      <w:rPr>
+        <w:rFonts w:ascii="Symbol" w:hAnsi="Symbol" w:hint="default"/>
+      </w:rPr>
+    </w:lvl>
+    <w:lvl w:ilvl="7" w:tplc="04090003" w:tentative="1">
+      <w:start w:val="1"/>
+      <w:numFmt w:val="bullet"/>
+      <w:lvlText w:val="o"/>
+      <w:lvlJc w:val="left"/>
+      <w:pPr>
+        <w:ind w:left="5760" w:hanging="360"/>
+      </w:pPr>
+      <w:rPr>
+        <w:rFonts w:ascii="Courier New" w:hAnsi="Courier New" w:cs="Courier New" w:hint="default"/>
+      </w:rPr>
+    </w:lvl>
+    <w:lvl w:ilvl="8" w:tplc="04090005" w:tentative="1">
+      <w:start w:val="1"/>
+      <w:numFmt w:val="bullet"/>
+      <w:lvlText w:val=""/>
+      <w:lvlJc w:val="left"/>
+      <w:pPr>
+        <w:ind w:left="6480" w:hanging="360"/>
+      </w:pPr>
+      <w:rPr>
+        <w:rFonts w:ascii="Wingdings" w:hAnsi="Wingdings" w:hint="default"/>
+      </w:rPr>
+    </w:lvl>
+  </w:abstractNum>
+  <w:abstractNum w:abstractNumId="10" w15:restartNumberingAfterBreak="0">
+    <w:nsid w:val="689F5FD6"/>
+    <w:multiLevelType w:val="multilevel"/>
+    <w:tmpl w:val="CFCA130E"/>
+    <w:lvl w:ilvl="0">
+      <w:start w:val="1"/>
+      <w:numFmt w:val="decimal"/>
+      <w:lvlText w:val="%1"/>
+      <w:lvlJc w:val="left"/>
+      <w:pPr>
+        <w:ind w:left="360" w:hanging="360"/>
+      </w:pPr>
+      <w:rPr>
+        <w:rFonts w:hint="default"/>
+      </w:rPr>
+    </w:lvl>
+    <w:lvl w:ilvl="1">
+      <w:start w:val="1"/>
+      <w:numFmt w:val="decimal"/>
+      <w:lvlText w:val="%1.%2"/>
+      <w:lvlJc w:val="left"/>
+      <w:pPr>
+        <w:ind w:left="360" w:hanging="360"/>
+      </w:pPr>
+      <w:rPr>
+        <w:rFonts w:hint="default"/>
+      </w:rPr>
+    </w:lvl>
+    <w:lvl w:ilvl="2">
+      <w:start w:val="1"/>
+      <w:numFmt w:val="decimal"/>
+      <w:lvlText w:val="%1.%2.%3"/>
+      <w:lvlJc w:val="left"/>
+      <w:pPr>
+        <w:ind w:left="720" w:hanging="720"/>
+      </w:pPr>
+      <w:rPr>
+        <w:rFonts w:hint="default"/>
+      </w:rPr>
+    </w:lvl>
+    <w:lvl w:ilvl="3">
+      <w:start w:val="1"/>
+      <w:numFmt w:val="decimal"/>
+      <w:lvlText w:val="%1.%2.%3.%4"/>
+      <w:lvlJc w:val="left"/>
+      <w:pPr>
+        <w:ind w:left="720" w:hanging="720"/>
+      </w:pPr>
+      <w:rPr>
+        <w:rFonts w:hint="default"/>
+      </w:rPr>
+    </w:lvl>
+    <w:lvl w:ilvl="4">
+      <w:start w:val="1"/>
+      <w:numFmt w:val="decimal"/>
+      <w:lvlText w:val="%1.%2.%3.%4.%5"/>
+      <w:lvlJc w:val="left"/>
+      <w:pPr>
+        <w:ind w:left="1080" w:hanging="1080"/>
+      </w:pPr>
+      <w:rPr>
+        <w:rFonts w:hint="default"/>
+      </w:rPr>
+    </w:lvl>
+    <w:lvl w:ilvl="5">
+      <w:start w:val="1"/>
+      <w:numFmt w:val="decimal"/>
+      <w:lvlText w:val="%1.%2.%3.%4.%5.%6"/>
+      <w:lvlJc w:val="left"/>
+      <w:pPr>
+        <w:ind w:left="1080" w:hanging="1080"/>
+      </w:pPr>
+      <w:rPr>
+        <w:rFonts w:hint="default"/>
+      </w:rPr>
+    </w:lvl>
+    <w:lvl w:ilvl="6">
+      <w:start w:val="1"/>
+      <w:numFmt w:val="decimal"/>
+      <w:lvlText w:val="%1.%2.%3.%4.%5.%6.%7"/>
+      <w:lvlJc w:val="left"/>
+      <w:pPr>
+        <w:ind w:left="1440" w:hanging="1440"/>
+      </w:pPr>
+      <w:rPr>
+        <w:rFonts w:hint="default"/>
+      </w:rPr>
+    </w:lvl>
+    <w:lvl w:ilvl="7">
+      <w:start w:val="1"/>
+      <w:numFmt w:val="decimal"/>
+      <w:lvlText w:val="%1.%2.%3.%4.%5.%6.%7.%8"/>
+      <w:lvlJc w:val="left"/>
+      <w:pPr>
+        <w:ind w:left="1440" w:hanging="1440"/>
+      </w:pPr>
+      <w:rPr>
+        <w:rFonts w:hint="default"/>
+      </w:rPr>
+    </w:lvl>
+    <w:lvl w:ilvl="8">
+      <w:start w:val="1"/>
+      <w:numFmt w:val="decimal"/>
+      <w:lvlText w:val="%1.%2.%3.%4.%5.%6.%7.%8.%9"/>
+      <w:lvlJc w:val="left"/>
+      <w:pPr>
+        <w:ind w:left="1440" w:hanging="1440"/>
+      </w:pPr>
+      <w:rPr>
+        <w:rFonts w:hint="default"/>
+      </w:rPr>
+    </w:lvl>
+  </w:abstractNum>
+  <w:abstractNum w:abstractNumId="11" w15:restartNumberingAfterBreak="0">
     <w:nsid w:val="78B625B2"/>
     <w:multiLevelType w:val="multilevel"/>
     <w:tmpl w:val="0409001F"/>
@@ -1131,13 +5044,40 @@
     </w:lvl>
   </w:abstractNum>
   <w:num w:numId="1">
+    <w:abstractNumId w:val="11"/>
+  </w:num>
+  <w:num w:numId="2">
+    <w:abstractNumId w:val="6"/>
+  </w:num>
+  <w:num w:numId="3">
+    <w:abstractNumId w:val="7"/>
+  </w:num>
+  <w:num w:numId="4">
+    <w:abstractNumId w:val="10"/>
+  </w:num>
+  <w:num w:numId="5">
+    <w:abstractNumId w:val="5"/>
+  </w:num>
+  <w:num w:numId="6">
+    <w:abstractNumId w:val="4"/>
+  </w:num>
+  <w:num w:numId="7">
+    <w:abstractNumId w:val="1"/>
+  </w:num>
+  <w:num w:numId="8">
+    <w:abstractNumId w:val="3"/>
+  </w:num>
+  <w:num w:numId="9">
+    <w:abstractNumId w:val="0"/>
+  </w:num>
+  <w:num w:numId="10">
     <w:abstractNumId w:val="2"/>
   </w:num>
-  <w:num w:numId="2">
-    <w:abstractNumId w:val="0"/>
+  <w:num w:numId="11">
+    <w:abstractNumId w:val="8"/>
   </w:num>
-  <w:num w:numId="3">
-    <w:abstractNumId w:val="1"/>
+  <w:num w:numId="12">
+    <w:abstractNumId w:val="9"/>
   </w:num>
 </w:numbering>
 </file>

</xml_diff>

<commit_message>
Testing for Order of execution
</commit_message>
<xml_diff>
--- a/TDD.docx
+++ b/TDD.docx
@@ -173,27 +173,75 @@
           <w:szCs w:val="28"/>
         </w:rPr>
       </w:pPr>
-      <w:r>
-        <w:rPr>
-          <w:b/>
-          <w:bCs/>
-          <w:sz w:val="28"/>
-          <w:szCs w:val="28"/>
-        </w:rPr>
-        <w:t>Answer</w:t>
-      </w:r>
-    </w:p>
-    <w:p>
-      <w:pPr>
-        <w:pStyle w:val="Default"/>
-        <w:ind w:left="720"/>
-        <w:rPr>
-          <w:b/>
-          <w:bCs/>
-          <w:sz w:val="28"/>
-          <w:szCs w:val="28"/>
-        </w:rPr>
-      </w:pPr>
+    </w:p>
+    <w:p>
+      <w:pPr>
+        <w:pStyle w:val="Heading1"/>
+      </w:pPr>
+      <w:r>
+        <w:t>Expected User Scenario</w:t>
+      </w:r>
+    </w:p>
+    <w:p>
+      <w:pPr>
+        <w:pStyle w:val="Default"/>
+        <w:spacing w:after="56"/>
+        <w:jc w:val="both"/>
+        <w:rPr>
+          <w:i/>
+          <w:sz w:val="22"/>
+          <w:szCs w:val="22"/>
+        </w:rPr>
+      </w:pPr>
+      <w:r>
+        <w:rPr>
+          <w:i/>
+          <w:sz w:val="22"/>
+          <w:szCs w:val="22"/>
+        </w:rPr>
+        <w:t xml:space="preserve">This program will generate a random number between 1 to 100. User will be asked to guess the number or enter ‘q’ to quit the program. The program will keep asking the user to guess the number until the user guesses it correctly or has quitted. Once the user has guessed it correctly or quitted, the program will tell the user how many attempts have been taken. </w:t>
+      </w:r>
+    </w:p>
+    <w:p/>
+    <w:p>
+      <w:r>
+        <w:t>Following unit, component and system requirements can be identified from the Scenario.</w:t>
+      </w:r>
+    </w:p>
+    <w:p>
+      <w:pPr>
+        <w:pStyle w:val="Heading2"/>
+        <w:rPr>
+          <w:sz w:val="22"/>
+          <w:szCs w:val="22"/>
+        </w:rPr>
+      </w:pPr>
+      <w:r>
+        <w:rPr>
+          <w:sz w:val="22"/>
+          <w:szCs w:val="22"/>
+        </w:rPr>
+        <w:t>Requirement 0</w:t>
+      </w:r>
+      <w:r>
+        <w:rPr>
+          <w:sz w:val="22"/>
+          <w:szCs w:val="22"/>
+        </w:rPr>
+        <w:t xml:space="preserve">1 - </w:t>
+      </w:r>
+      <w:r>
+        <w:rPr>
+          <w:sz w:val="22"/>
+          <w:szCs w:val="22"/>
+        </w:rPr>
+        <w:t>Input validation</w:t>
+      </w:r>
+    </w:p>
+    <w:p>
+      <w:r>
+        <w:t>The user input validation is an indirect system requirement need to consider within the program. Following test cases developed from the requirement.</w:t>
+      </w:r>
     </w:p>
     <w:p>
       <w:pPr>
@@ -213,83 +261,6 @@
           <w:sz w:val="22"/>
           <w:szCs w:val="22"/>
         </w:rPr>
-        <w:t>Requirement 0</w:t>
-      </w:r>
-      <w:r>
-        <w:rPr>
-          <w:sz w:val="22"/>
-          <w:szCs w:val="22"/>
-        </w:rPr>
-        <w:t xml:space="preserve">1 - </w:t>
-      </w:r>
-      <w:r>
-        <w:rPr>
-          <w:sz w:val="22"/>
-          <w:szCs w:val="22"/>
-        </w:rPr>
-        <w:t>Input validation</w:t>
-      </w:r>
-    </w:p>
-    <w:p>
-      <w:pPr>
-        <w:pStyle w:val="Default"/>
-        <w:numPr>
-          <w:ilvl w:val="0"/>
-          <w:numId w:val="12"/>
-        </w:numPr>
-        <w:ind w:left="-90" w:firstLine="90"/>
-        <w:rPr>
-          <w:sz w:val="22"/>
-          <w:szCs w:val="22"/>
-        </w:rPr>
-      </w:pPr>
-      <w:r>
-        <w:rPr>
-          <w:sz w:val="22"/>
-          <w:szCs w:val="22"/>
-        </w:rPr>
-        <w:t xml:space="preserve">Description - </w:t>
-      </w:r>
-      <w:r>
-        <w:rPr>
-          <w:sz w:val="22"/>
-          <w:szCs w:val="22"/>
-        </w:rPr>
-        <w:t xml:space="preserve">Here I </w:t>
-      </w:r>
-      <w:r>
-        <w:rPr>
-          <w:sz w:val="22"/>
-          <w:szCs w:val="22"/>
-        </w:rPr>
-        <w:t xml:space="preserve">have </w:t>
-      </w:r>
-      <w:r>
-        <w:rPr>
-          <w:sz w:val="22"/>
-          <w:szCs w:val="22"/>
-        </w:rPr>
-        <w:t>written 4 test cases to check the user’s input is valid or not.</w:t>
-      </w:r>
-    </w:p>
-    <w:p>
-      <w:pPr>
-        <w:pStyle w:val="Default"/>
-        <w:numPr>
-          <w:ilvl w:val="0"/>
-          <w:numId w:val="12"/>
-        </w:numPr>
-        <w:ind w:left="-90" w:firstLine="90"/>
-        <w:rPr>
-          <w:sz w:val="22"/>
-          <w:szCs w:val="22"/>
-        </w:rPr>
-      </w:pPr>
-      <w:r>
-        <w:rPr>
-          <w:sz w:val="22"/>
-          <w:szCs w:val="22"/>
-        </w:rPr>
         <w:t>Test cases</w:t>
       </w:r>
       <w:r>
@@ -360,7 +331,16 @@
           <w:sz w:val="22"/>
           <w:szCs w:val="22"/>
         </w:rPr>
-        <w:t>When input is between 0 – 100</w:t>
+        <w:t>When input is between 0 – 1</w:t>
+      </w:r>
+      <w:bookmarkStart w:id="0" w:name="_GoBack"/>
+      <w:bookmarkEnd w:id="0"/>
+      <w:r>
+        <w:rPr>
+          <w:sz w:val="22"/>
+          <w:szCs w:val="22"/>
+        </w:rPr>
+        <w:t>00</w:t>
       </w:r>
     </w:p>
     <w:p>
@@ -412,21 +392,7 @@
           <w:sz w:val="22"/>
           <w:szCs w:val="22"/>
         </w:rPr>
-        <w:t>Refactoring</w:t>
-      </w:r>
-      <w:r>
-        <w:rPr>
-          <w:sz w:val="22"/>
-          <w:szCs w:val="22"/>
-        </w:rPr>
-        <w:t xml:space="preserve"> - </w:t>
-      </w:r>
-      <w:r>
-        <w:rPr>
-          <w:sz w:val="22"/>
-          <w:szCs w:val="22"/>
-        </w:rPr>
-        <w:t>The requirement integrates to Main activity. And set to display the toast message “Please enter a number between 0-100”, If the input is invalid. Here I initialized variables and UI components in Main activity.</w:t>
+        <w:t>Refactoring - The requirement integrates to Main activity. And set to display the toast message “Please enter a number between 0-100”, If the input is invalid. Here I initialized variables and UI components in Main activity.</w:t>
       </w:r>
     </w:p>
     <w:p>
@@ -454,6 +420,7 @@
           <w:sz w:val="22"/>
           <w:szCs w:val="22"/>
         </w:rPr>
+        <w:lastRenderedPageBreak/>
         <w:drawing>
           <wp:inline distT="0" distB="0" distL="0" distR="0" wp14:anchorId="7A86A2E7" wp14:editId="675C24C0">
             <wp:extent cx="5776595" cy="3364865"/>
@@ -532,7 +499,6 @@
           <w:sz w:val="22"/>
           <w:szCs w:val="22"/>
         </w:rPr>
-        <w:lastRenderedPageBreak/>
         <w:drawing>
           <wp:inline distT="0" distB="0" distL="0" distR="0" wp14:anchorId="11605DB3" wp14:editId="5155D78A">
             <wp:extent cx="5449060" cy="1409897"/>
@@ -869,22 +835,7 @@
           <w:sz w:val="22"/>
           <w:szCs w:val="22"/>
         </w:rPr>
-        <w:lastRenderedPageBreak/>
-        <w:t>Requirement 0</w:t>
-      </w:r>
-      <w:r>
-        <w:rPr>
-          <w:sz w:val="22"/>
-          <w:szCs w:val="22"/>
-        </w:rPr>
-        <w:t>2</w:t>
-      </w:r>
-      <w:r>
-        <w:rPr>
-          <w:sz w:val="22"/>
-          <w:szCs w:val="22"/>
-        </w:rPr>
-        <w:t xml:space="preserve"> - Input evaluation.  </w:t>
+        <w:t xml:space="preserve">Requirement 02 - Input evaluation.  </w:t>
       </w:r>
     </w:p>
     <w:p>
@@ -912,16 +863,7 @@
           <w:sz w:val="22"/>
           <w:szCs w:val="22"/>
         </w:rPr>
-        <w:t>Check whether the inpu</w:t>
-      </w:r>
-      <w:bookmarkStart w:id="0" w:name="_GoBack"/>
-      <w:bookmarkEnd w:id="0"/>
-      <w:r>
-        <w:rPr>
-          <w:sz w:val="22"/>
-          <w:szCs w:val="22"/>
-        </w:rPr>
-        <w:t>t is correct or not.</w:t>
+        <w:t>Check whether the input is correct or not.</w:t>
       </w:r>
     </w:p>
     <w:p>
@@ -1016,14 +958,7 @@
           <w:szCs w:val="22"/>
         </w:rPr>
         <w:tab/>
-        <w:t>Check for correct gue</w:t>
-      </w:r>
-      <w:r>
-        <w:rPr>
-          <w:sz w:val="22"/>
-          <w:szCs w:val="22"/>
-        </w:rPr>
-        <w:t>ss</w:t>
+        <w:t>Check for correct guess</w:t>
       </w:r>
     </w:p>
     <w:p>
@@ -1157,6 +1092,7 @@
           <w:sz w:val="22"/>
           <w:szCs w:val="22"/>
         </w:rPr>
+        <w:lastRenderedPageBreak/>
         <w:drawing>
           <wp:inline distT="0" distB="0" distL="0" distR="0" wp14:anchorId="1B1853B9" wp14:editId="23551A32">
             <wp:extent cx="5439534" cy="1457528"/>
@@ -1382,21 +1318,7 @@
           <w:sz w:val="22"/>
           <w:szCs w:val="22"/>
         </w:rPr>
-        <w:t>Requirement 0</w:t>
-      </w:r>
-      <w:r>
-        <w:rPr>
-          <w:sz w:val="22"/>
-          <w:szCs w:val="22"/>
-        </w:rPr>
-        <w:t>3</w:t>
-      </w:r>
-      <w:r>
-        <w:rPr>
-          <w:sz w:val="22"/>
-          <w:szCs w:val="22"/>
-        </w:rPr>
-        <w:t xml:space="preserve"> – </w:t>
+        <w:t xml:space="preserve">Requirement 03 – </w:t>
       </w:r>
       <w:r>
         <w:rPr>
@@ -1679,6 +1601,7 @@
           <w:sz w:val="22"/>
           <w:szCs w:val="22"/>
         </w:rPr>
+        <w:lastRenderedPageBreak/>
         <w:drawing>
           <wp:inline distT="0" distB="0" distL="0" distR="0" wp14:anchorId="2AAA67E4" wp14:editId="2DE68987">
             <wp:extent cx="5776595" cy="3912870"/>
@@ -1829,6 +1752,7 @@
           <w:sz w:val="22"/>
           <w:szCs w:val="22"/>
         </w:rPr>
+        <w:lastRenderedPageBreak/>
         <w:drawing>
           <wp:inline distT="0" distB="0" distL="0" distR="0" wp14:anchorId="51D11A1E" wp14:editId="37482E8B">
             <wp:extent cx="5776595" cy="2623820"/>
@@ -2064,28 +1988,7 @@
           <w:sz w:val="22"/>
           <w:szCs w:val="22"/>
         </w:rPr>
-        <w:t>Requirement 0</w:t>
-      </w:r>
-      <w:r>
-        <w:rPr>
-          <w:sz w:val="22"/>
-          <w:szCs w:val="22"/>
-        </w:rPr>
-        <w:t>4</w:t>
-      </w:r>
-      <w:r>
-        <w:rPr>
-          <w:sz w:val="22"/>
-          <w:szCs w:val="22"/>
-        </w:rPr>
-        <w:t xml:space="preserve"> – Display </w:t>
-      </w:r>
-      <w:r>
-        <w:rPr>
-          <w:sz w:val="22"/>
-          <w:szCs w:val="22"/>
-        </w:rPr>
-        <w:t>the no of attempts</w:t>
+        <w:t>Requirement 04 – Display the no of attempts</w:t>
       </w:r>
     </w:p>
     <w:p>
@@ -2129,28 +2032,7 @@
           <w:sz w:val="22"/>
           <w:szCs w:val="22"/>
         </w:rPr>
-        <w:t xml:space="preserve">Description </w:t>
-      </w:r>
-      <w:r>
-        <w:rPr>
-          <w:sz w:val="22"/>
-          <w:szCs w:val="22"/>
-        </w:rPr>
-        <w:t>–</w:t>
-      </w:r>
-      <w:r>
-        <w:rPr>
-          <w:sz w:val="22"/>
-          <w:szCs w:val="22"/>
-        </w:rPr>
-        <w:t xml:space="preserve"> </w:t>
-      </w:r>
-      <w:r>
-        <w:rPr>
-          <w:sz w:val="22"/>
-          <w:szCs w:val="22"/>
-        </w:rPr>
-        <w:t xml:space="preserve">The no </w:t>
+        <w:t xml:space="preserve">Description – The no </w:t>
       </w:r>
       <w:r>
         <w:rPr>
@@ -2373,14 +2255,7 @@
           <w:sz w:val="22"/>
           <w:szCs w:val="22"/>
         </w:rPr>
-        <w:t xml:space="preserve">Display no of attempts – when </w:t>
-      </w:r>
-      <w:r>
-        <w:rPr>
-          <w:sz w:val="22"/>
-          <w:szCs w:val="22"/>
-        </w:rPr>
-        <w:t>click quit button</w:t>
+        <w:t>Display no of attempts – when click quit button</w:t>
       </w:r>
     </w:p>
     <w:p>
@@ -2804,28 +2679,7 @@
           <w:sz w:val="22"/>
           <w:szCs w:val="22"/>
         </w:rPr>
-        <w:t>Requirement 0</w:t>
-      </w:r>
-      <w:r>
-        <w:rPr>
-          <w:sz w:val="22"/>
-          <w:szCs w:val="22"/>
-        </w:rPr>
-        <w:t>5</w:t>
-      </w:r>
-      <w:r>
-        <w:rPr>
-          <w:sz w:val="22"/>
-          <w:szCs w:val="22"/>
-        </w:rPr>
-        <w:t xml:space="preserve"> – </w:t>
-      </w:r>
-      <w:r>
-        <w:rPr>
-          <w:sz w:val="22"/>
-          <w:szCs w:val="22"/>
-        </w:rPr>
-        <w:t>Check the guess button will disable after the correct guess or quit game</w:t>
+        <w:t>Requirement 05 – Check the guess button will disable after the correct guess or quit game</w:t>
       </w:r>
     </w:p>
     <w:p>
@@ -2869,14 +2723,7 @@
           <w:sz w:val="22"/>
           <w:szCs w:val="22"/>
         </w:rPr>
-        <w:t xml:space="preserve">Description – </w:t>
-      </w:r>
-      <w:r>
-        <w:rPr>
-          <w:sz w:val="22"/>
-          <w:szCs w:val="22"/>
-        </w:rPr>
-        <w:t xml:space="preserve">The guess button should disable if the guess is correct or after </w:t>
+        <w:t xml:space="preserve">Description – The guess button should disable if the guess is correct or after </w:t>
       </w:r>
       <w:r>
         <w:rPr>
@@ -2917,14 +2764,7 @@
           <w:sz w:val="22"/>
           <w:szCs w:val="22"/>
         </w:rPr>
-        <w:t xml:space="preserve">Pre-requests </w:t>
-      </w:r>
-      <w:r>
-        <w:rPr>
-          <w:sz w:val="22"/>
-          <w:szCs w:val="22"/>
-        </w:rPr>
-        <w:t>– If the guess is correct or click quit button</w:t>
+        <w:t>Pre-requests – If the guess is correct or click quit button</w:t>
       </w:r>
     </w:p>
     <w:p>
@@ -2989,20 +2829,7 @@
           <w:szCs w:val="22"/>
         </w:rPr>
         <w:tab/>
-      </w:r>
-      <w:r>
-        <w:rPr>
-          <w:sz w:val="22"/>
-          <w:szCs w:val="22"/>
-        </w:rPr>
-        <w:t>Disable guess button</w:t>
-      </w:r>
-      <w:r>
-        <w:rPr>
-          <w:sz w:val="22"/>
-          <w:szCs w:val="22"/>
-        </w:rPr>
-        <w:t xml:space="preserve"> – when guess is correct</w:t>
+        <w:t>Disable guess button – when guess is correct</w:t>
       </w:r>
     </w:p>
     <w:p>
@@ -3360,28 +3187,7 @@
           <w:sz w:val="22"/>
           <w:szCs w:val="22"/>
         </w:rPr>
-        <w:t>Requirement 0</w:t>
-      </w:r>
-      <w:r>
-        <w:rPr>
-          <w:sz w:val="22"/>
-          <w:szCs w:val="22"/>
-        </w:rPr>
-        <w:t>6</w:t>
-      </w:r>
-      <w:r>
-        <w:rPr>
-          <w:sz w:val="22"/>
-          <w:szCs w:val="22"/>
-        </w:rPr>
-        <w:t xml:space="preserve"> – Check the </w:t>
-      </w:r>
-      <w:r>
-        <w:rPr>
-          <w:sz w:val="22"/>
-          <w:szCs w:val="22"/>
-        </w:rPr>
-        <w:t>application will close after clicking quite button twice</w:t>
+        <w:t>Requirement 06 – Check the application will close after clicking quite button twice</w:t>
       </w:r>
     </w:p>
     <w:p>
@@ -4438,6 +4244,95 @@
     </w:lvl>
   </w:abstractNum>
   <w:abstractNum w:abstractNumId="6" w15:restartNumberingAfterBreak="0">
+    <w:nsid w:val="3DDF60CE"/>
+    <w:multiLevelType w:val="hybridMultilevel"/>
+    <w:tmpl w:val="97E480DA"/>
+    <w:lvl w:ilvl="0" w:tplc="04090019">
+      <w:start w:val="1"/>
+      <w:numFmt w:val="lowerLetter"/>
+      <w:lvlText w:val="%1."/>
+      <w:lvlJc w:val="left"/>
+      <w:pPr>
+        <w:ind w:left="720" w:hanging="360"/>
+      </w:pPr>
+      <w:rPr>
+        <w:rFonts w:hint="default"/>
+      </w:rPr>
+    </w:lvl>
+    <w:lvl w:ilvl="1" w:tplc="04090019" w:tentative="1">
+      <w:start w:val="1"/>
+      <w:numFmt w:val="lowerLetter"/>
+      <w:lvlText w:val="%2."/>
+      <w:lvlJc w:val="left"/>
+      <w:pPr>
+        <w:ind w:left="1440" w:hanging="360"/>
+      </w:pPr>
+    </w:lvl>
+    <w:lvl w:ilvl="2" w:tplc="0409001B" w:tentative="1">
+      <w:start w:val="1"/>
+      <w:numFmt w:val="lowerRoman"/>
+      <w:lvlText w:val="%3."/>
+      <w:lvlJc w:val="right"/>
+      <w:pPr>
+        <w:ind w:left="2160" w:hanging="180"/>
+      </w:pPr>
+    </w:lvl>
+    <w:lvl w:ilvl="3" w:tplc="0409000F" w:tentative="1">
+      <w:start w:val="1"/>
+      <w:numFmt w:val="decimal"/>
+      <w:lvlText w:val="%4."/>
+      <w:lvlJc w:val="left"/>
+      <w:pPr>
+        <w:ind w:left="2880" w:hanging="360"/>
+      </w:pPr>
+    </w:lvl>
+    <w:lvl w:ilvl="4" w:tplc="04090019" w:tentative="1">
+      <w:start w:val="1"/>
+      <w:numFmt w:val="lowerLetter"/>
+      <w:lvlText w:val="%5."/>
+      <w:lvlJc w:val="left"/>
+      <w:pPr>
+        <w:ind w:left="3600" w:hanging="360"/>
+      </w:pPr>
+    </w:lvl>
+    <w:lvl w:ilvl="5" w:tplc="0409001B" w:tentative="1">
+      <w:start w:val="1"/>
+      <w:numFmt w:val="lowerRoman"/>
+      <w:lvlText w:val="%6."/>
+      <w:lvlJc w:val="right"/>
+      <w:pPr>
+        <w:ind w:left="4320" w:hanging="180"/>
+      </w:pPr>
+    </w:lvl>
+    <w:lvl w:ilvl="6" w:tplc="0409000F" w:tentative="1">
+      <w:start w:val="1"/>
+      <w:numFmt w:val="decimal"/>
+      <w:lvlText w:val="%7."/>
+      <w:lvlJc w:val="left"/>
+      <w:pPr>
+        <w:ind w:left="5040" w:hanging="360"/>
+      </w:pPr>
+    </w:lvl>
+    <w:lvl w:ilvl="7" w:tplc="04090019" w:tentative="1">
+      <w:start w:val="1"/>
+      <w:numFmt w:val="lowerLetter"/>
+      <w:lvlText w:val="%8."/>
+      <w:lvlJc w:val="left"/>
+      <w:pPr>
+        <w:ind w:left="5760" w:hanging="360"/>
+      </w:pPr>
+    </w:lvl>
+    <w:lvl w:ilvl="8" w:tplc="0409001B" w:tentative="1">
+      <w:start w:val="1"/>
+      <w:numFmt w:val="lowerRoman"/>
+      <w:lvlText w:val="%9."/>
+      <w:lvlJc w:val="right"/>
+      <w:pPr>
+        <w:ind w:left="6480" w:hanging="180"/>
+      </w:pPr>
+    </w:lvl>
+  </w:abstractNum>
+  <w:abstractNum w:abstractNumId="7" w15:restartNumberingAfterBreak="0">
     <w:nsid w:val="48494AAB"/>
     <w:multiLevelType w:val="hybridMultilevel"/>
     <w:tmpl w:val="97E480DA"/>
@@ -4526,7 +4421,7 @@
       </w:pPr>
     </w:lvl>
   </w:abstractNum>
-  <w:abstractNum w:abstractNumId="7" w15:restartNumberingAfterBreak="0">
+  <w:abstractNum w:abstractNumId="8" w15:restartNumberingAfterBreak="0">
     <w:nsid w:val="5A1D5E3B"/>
     <w:multiLevelType w:val="multilevel"/>
     <w:tmpl w:val="0409001F"/>
@@ -4615,7 +4510,7 @@
       </w:pPr>
     </w:lvl>
   </w:abstractNum>
-  <w:abstractNum w:abstractNumId="8" w15:restartNumberingAfterBreak="0">
+  <w:abstractNum w:abstractNumId="9" w15:restartNumberingAfterBreak="0">
     <w:nsid w:val="5F341450"/>
     <w:multiLevelType w:val="hybridMultilevel"/>
     <w:tmpl w:val="F318AA74"/>
@@ -4728,7 +4623,7 @@
       </w:rPr>
     </w:lvl>
   </w:abstractNum>
-  <w:abstractNum w:abstractNumId="9" w15:restartNumberingAfterBreak="0">
+  <w:abstractNum w:abstractNumId="10" w15:restartNumberingAfterBreak="0">
     <w:nsid w:val="629C4679"/>
     <w:multiLevelType w:val="hybridMultilevel"/>
     <w:tmpl w:val="17660C96"/>
@@ -4841,7 +4736,7 @@
       </w:rPr>
     </w:lvl>
   </w:abstractNum>
-  <w:abstractNum w:abstractNumId="10" w15:restartNumberingAfterBreak="0">
+  <w:abstractNum w:abstractNumId="11" w15:restartNumberingAfterBreak="0">
     <w:nsid w:val="689F5FD6"/>
     <w:multiLevelType w:val="multilevel"/>
     <w:tmpl w:val="CFCA130E"/>
@@ -4954,7 +4849,7 @@
       </w:rPr>
     </w:lvl>
   </w:abstractNum>
-  <w:abstractNum w:abstractNumId="11" w15:restartNumberingAfterBreak="0">
+  <w:abstractNum w:abstractNumId="12" w15:restartNumberingAfterBreak="0">
     <w:nsid w:val="78B625B2"/>
     <w:multiLevelType w:val="multilevel"/>
     <w:tmpl w:val="0409001F"/>
@@ -5044,16 +4939,16 @@
     </w:lvl>
   </w:abstractNum>
   <w:num w:numId="1">
-    <w:abstractNumId w:val="11"/>
+    <w:abstractNumId w:val="12"/>
   </w:num>
   <w:num w:numId="2">
-    <w:abstractNumId w:val="6"/>
+    <w:abstractNumId w:val="7"/>
   </w:num>
   <w:num w:numId="3">
-    <w:abstractNumId w:val="7"/>
+    <w:abstractNumId w:val="8"/>
   </w:num>
   <w:num w:numId="4">
-    <w:abstractNumId w:val="10"/>
+    <w:abstractNumId w:val="11"/>
   </w:num>
   <w:num w:numId="5">
     <w:abstractNumId w:val="5"/>
@@ -5074,10 +4969,13 @@
     <w:abstractNumId w:val="2"/>
   </w:num>
   <w:num w:numId="11">
-    <w:abstractNumId w:val="8"/>
+    <w:abstractNumId w:val="9"/>
   </w:num>
   <w:num w:numId="12">
-    <w:abstractNumId w:val="9"/>
+    <w:abstractNumId w:val="10"/>
+  </w:num>
+  <w:num w:numId="13">
+    <w:abstractNumId w:val="6"/>
   </w:num>
 </w:numbering>
 </file>
@@ -5099,7 +4997,7 @@
       </w:pPr>
     </w:pPrDefault>
   </w:docDefaults>
-  <w:latentStyles w:defLockedState="0" w:defUIPriority="99" w:defSemiHidden="0" w:defUnhideWhenUsed="0" w:defQFormat="0" w:count="376">
+  <w:latentStyles w:defLockedState="0" w:defUIPriority="99" w:defSemiHidden="0" w:defUnhideWhenUsed="0" w:defQFormat="0" w:count="375">
     <w:lsdException w:name="Normal" w:uiPriority="0" w:qFormat="1"/>
     <w:lsdException w:name="heading 1" w:uiPriority="9" w:qFormat="1"/>
     <w:lsdException w:name="heading 2" w:semiHidden="1" w:uiPriority="9" w:unhideWhenUsed="1" w:qFormat="1"/>
@@ -5475,11 +5373,53 @@
     <w:lsdException w:name="Smart Hyperlink" w:semiHidden="1" w:unhideWhenUsed="1"/>
     <w:lsdException w:name="Hashtag" w:semiHidden="1" w:unhideWhenUsed="1"/>
     <w:lsdException w:name="Unresolved Mention" w:semiHidden="1" w:unhideWhenUsed="1"/>
-    <w:lsdException w:name="Smart Link" w:semiHidden="1" w:unhideWhenUsed="1"/>
   </w:latentStyles>
   <w:style w:type="paragraph" w:default="1" w:styleId="Normal">
     <w:name w:val="Normal"/>
     <w:qFormat/>
+  </w:style>
+  <w:style w:type="paragraph" w:styleId="Heading1">
+    <w:name w:val="heading 1"/>
+    <w:basedOn w:val="Normal"/>
+    <w:next w:val="Normal"/>
+    <w:link w:val="Heading1Char"/>
+    <w:uiPriority w:val="9"/>
+    <w:qFormat/>
+    <w:rsid w:val="0005252E"/>
+    <w:pPr>
+      <w:keepNext/>
+      <w:keepLines/>
+      <w:spacing w:before="240" w:after="0"/>
+      <w:outlineLvl w:val="0"/>
+    </w:pPr>
+    <w:rPr>
+      <w:rFonts w:asciiTheme="majorHAnsi" w:eastAsiaTheme="majorEastAsia" w:hAnsiTheme="majorHAnsi" w:cstheme="majorBidi"/>
+      <w:color w:val="365F91" w:themeColor="accent1" w:themeShade="BF"/>
+      <w:sz w:val="32"/>
+      <w:szCs w:val="32"/>
+    </w:rPr>
+  </w:style>
+  <w:style w:type="paragraph" w:styleId="Heading2">
+    <w:name w:val="heading 2"/>
+    <w:basedOn w:val="Normal"/>
+    <w:next w:val="Normal"/>
+    <w:link w:val="Heading2Char"/>
+    <w:uiPriority w:val="9"/>
+    <w:unhideWhenUsed/>
+    <w:qFormat/>
+    <w:rsid w:val="0005252E"/>
+    <w:pPr>
+      <w:keepNext/>
+      <w:keepLines/>
+      <w:spacing w:before="40" w:after="0"/>
+      <w:outlineLvl w:val="1"/>
+    </w:pPr>
+    <w:rPr>
+      <w:rFonts w:asciiTheme="majorHAnsi" w:eastAsiaTheme="majorEastAsia" w:hAnsiTheme="majorHAnsi" w:cstheme="majorBidi"/>
+      <w:color w:val="365F91" w:themeColor="accent1" w:themeShade="BF"/>
+      <w:sz w:val="26"/>
+      <w:szCs w:val="26"/>
+    </w:rPr>
   </w:style>
   <w:style w:type="character" w:default="1" w:styleId="DefaultParagraphFont">
     <w:name w:val="Default Paragraph Font"/>
@@ -5534,6 +5474,130 @@
       <w:ind w:left="720"/>
       <w:contextualSpacing/>
     </w:pPr>
+  </w:style>
+  <w:style w:type="paragraph" w:styleId="BalloonText">
+    <w:name w:val="Balloon Text"/>
+    <w:basedOn w:val="Normal"/>
+    <w:link w:val="BalloonTextChar"/>
+    <w:uiPriority w:val="99"/>
+    <w:semiHidden/>
+    <w:unhideWhenUsed/>
+    <w:rsid w:val="0005252E"/>
+    <w:pPr>
+      <w:spacing w:after="0" w:line="240" w:lineRule="auto"/>
+    </w:pPr>
+    <w:rPr>
+      <w:rFonts w:ascii="Segoe UI" w:hAnsi="Segoe UI" w:cs="Segoe UI"/>
+      <w:sz w:val="18"/>
+      <w:szCs w:val="18"/>
+    </w:rPr>
+  </w:style>
+  <w:style w:type="character" w:customStyle="1" w:styleId="BalloonTextChar">
+    <w:name w:val="Balloon Text Char"/>
+    <w:basedOn w:val="DefaultParagraphFont"/>
+    <w:link w:val="BalloonText"/>
+    <w:uiPriority w:val="99"/>
+    <w:semiHidden/>
+    <w:rsid w:val="0005252E"/>
+    <w:rPr>
+      <w:rFonts w:ascii="Segoe UI" w:hAnsi="Segoe UI" w:cs="Segoe UI"/>
+      <w:sz w:val="18"/>
+      <w:szCs w:val="18"/>
+    </w:rPr>
+  </w:style>
+  <w:style w:type="character" w:styleId="CommentReference">
+    <w:name w:val="annotation reference"/>
+    <w:basedOn w:val="DefaultParagraphFont"/>
+    <w:uiPriority w:val="99"/>
+    <w:semiHidden/>
+    <w:unhideWhenUsed/>
+    <w:rsid w:val="0005252E"/>
+    <w:rPr>
+      <w:sz w:val="16"/>
+      <w:szCs w:val="16"/>
+    </w:rPr>
+  </w:style>
+  <w:style w:type="paragraph" w:styleId="CommentText">
+    <w:name w:val="annotation text"/>
+    <w:basedOn w:val="Normal"/>
+    <w:link w:val="CommentTextChar"/>
+    <w:uiPriority w:val="99"/>
+    <w:semiHidden/>
+    <w:unhideWhenUsed/>
+    <w:rsid w:val="0005252E"/>
+    <w:pPr>
+      <w:spacing w:line="240" w:lineRule="auto"/>
+    </w:pPr>
+    <w:rPr>
+      <w:sz w:val="20"/>
+      <w:szCs w:val="20"/>
+    </w:rPr>
+  </w:style>
+  <w:style w:type="character" w:customStyle="1" w:styleId="CommentTextChar">
+    <w:name w:val="Comment Text Char"/>
+    <w:basedOn w:val="DefaultParagraphFont"/>
+    <w:link w:val="CommentText"/>
+    <w:uiPriority w:val="99"/>
+    <w:semiHidden/>
+    <w:rsid w:val="0005252E"/>
+    <w:rPr>
+      <w:sz w:val="20"/>
+      <w:szCs w:val="20"/>
+    </w:rPr>
+  </w:style>
+  <w:style w:type="paragraph" w:styleId="CommentSubject">
+    <w:name w:val="annotation subject"/>
+    <w:basedOn w:val="CommentText"/>
+    <w:next w:val="CommentText"/>
+    <w:link w:val="CommentSubjectChar"/>
+    <w:uiPriority w:val="99"/>
+    <w:semiHidden/>
+    <w:unhideWhenUsed/>
+    <w:rsid w:val="0005252E"/>
+    <w:rPr>
+      <w:b/>
+      <w:bCs/>
+    </w:rPr>
+  </w:style>
+  <w:style w:type="character" w:customStyle="1" w:styleId="CommentSubjectChar">
+    <w:name w:val="Comment Subject Char"/>
+    <w:basedOn w:val="CommentTextChar"/>
+    <w:link w:val="CommentSubject"/>
+    <w:uiPriority w:val="99"/>
+    <w:semiHidden/>
+    <w:rsid w:val="0005252E"/>
+    <w:rPr>
+      <w:b/>
+      <w:bCs/>
+      <w:sz w:val="20"/>
+      <w:szCs w:val="20"/>
+    </w:rPr>
+  </w:style>
+  <w:style w:type="character" w:customStyle="1" w:styleId="Heading1Char">
+    <w:name w:val="Heading 1 Char"/>
+    <w:basedOn w:val="DefaultParagraphFont"/>
+    <w:link w:val="Heading1"/>
+    <w:uiPriority w:val="9"/>
+    <w:rsid w:val="0005252E"/>
+    <w:rPr>
+      <w:rFonts w:asciiTheme="majorHAnsi" w:eastAsiaTheme="majorEastAsia" w:hAnsiTheme="majorHAnsi" w:cstheme="majorBidi"/>
+      <w:color w:val="365F91" w:themeColor="accent1" w:themeShade="BF"/>
+      <w:sz w:val="32"/>
+      <w:szCs w:val="32"/>
+    </w:rPr>
+  </w:style>
+  <w:style w:type="character" w:customStyle="1" w:styleId="Heading2Char">
+    <w:name w:val="Heading 2 Char"/>
+    <w:basedOn w:val="DefaultParagraphFont"/>
+    <w:link w:val="Heading2"/>
+    <w:uiPriority w:val="9"/>
+    <w:rsid w:val="0005252E"/>
+    <w:rPr>
+      <w:rFonts w:asciiTheme="majorHAnsi" w:eastAsiaTheme="majorEastAsia" w:hAnsiTheme="majorHAnsi" w:cstheme="majorBidi"/>
+      <w:color w:val="365F91" w:themeColor="accent1" w:themeShade="BF"/>
+      <w:sz w:val="26"/>
+      <w:szCs w:val="26"/>
+    </w:rPr>
   </w:style>
 </w:styles>
 </file>

</xml_diff>